<commit_message>
PDF of revised MS. Answers to referees.
</commit_message>
<xml_diff>
--- a/revisions/revision-Computo.docx
+++ b/revisions/revision-Computo.docx
@@ -472,6 +472,154 @@
       <w:pPr>
         <w:pStyle w:val="NormalWeb"/>
         <w:rPr>
+          <w:color w:val="7030A0"/>
+          <w:lang w:val="en-US"/>
+        </w:rPr>
+      </w:pPr>
+      <w:r>
+        <w:rPr>
+          <w:color w:val="7030A0"/>
+          <w:lang w:val="en-US"/>
+        </w:rPr>
+        <w:t xml:space="preserve">&gt;&gt; </w:t>
+      </w:r>
+      <w:r>
+        <w:rPr>
+          <w:color w:val="7030A0"/>
+          <w:lang w:val="en-US"/>
+        </w:rPr>
+        <w:t xml:space="preserve">While revising the manuscript, </w:t>
+      </w:r>
+      <w:r>
+        <w:rPr>
+          <w:color w:val="7030A0"/>
+          <w:lang w:val="en-US"/>
+        </w:rPr>
+        <w:t>we’ve been experiencing issues with the fastai package</w:t>
+      </w:r>
+      <w:r>
+        <w:rPr>
+          <w:color w:val="7030A0"/>
+          <w:lang w:val="en-US"/>
+        </w:rPr>
+        <w:t xml:space="preserve"> </w:t>
+      </w:r>
+      <w:r>
+        <w:rPr>
+          <w:color w:val="7030A0"/>
+          <w:lang w:val="en-US"/>
+        </w:rPr>
+        <w:t xml:space="preserve">which seems to </w:t>
+      </w:r>
+      <w:r>
+        <w:rPr>
+          <w:color w:val="7030A0"/>
+          <w:lang w:val="en-US"/>
+        </w:rPr>
+        <w:t xml:space="preserve">make </w:t>
+      </w:r>
+      <w:r>
+        <w:rPr>
+          <w:color w:val="7030A0"/>
+          <w:lang w:val="en-US"/>
+        </w:rPr>
+        <w:t xml:space="preserve">the GitHub action fail. </w:t>
+      </w:r>
+      <w:r>
+        <w:rPr>
+          <w:color w:val="7030A0"/>
+          <w:lang w:val="en-US"/>
+        </w:rPr>
+        <w:t xml:space="preserve">We’ve filed an issue </w:t>
+      </w:r>
+      <w:hyperlink r:id="rId5" w:history="1">
+        <w:r>
+          <w:rPr>
+            <w:rStyle w:val="Lienhypertexte"/>
+            <w:lang w:val="en-US"/>
+          </w:rPr>
+          <w:t>https://github.com/EagerAI/fastai/issues/144</w:t>
+        </w:r>
+      </w:hyperlink>
+      <w:r>
+        <w:rPr>
+          <w:color w:val="7030A0"/>
+          <w:lang w:val="en-US"/>
+        </w:rPr>
+        <w:t xml:space="preserve"> </w:t>
+      </w:r>
+      <w:r>
+        <w:rPr>
+          <w:color w:val="7030A0"/>
+          <w:lang w:val="en-US"/>
+        </w:rPr>
+        <w:t>and we’re waiting for feedbacks from the package developer.</w:t>
+      </w:r>
+      <w:r>
+        <w:rPr>
+          <w:color w:val="7030A0"/>
+          <w:lang w:val="en-US"/>
+        </w:rPr>
+        <w:t xml:space="preserve"> </w:t>
+      </w:r>
+      <w:r>
+        <w:rPr>
+          <w:color w:val="7030A0"/>
+          <w:lang w:val="en-US"/>
+        </w:rPr>
+        <w:t xml:space="preserve">For the time being, the Rmd notebook </w:t>
+      </w:r>
+      <w:r>
+        <w:rPr>
+          <w:color w:val="7030A0"/>
+          <w:lang w:val="en-US"/>
+        </w:rPr>
+        <w:t xml:space="preserve">is available on GitHub at </w:t>
+      </w:r>
+      <w:hyperlink r:id="rId6" w:history="1">
+        <w:r>
+          <w:rPr>
+            <w:rStyle w:val="Lienhypertexte"/>
+            <w:lang w:val="en-US"/>
+          </w:rPr>
+          <w:t>https://github.com/oliviergimenez/computo-deeplearning-occupany-lynx/blob/master/dl-occupancy-lynx-paper-revised.Rmd</w:t>
+        </w:r>
+      </w:hyperlink>
+      <w:r>
+        <w:rPr>
+          <w:color w:val="7030A0"/>
+          <w:lang w:val="en-US"/>
+        </w:rPr>
+        <w:t xml:space="preserve"> as well as the HTML </w:t>
+      </w:r>
+      <w:hyperlink r:id="rId7" w:history="1">
+        <w:r>
+          <w:rPr>
+            <w:rStyle w:val="Lienhypertexte"/>
+            <w:lang w:val="en-US"/>
+          </w:rPr>
+          <w:t>https://github.com/oliviergimenez/computo-deeplearning-occupany-lynx/blob/master/dl-occupancy-lynx-paper-revised.html</w:t>
+        </w:r>
+      </w:hyperlink>
+      <w:r>
+        <w:rPr>
+          <w:color w:val="7030A0"/>
+          <w:lang w:val="en-US"/>
+        </w:rPr>
+        <w:t>.</w:t>
+      </w:r>
+      <w:r>
+        <w:rPr>
+          <w:color w:val="7030A0"/>
+          <w:lang w:val="en-US"/>
+        </w:rPr>
+        <w:t xml:space="preserve"> The PDF we submitted was produced with Chrome. </w:t>
+      </w:r>
+    </w:p>
+    <w:p>
+      <w:pPr>
+        <w:pStyle w:val="NormalWeb"/>
+        <w:rPr>
           <w:lang w:val="en-US"/>
         </w:rPr>
       </w:pPr>
@@ -510,6 +658,7 @@
           <w:bCs/>
           <w:lang w:val="en-US"/>
         </w:rPr>
+        <w:lastRenderedPageBreak/>
         <w:br w:type="page"/>
       </w:r>
     </w:p>
@@ -1779,14 +1928,7 @@
           <w:color w:val="7030A0"/>
           <w:lang w:val="en-US"/>
         </w:rPr>
-        <w:t xml:space="preserve">Fox do not prey on roe deer, which is why we did not include co-occurrence between these two species as a parameter to be estimated. </w:t>
-      </w:r>
-      <w:r>
-        <w:rPr>
-          <w:color w:val="7030A0"/>
-          <w:lang w:val="en-US"/>
-        </w:rPr>
-        <w:t>This being said</w:t>
+        <w:t>Fox do not prey on roe deer, which is why we did not include co-occurrence between these two species as a parameter to be estimated. This being said</w:t>
       </w:r>
       <w:r>
         <w:rPr>
@@ -1912,7 +2054,15 @@
           <w:color w:val="7030A0"/>
           <w:lang w:val="en-US"/>
         </w:rPr>
-        <w:t>than the model w</w:t>
+        <w:t xml:space="preserve">than the model </w:t>
+      </w:r>
+      <w:r>
+        <w:rPr>
+          <w:color w:val="7030A0"/>
+          <w:lang w:val="en-US"/>
+        </w:rPr>
+        <w:lastRenderedPageBreak/>
+        <w:t>w</w:t>
       </w:r>
       <w:r>
         <w:rPr>
@@ -1961,7 +2111,6 @@
           <w:color w:val="7030A0"/>
           <w:lang w:val="en-US"/>
         </w:rPr>
-        <w:lastRenderedPageBreak/>
         <w:t xml:space="preserve">1544 vs </w:t>
       </w:r>
       <w:r>
@@ -3066,14 +3215,7 @@
           <w:color w:val="7030A0"/>
           <w:lang w:val="en-US"/>
         </w:rPr>
-        <w:t>in the Discussion section</w:t>
-      </w:r>
-      <w:r>
-        <w:rPr>
-          <w:color w:val="7030A0"/>
-          <w:lang w:val="en-US"/>
-        </w:rPr>
-        <w:t xml:space="preserve"> </w:t>
+        <w:t xml:space="preserve">in the Discussion section </w:t>
       </w:r>
       <w:r>
         <w:rPr>
@@ -3358,15 +3500,13 @@
     <w:p>
       <w:pPr>
         <w:rPr>
-          <w:rFonts w:asciiTheme="minorHAnsi" w:eastAsiaTheme="minorHAnsi" w:hAnsiTheme="minorHAnsi" w:cstheme="minorBidi"/>
-          <w:color w:val="7030A0"/>
-          <w:lang w:val="en-US" w:eastAsia="en-US"/>
-        </w:rPr>
-      </w:pPr>
-      <w:r>
-        <w:rPr>
-          <w:color w:val="7030A0"/>
-          <w:highlight w:val="yellow"/>
+          <w:color w:val="7030A0"/>
+          <w:lang w:val="en-US"/>
+        </w:rPr>
+      </w:pPr>
+      <w:r>
+        <w:rPr>
+          <w:color w:val="7030A0"/>
           <w:lang w:val="en-US"/>
         </w:rPr>
         <w:t xml:space="preserve">&gt;&gt; </w:t>
@@ -3374,10 +3514,107 @@
       <w:r>
         <w:rPr>
           <w:color w:val="7030A0"/>
-          <w:highlight w:val="yellow"/>
-          <w:lang w:val="en-US"/>
-        </w:rPr>
-        <w:t>Voir avec Jean-Baptiste.</w:t>
+          <w:lang w:val="en-US"/>
+        </w:rPr>
+        <w:t xml:space="preserve">Agreed. We added details </w:t>
+      </w:r>
+      <w:r>
+        <w:rPr>
+          <w:color w:val="7030A0"/>
+          <w:lang w:val="en-US"/>
+        </w:rPr>
+        <w:t xml:space="preserve">on habitat composition </w:t>
+      </w:r>
+      <w:r>
+        <w:rPr>
+          <w:color w:val="7030A0"/>
+          <w:lang w:val="en-US"/>
+        </w:rPr>
+        <w:t>in the text</w:t>
+      </w:r>
+      <w:r>
+        <w:rPr>
+          <w:color w:val="7030A0"/>
+          <w:lang w:val="en-US"/>
+        </w:rPr>
+        <w:t xml:space="preserve">: </w:t>
+      </w:r>
+      <w:r>
+        <w:rPr>
+          <w:color w:val="7030A0"/>
+          <w:lang w:val="en-US"/>
+        </w:rPr>
+        <w:t>“</w:t>
+      </w:r>
+      <w:r>
+        <w:rPr>
+          <w:color w:val="7030A0"/>
+          <w:lang w:val="en-US"/>
+        </w:rPr>
+        <w:t>Animal detections were made using a set of camera traps in the Jura mountains that were deployed in the Jura and Ain counties (see Figure 1). Altitude in the Jura site ranges from 520m to 1150m, and from 400m to 950m for the Ain site. Woodland areas cover 69% of the Ain site, with deciduous forests (63%) followed by coniferous (19.5%) and mixed forest (12.5%). In the Jura site, woodland areas cover 62% of the area, with mixed forests (46.6%), deciduous forests (37.3%) and coniferous (14%). In both sites, the remaining habitat is meadows used by cattle.</w:t>
+      </w:r>
+      <w:r>
+        <w:rPr>
+          <w:color w:val="7030A0"/>
+          <w:lang w:val="en-US"/>
+        </w:rPr>
+        <w:t>”</w:t>
+      </w:r>
+      <w:r>
+        <w:rPr>
+          <w:color w:val="7030A0"/>
+          <w:lang w:val="en-US"/>
+        </w:rPr>
+        <w:t xml:space="preserve">. We also </w:t>
+      </w:r>
+      <w:r>
+        <w:rPr>
+          <w:color w:val="7030A0"/>
+          <w:lang w:val="en-US"/>
+        </w:rPr>
+        <w:t>added some details on how the traps were set up: “</w:t>
+      </w:r>
+      <w:r>
+        <w:rPr>
+          <w:color w:val="7030A0"/>
+          <w:lang w:val="en-US"/>
+        </w:rPr>
+        <w:t>The location of camera traps was chosen to maximise lynx detection. More precisely, camera traps were set up along large paths in the forest, on each side of the path at 50cm high.</w:t>
+      </w:r>
+      <w:r>
+        <w:rPr>
+          <w:color w:val="7030A0"/>
+          <w:lang w:val="en-US"/>
+        </w:rPr>
+        <w:t xml:space="preserve">”. Overall, </w:t>
+      </w:r>
+      <w:r>
+        <w:rPr>
+          <w:color w:val="7030A0"/>
+          <w:lang w:val="en-US"/>
+        </w:rPr>
+        <w:t xml:space="preserve">the difference in habitats </w:t>
+      </w:r>
+      <w:r>
+        <w:rPr>
+          <w:color w:val="7030A0"/>
+          <w:lang w:val="en-US"/>
+        </w:rPr>
+        <w:t xml:space="preserve">we observe between the two sites </w:t>
+      </w:r>
+      <w:r>
+        <w:rPr>
+          <w:color w:val="7030A0"/>
+          <w:lang w:val="en-US"/>
+        </w:rPr>
+        <w:t xml:space="preserve">might </w:t>
+      </w:r>
+      <w:r>
+        <w:rPr>
+          <w:color w:val="7030A0"/>
+          <w:lang w:val="en-US"/>
+        </w:rPr>
+        <w:t>explain why</w:t>
       </w:r>
       <w:r>
         <w:rPr>
@@ -3386,11 +3623,80 @@
         </w:rPr>
         <w:t xml:space="preserve"> </w:t>
       </w:r>
-    </w:p>
-    <w:p>
-      <w:pPr>
-        <w:spacing w:before="100" w:beforeAutospacing="1" w:after="100" w:afterAutospacing="1"/>
-        <w:outlineLvl w:val="1"/>
+      <w:r>
+        <w:rPr>
+          <w:color w:val="7030A0"/>
+          <w:lang w:val="en-US"/>
+        </w:rPr>
+        <w:t>transferability from Jura to Ain</w:t>
+      </w:r>
+      <w:r>
+        <w:rPr>
+          <w:color w:val="7030A0"/>
+          <w:lang w:val="en-US"/>
+        </w:rPr>
+        <w:t xml:space="preserve"> is not so satisfying. </w:t>
+      </w:r>
+      <w:r>
+        <w:rPr>
+          <w:color w:val="7030A0"/>
+          <w:lang w:val="en-US"/>
+        </w:rPr>
+        <w:t xml:space="preserve">In the near future, we plan to re-train our algorithm </w:t>
+      </w:r>
+      <w:r>
+        <w:rPr>
+          <w:color w:val="7030A0"/>
+          <w:lang w:val="en-US"/>
+        </w:rPr>
+        <w:t xml:space="preserve">using more pictures, and pooling the two sites together to improve the algorithms performances. </w:t>
+      </w:r>
+      <w:r>
+        <w:rPr>
+          <w:color w:val="7030A0"/>
+          <w:lang w:val="en-US"/>
+        </w:rPr>
+        <w:t>This is mentioned as a perspective in the Discussion section: “</w:t>
+      </w:r>
+      <w:r>
+        <w:rPr>
+          <w:color w:val="7030A0"/>
+          <w:lang w:val="en-US"/>
+        </w:rPr>
+        <w:t xml:space="preserve">Third, to benefit future camera trap studies of lynx in the Jura mountains, we plan to train a model again using </w:t>
+      </w:r>
+      <w:r>
+        <w:rPr>
+          <w:color w:val="7030A0"/>
+          <w:lang w:val="en-US"/>
+        </w:rPr>
+        <w:t xml:space="preserve">more </w:t>
+      </w:r>
+      <w:r>
+        <w:rPr>
+          <w:color w:val="7030A0"/>
+          <w:lang w:val="en-US"/>
+        </w:rPr>
+        <w:t>manually annotated images from both the Jura and the Ain study sites.</w:t>
+      </w:r>
+      <w:r>
+        <w:rPr>
+          <w:color w:val="7030A0"/>
+          <w:lang w:val="en-US"/>
+        </w:rPr>
+        <w:t>”.</w:t>
+      </w:r>
+    </w:p>
+    <w:p>
+      <w:pPr>
+        <w:rPr>
+          <w:color w:val="7030A0"/>
+          <w:lang w:val="en-US"/>
+        </w:rPr>
+      </w:pPr>
+    </w:p>
+    <w:p>
+      <w:pPr>
         <w:rPr>
           <w:b/>
           <w:bCs/>
@@ -4084,21 +4390,15 @@
           <w:color w:val="7030A0"/>
           <w:lang w:val="en-US"/>
         </w:rPr>
-        <w:t>“</w:t>
-      </w:r>
-      <w:r>
-        <w:rPr>
-          <w:color w:val="7030A0"/>
-          <w:lang w:val="en-US"/>
-        </w:rPr>
-        <w:t>Even though in the present work we quantified co-occurrence between lynx and its prey, we included other species in the training to investigate the structure and dynamics of the entire community in future work. Also, the use of specific species categories instead of just a "other" category besides the focal species should help the algorithm to determine with better confidence when a picture does not contain a focal species in situations where there is no doubt that this is another species (think of a vehicle for example), or where a species is detected with which a focal species can be confused, e.g. lynx with fox.</w:t>
-      </w:r>
-      <w:r>
-        <w:rPr>
-          <w:color w:val="7030A0"/>
-          <w:lang w:val="en-US"/>
-        </w:rPr>
-        <w:t xml:space="preserve">”. </w:t>
+        <w:t xml:space="preserve">“Even though in the present work we quantified co-occurrence between lynx and its prey, we included other species in the training to investigate the structure and dynamics of the entire community in future work. Also, the use of specific species categories instead of just a "other" category </w:t>
+      </w:r>
+      <w:r>
+        <w:rPr>
+          <w:color w:val="7030A0"/>
+          <w:lang w:val="en-US"/>
+        </w:rPr>
+        <w:lastRenderedPageBreak/>
+        <w:t xml:space="preserve">besides the focal species should help the algorithm to determine with better confidence when a picture does not contain a focal species in situations where there is no doubt that this is another species (think of a vehicle for example), or where a species is detected with which a focal species can be confused, e.g. lynx with fox.”. </w:t>
       </w:r>
       <w:r>
         <w:rPr>
@@ -4177,21 +4477,7 @@
           <w:color w:val="7030A0"/>
           <w:lang w:val="en-US"/>
         </w:rPr>
-        <w:t>We agree, and added “</w:t>
-      </w:r>
-      <w:r>
-        <w:rPr>
-          <w:color w:val="7030A0"/>
-          <w:lang w:val="en-US"/>
-        </w:rPr>
-        <w:t>Using the testing dataset</w:t>
-      </w:r>
-      <w:r>
-        <w:rPr>
-          <w:color w:val="7030A0"/>
-          <w:lang w:val="en-US"/>
-        </w:rPr>
-        <w:t xml:space="preserve">” in the relevant paragraph. Also, </w:t>
+        <w:t xml:space="preserve">We agree, and added “Using the testing dataset” in the relevant paragraph. Also, </w:t>
       </w:r>
       <w:r>
         <w:rPr>
@@ -4233,14 +4519,7 @@
         <w:rPr>
           <w:lang w:val="en-US"/>
         </w:rPr>
-        <w:t xml:space="preserve">As the reproducible example has to be reduced to limit the computation time, we do not know how many individuals in every classes you have in the Jura dataset. Could you add this </w:t>
-      </w:r>
-      <w:r>
-        <w:rPr>
-          <w:lang w:val="en-US"/>
-        </w:rPr>
-        <w:lastRenderedPageBreak/>
-        <w:t xml:space="preserve">information ? </w:t>
+        <w:t xml:space="preserve">As the reproducible example has to be reduced to limit the computation time, we do not know how many individuals in every classes you have in the Jura dataset. Could you add this information ? </w:t>
       </w:r>
       <w:r>
         <w:rPr>
@@ -4428,7 +4707,7 @@
                     <pic:cNvPicPr/>
                   </pic:nvPicPr>
                   <pic:blipFill>
-                    <a:blip r:embed="rId5" cstate="print">
+                    <a:blip r:embed="rId8" cstate="print">
                       <a:extLst>
                         <a:ext uri="{28A0092B-C50C-407E-A947-70E740481C1C}">
                           <a14:useLocalDpi xmlns:a14="http://schemas.microsoft.com/office/drawing/2010/main" val="0"/>
@@ -4581,6 +4860,7 @@
           <w:color w:val="7030A0"/>
           <w:lang w:val="en-US"/>
         </w:rPr>
+        <w:lastRenderedPageBreak/>
         <w:t xml:space="preserve">&gt;&gt; </w:t>
       </w:r>
       <w:r>
@@ -4703,7 +4983,6 @@
           <w:color w:val="7030A0"/>
           <w:lang w:val="en-US"/>
         </w:rPr>
-        <w:lastRenderedPageBreak/>
         <w:t xml:space="preserve"> </w:t>
       </w:r>
       <w:r>
@@ -4729,7 +5008,7 @@
                     <pic:cNvPicPr/>
                   </pic:nvPicPr>
                   <pic:blipFill>
-                    <a:blip r:embed="rId6" cstate="print">
+                    <a:blip r:embed="rId9" cstate="print">
                       <a:extLst>
                         <a:ext uri="{28A0092B-C50C-407E-A947-70E740481C1C}">
                           <a14:useLocalDpi xmlns:a14="http://schemas.microsoft.com/office/drawing/2010/main" val="0"/>
@@ -4840,14 +5119,7 @@
           <w:color w:val="7030A0"/>
           <w:lang w:val="en-US"/>
         </w:rPr>
-        <w:t xml:space="preserve"> in the second paragraph of the “Spatial co-occurrence” section: “</w:t>
-      </w:r>
-      <w:r>
-        <w:rPr>
-          <w:color w:val="7030A0"/>
-          <w:lang w:val="en-US"/>
-        </w:rPr>
-        <w:t xml:space="preserve">We formatted the data by generating </w:t>
+        <w:t xml:space="preserve"> in the second paragraph of the “Spatial co-occurrence” section: “We formatted the data by generating </w:t>
       </w:r>
       <w:r>
         <w:rPr>
@@ -4863,14 +5135,7 @@
           <w:color w:val="7030A0"/>
           <w:lang w:val="en-US"/>
         </w:rPr>
-        <w:t xml:space="preserve"> detection histories</w:t>
-      </w:r>
-      <w:r>
-        <w:rPr>
-          <w:color w:val="7030A0"/>
-          <w:lang w:val="en-US"/>
-        </w:rPr>
-        <w:t>”</w:t>
+        <w:t xml:space="preserve"> detection histories”</w:t>
       </w:r>
       <w:r>
         <w:rPr>
@@ -5108,21 +5373,7 @@
           <w:color w:val="7030A0"/>
           <w:lang w:val="en-US"/>
         </w:rPr>
-        <w:t xml:space="preserve">“species 1 </w:t>
-      </w:r>
-      <w:r>
-        <w:rPr>
-          <w:color w:val="7030A0"/>
-          <w:lang w:val="en-US"/>
-        </w:rPr>
-        <w:t>present</w:t>
-      </w:r>
-      <w:r>
-        <w:rPr>
-          <w:color w:val="7030A0"/>
-          <w:lang w:val="en-US"/>
-        </w:rPr>
-        <w:t xml:space="preserve"> and species 2 </w:t>
+        <w:t xml:space="preserve">“species 1 present and species 2 </w:t>
       </w:r>
       <w:r>
         <w:rPr>
@@ -5236,7 +5487,7 @@
         </w:rPr>
         <w:t xml:space="preserve"> </w:t>
       </w:r>
-      <w:hyperlink r:id="rId7" w:history="1">
+      <w:hyperlink r:id="rId10" w:history="1">
         <w:r>
           <w:rPr>
             <w:rStyle w:val="Lienhypertexte"/>
@@ -5330,6 +5581,7 @@
           <w:color w:val="7030A0"/>
           <w:lang w:val="en-US"/>
         </w:rPr>
+        <w:lastRenderedPageBreak/>
         <w:t xml:space="preserve">&gt;&gt; </w:t>
       </w:r>
       <w:r>
@@ -5577,886 +5829,791 @@
         <w:rPr>
           <w:lang w:val="en-US"/>
         </w:rPr>
+        <w:t>Are the estimated probability of detection given in the document derived from the ground truth or the classified dataset ? This could be clarified, even the authors claim taht they are both quite similar, and actually providing the corresponding results on the second dataset could help the reader to figure out how close the two point estimates are.</w:t>
+      </w:r>
+    </w:p>
+    <w:p>
+      <w:pPr>
+        <w:rPr>
+          <w:color w:val="7030A0"/>
+          <w:lang w:val="en-US"/>
+        </w:rPr>
+      </w:pPr>
+      <w:r>
+        <w:rPr>
+          <w:color w:val="7030A0"/>
+          <w:lang w:val="en-US"/>
+        </w:rPr>
+        <w:t xml:space="preserve">&gt;&gt; </w:t>
+      </w:r>
+      <w:r>
+        <w:rPr>
+          <w:color w:val="7030A0"/>
+          <w:lang w:val="en-US"/>
+        </w:rPr>
+        <w:t>The estimates are</w:t>
+      </w:r>
+      <w:r>
+        <w:rPr>
+          <w:color w:val="7030A0"/>
+          <w:lang w:val="en-US"/>
+        </w:rPr>
+        <w:t xml:space="preserve"> truly</w:t>
+      </w:r>
+      <w:r>
+        <w:rPr>
+          <w:color w:val="7030A0"/>
+          <w:lang w:val="en-US"/>
+        </w:rPr>
+        <w:t xml:space="preserve"> </w:t>
+      </w:r>
+      <w:r>
+        <w:rPr>
+          <w:color w:val="7030A0"/>
+          <w:lang w:val="en-US"/>
+        </w:rPr>
+        <w:t>indistinguishable</w:t>
+      </w:r>
+      <w:r>
+        <w:rPr>
+          <w:color w:val="7030A0"/>
+          <w:lang w:val="en-US"/>
+        </w:rPr>
+        <w:t xml:space="preserve">; below </w:t>
+      </w:r>
+      <w:r>
+        <w:rPr>
+          <w:color w:val="7030A0"/>
+          <w:lang w:val="en-US"/>
+        </w:rPr>
+        <w:t>are</w:t>
+      </w:r>
+      <w:r>
+        <w:rPr>
+          <w:color w:val="7030A0"/>
+          <w:lang w:val="en-US"/>
+        </w:rPr>
+        <w:t xml:space="preserve"> the </w:t>
+      </w:r>
+      <w:r>
+        <w:rPr>
+          <w:color w:val="7030A0"/>
+          <w:lang w:val="en-US"/>
+        </w:rPr>
+        <w:t xml:space="preserve">results </w:t>
+      </w:r>
+      <w:r>
+        <w:rPr>
+          <w:color w:val="7030A0"/>
+          <w:lang w:val="en-US"/>
+        </w:rPr>
+        <w:t xml:space="preserve">(point estimate ‘mle’, lower ‘lci’ and upper ‘uci’ bounds of the 95% confidence interval) </w:t>
+      </w:r>
+      <w:r>
+        <w:rPr>
+          <w:color w:val="7030A0"/>
+          <w:lang w:val="en-US"/>
+        </w:rPr>
+        <w:t xml:space="preserve">for the ground truth dataset (p_lynx1, p_chamois1, p_deer1) and the </w:t>
+      </w:r>
+      <w:r>
+        <w:rPr>
+          <w:color w:val="7030A0"/>
+          <w:lang w:val="en-US"/>
+        </w:rPr>
+        <w:t>classified dataset (p_lynx2, p_chamois2, p_deer2)</w:t>
+      </w:r>
+      <w:r>
+        <w:rPr>
+          <w:color w:val="7030A0"/>
+          <w:lang w:val="en-US"/>
+        </w:rPr>
+        <w:t>.</w:t>
+      </w:r>
+      <w:r>
+        <w:rPr>
+          <w:color w:val="7030A0"/>
+          <w:lang w:val="en-US"/>
+        </w:rPr>
+        <w:t xml:space="preserve"> </w:t>
+      </w:r>
+      <w:r>
+        <w:rPr>
+          <w:color w:val="7030A0"/>
+          <w:lang w:val="en-US"/>
+        </w:rPr>
+        <w:t xml:space="preserve">To make </w:t>
+      </w:r>
+      <w:r>
+        <w:rPr>
+          <w:color w:val="7030A0"/>
+          <w:lang w:val="en-US"/>
+        </w:rPr>
+        <w:t xml:space="preserve">this explicit, we </w:t>
+      </w:r>
+      <w:r>
+        <w:rPr>
+          <w:color w:val="7030A0"/>
+          <w:lang w:val="en-US"/>
+        </w:rPr>
+        <w:t>now write “</w:t>
+      </w:r>
+      <w:r>
+        <w:rPr>
+          <w:color w:val="7030A0"/>
+          <w:lang w:val="en-US"/>
+        </w:rPr>
+        <w:t>indistinguishable</w:t>
+      </w:r>
+      <w:r>
+        <w:rPr>
+          <w:color w:val="7030A0"/>
+          <w:lang w:val="en-US"/>
+        </w:rPr>
+        <w:t xml:space="preserve"> at the third decimal”. </w:t>
+      </w:r>
+    </w:p>
+    <w:p>
+      <w:pPr>
+        <w:rPr>
+          <w:color w:val="7030A0"/>
+          <w:lang w:val="en-US"/>
+        </w:rPr>
+      </w:pPr>
+    </w:p>
+    <w:p>
+      <w:pPr>
+        <w:rPr>
+          <w:color w:val="7030A0"/>
+          <w:lang w:val="en-US"/>
+        </w:rPr>
+      </w:pPr>
+      <w:r>
+        <w:rPr>
+          <w:color w:val="7030A0"/>
+          <w:lang w:val="en-US"/>
+        </w:rPr>
+        <w:t>&gt; p_lynx1</w:t>
+      </w:r>
+    </w:p>
+    <w:p>
+      <w:pPr>
+        <w:rPr>
+          <w:color w:val="7030A0"/>
+          <w:lang w:val="en-US"/>
+        </w:rPr>
+      </w:pPr>
+      <w:r>
+        <w:rPr>
+          <w:color w:val="7030A0"/>
+          <w:lang w:val="en-US"/>
+        </w:rPr>
+        <w:t xml:space="preserve">          </w:t>
+      </w:r>
+      <w:r>
+        <w:rPr>
+          <w:color w:val="7030A0"/>
+          <w:lang w:val="en-US"/>
+        </w:rPr>
+        <w:t>mle      lci       uci</w:t>
+      </w:r>
+    </w:p>
+    <w:p>
+      <w:pPr>
+        <w:rPr>
+          <w:color w:val="7030A0"/>
+          <w:lang w:val="en-US"/>
+        </w:rPr>
+      </w:pPr>
+      <w:r>
+        <w:rPr>
+          <w:color w:val="7030A0"/>
+          <w:lang w:val="en-US"/>
+        </w:rPr>
+        <w:t>lp1 0.5135232 0.450439 0.5761795</w:t>
+      </w:r>
+    </w:p>
+    <w:p>
+      <w:pPr>
+        <w:rPr>
+          <w:color w:val="7030A0"/>
+          <w:lang w:val="en-US"/>
+        </w:rPr>
+      </w:pPr>
+      <w:r>
+        <w:rPr>
+          <w:color w:val="7030A0"/>
+          <w:lang w:val="en-US"/>
+        </w:rPr>
+        <w:t>&gt; p_lynx2</w:t>
+      </w:r>
+    </w:p>
+    <w:p>
+      <w:pPr>
+        <w:rPr>
+          <w:color w:val="7030A0"/>
+          <w:lang w:val="en-US"/>
+        </w:rPr>
+      </w:pPr>
+      <w:r>
+        <w:rPr>
+          <w:color w:val="7030A0"/>
+          <w:lang w:val="en-US"/>
+        </w:rPr>
+        <w:t xml:space="preserve">          mle       lci       uci</w:t>
+      </w:r>
+    </w:p>
+    <w:p>
+      <w:pPr>
+        <w:rPr>
+          <w:color w:val="7030A0"/>
+          <w:lang w:val="en-US"/>
+        </w:rPr>
+      </w:pPr>
+      <w:r>
+        <w:rPr>
+          <w:color w:val="7030A0"/>
+          <w:lang w:val="en-US"/>
+        </w:rPr>
+        <w:t>lp1 0.5135843 0.4504804 0.5762581</w:t>
+      </w:r>
+    </w:p>
+    <w:p>
+      <w:pPr>
+        <w:rPr>
+          <w:color w:val="7030A0"/>
+        </w:rPr>
+      </w:pPr>
+      <w:r>
+        <w:rPr>
+          <w:color w:val="7030A0"/>
+        </w:rPr>
+        <w:t>&gt; p_chamois1</w:t>
+      </w:r>
+    </w:p>
+    <w:p>
+      <w:pPr>
+        <w:rPr>
+          <w:color w:val="7030A0"/>
+        </w:rPr>
+      </w:pPr>
+      <w:r>
+        <w:rPr>
+          <w:color w:val="7030A0"/>
+        </w:rPr>
+        <w:t xml:space="preserve">          mle       lci       uci</w:t>
+      </w:r>
+    </w:p>
+    <w:p>
+      <w:pPr>
+        <w:rPr>
+          <w:color w:val="7030A0"/>
+        </w:rPr>
+      </w:pPr>
+      <w:r>
+        <w:rPr>
+          <w:color w:val="7030A0"/>
+        </w:rPr>
+        <w:t>lp3 0.6106873 0.5467317 0.6710483</w:t>
+      </w:r>
+    </w:p>
+    <w:p>
+      <w:pPr>
+        <w:rPr>
+          <w:color w:val="7030A0"/>
+        </w:rPr>
+      </w:pPr>
+      <w:r>
+        <w:rPr>
+          <w:color w:val="7030A0"/>
+        </w:rPr>
+        <w:t>&gt; p_chamois2</w:t>
+      </w:r>
+    </w:p>
+    <w:p>
+      <w:pPr>
+        <w:rPr>
+          <w:color w:val="7030A0"/>
+        </w:rPr>
+      </w:pPr>
+      <w:r>
+        <w:rPr>
+          <w:color w:val="7030A0"/>
+        </w:rPr>
+        <w:t xml:space="preserve">         mle       lci       uci</w:t>
+      </w:r>
+    </w:p>
+    <w:p>
+      <w:pPr>
+        <w:rPr>
+          <w:color w:val="7030A0"/>
+        </w:rPr>
+      </w:pPr>
+      <w:r>
+        <w:rPr>
+          <w:color w:val="7030A0"/>
+        </w:rPr>
+        <w:t>lp3 0.610839 0.5468376 0.6712357</w:t>
+      </w:r>
+    </w:p>
+    <w:p>
+      <w:pPr>
+        <w:rPr>
+          <w:color w:val="7030A0"/>
+        </w:rPr>
+      </w:pPr>
+      <w:r>
+        <w:rPr>
+          <w:color w:val="7030A0"/>
+        </w:rPr>
+        <w:t>&gt; p_deer1</w:t>
+      </w:r>
+    </w:p>
+    <w:p>
+      <w:pPr>
+        <w:rPr>
+          <w:color w:val="7030A0"/>
+        </w:rPr>
+      </w:pPr>
+      <w:r>
+        <w:rPr>
+          <w:color w:val="7030A0"/>
+        </w:rPr>
+        <w:t xml:space="preserve">         mle       lci      uci</w:t>
+      </w:r>
+    </w:p>
+    <w:p>
+      <w:pPr>
+        <w:rPr>
+          <w:color w:val="7030A0"/>
+          <w:lang w:val="en-US"/>
+        </w:rPr>
+      </w:pPr>
+      <w:r>
+        <w:rPr>
+          <w:color w:val="7030A0"/>
+          <w:lang w:val="en-US"/>
+        </w:rPr>
+        <w:t>lp2 0.628033 0.5678552 0.684487</w:t>
+      </w:r>
+    </w:p>
+    <w:p>
+      <w:pPr>
+        <w:rPr>
+          <w:color w:val="7030A0"/>
+          <w:lang w:val="en-US"/>
+        </w:rPr>
+      </w:pPr>
+      <w:r>
+        <w:rPr>
+          <w:color w:val="7030A0"/>
+          <w:lang w:val="en-US"/>
+        </w:rPr>
+        <w:t>&gt; p_deer2</w:t>
+      </w:r>
+    </w:p>
+    <w:p>
+      <w:pPr>
+        <w:rPr>
+          <w:color w:val="7030A0"/>
+          <w:lang w:val="en-US"/>
+        </w:rPr>
+      </w:pPr>
+      <w:r>
+        <w:rPr>
+          <w:color w:val="7030A0"/>
+          <w:lang w:val="en-US"/>
+        </w:rPr>
+        <w:t xml:space="preserve">          mle       lci       uci</w:t>
+      </w:r>
+    </w:p>
+    <w:p>
+      <w:pPr>
+        <w:rPr>
+          <w:rFonts w:asciiTheme="minorHAnsi" w:eastAsiaTheme="minorHAnsi" w:hAnsiTheme="minorHAnsi" w:cstheme="minorBidi"/>
+          <w:color w:val="7030A0"/>
+          <w:lang w:val="en-US" w:eastAsia="en-US"/>
+        </w:rPr>
+      </w:pPr>
+      <w:r>
+        <w:rPr>
+          <w:color w:val="7030A0"/>
+          <w:lang w:val="en-US"/>
+        </w:rPr>
+        <w:t>lp2 0.6281928 0.5679774 0.6846749</w:t>
+      </w:r>
+      <w:r>
+        <w:rPr>
+          <w:color w:val="7030A0"/>
+          <w:lang w:val="en-US"/>
+        </w:rPr>
+        <w:t xml:space="preserve"> </w:t>
+      </w:r>
+    </w:p>
+    <w:p>
+      <w:pPr>
+        <w:spacing w:before="100" w:beforeAutospacing="1" w:after="100" w:afterAutospacing="1"/>
+        <w:rPr>
+          <w:lang w:val="en-US"/>
+        </w:rPr>
+      </w:pPr>
+      <w:r>
+        <w:rPr>
+          <w:lang w:val="en-US"/>
+        </w:rPr>
+        <w:t>How is it that the marginal occupancy is higher for chamois with classified dataset while so many chamois are missclassified ? This is quite counterintuitive. Could you provide some insights on this aspect ? With similar probability detection, I would expect that missing chamois identification would lead to a smaller marginal occupancy probabilities.</w:t>
+      </w:r>
+    </w:p>
+    <w:p>
+      <w:pPr>
+        <w:rPr>
+          <w:rFonts w:asciiTheme="minorHAnsi" w:eastAsiaTheme="minorHAnsi" w:hAnsiTheme="minorHAnsi" w:cstheme="minorBidi"/>
+          <w:color w:val="7030A0"/>
+          <w:lang w:val="en-US" w:eastAsia="en-US"/>
+        </w:rPr>
+      </w:pPr>
+      <w:r>
+        <w:rPr>
+          <w:color w:val="7030A0"/>
+          <w:lang w:val="en-US"/>
+        </w:rPr>
+        <w:t xml:space="preserve">&gt;&gt; </w:t>
+      </w:r>
+      <w:r>
+        <w:rPr>
+          <w:color w:val="7030A0"/>
+          <w:lang w:val="en-US"/>
+        </w:rPr>
+        <w:t>C</w:t>
+      </w:r>
+      <w:r>
+        <w:rPr>
+          <w:color w:val="7030A0"/>
+          <w:lang w:val="en-US"/>
+        </w:rPr>
+        <w:t xml:space="preserve">hamois marginal occupancy </w:t>
+      </w:r>
+      <w:r>
+        <w:rPr>
+          <w:color w:val="7030A0"/>
+          <w:lang w:val="en-US"/>
+        </w:rPr>
+        <w:t>seem</w:t>
+      </w:r>
+      <w:r>
+        <w:rPr>
+          <w:color w:val="7030A0"/>
+          <w:lang w:val="en-US"/>
+        </w:rPr>
+        <w:t>s indeed</w:t>
+      </w:r>
+      <w:r>
+        <w:rPr>
+          <w:color w:val="7030A0"/>
+          <w:lang w:val="en-US"/>
+        </w:rPr>
+        <w:t xml:space="preserve"> higher</w:t>
+      </w:r>
+      <w:r>
+        <w:rPr>
+          <w:color w:val="7030A0"/>
+          <w:lang w:val="en-US"/>
+        </w:rPr>
+        <w:t xml:space="preserve"> </w:t>
+      </w:r>
+      <w:r>
+        <w:rPr>
+          <w:color w:val="7030A0"/>
+          <w:lang w:val="en-US"/>
+        </w:rPr>
+        <w:t>when estimated</w:t>
+      </w:r>
+      <w:r>
+        <w:rPr>
+          <w:color w:val="7030A0"/>
+          <w:lang w:val="en-US"/>
+        </w:rPr>
+        <w:t xml:space="preserve"> with</w:t>
+      </w:r>
+      <w:r>
+        <w:rPr>
+          <w:color w:val="7030A0"/>
+          <w:lang w:val="en-US"/>
+        </w:rPr>
+        <w:t xml:space="preserve"> the </w:t>
+      </w:r>
+      <w:r>
+        <w:rPr>
+          <w:color w:val="7030A0"/>
+          <w:lang w:val="en-US"/>
+        </w:rPr>
+        <w:t>classified</w:t>
+      </w:r>
+      <w:r>
+        <w:rPr>
+          <w:color w:val="7030A0"/>
+          <w:lang w:val="en-US"/>
+        </w:rPr>
+        <w:t xml:space="preserve"> </w:t>
+      </w:r>
+      <w:r>
+        <w:rPr>
+          <w:color w:val="7030A0"/>
+          <w:lang w:val="en-US"/>
+        </w:rPr>
+        <w:t>dataset</w:t>
+      </w:r>
+      <w:r>
+        <w:rPr>
+          <w:color w:val="7030A0"/>
+          <w:lang w:val="en-US"/>
+        </w:rPr>
+        <w:t xml:space="preserve">, but this </w:t>
+      </w:r>
+      <w:r>
+        <w:rPr>
+          <w:color w:val="7030A0"/>
+          <w:lang w:val="en-US"/>
+        </w:rPr>
+        <w:t xml:space="preserve">is when </w:t>
+      </w:r>
+      <w:r>
+        <w:rPr>
+          <w:color w:val="7030A0"/>
+          <w:lang w:val="en-US"/>
+        </w:rPr>
+        <w:t xml:space="preserve">relying on </w:t>
+      </w:r>
+      <w:r>
+        <w:rPr>
+          <w:color w:val="7030A0"/>
+          <w:lang w:val="en-US"/>
+        </w:rPr>
+        <w:t xml:space="preserve">point estimates </w:t>
+      </w:r>
+      <w:r>
+        <w:rPr>
+          <w:color w:val="7030A0"/>
+          <w:lang w:val="en-US"/>
+        </w:rPr>
+        <w:t>only;</w:t>
+      </w:r>
+      <w:r>
+        <w:rPr>
+          <w:color w:val="7030A0"/>
+          <w:lang w:val="en-US"/>
+        </w:rPr>
+        <w:t xml:space="preserve"> </w:t>
+      </w:r>
+      <w:r>
+        <w:rPr>
+          <w:color w:val="7030A0"/>
+          <w:lang w:val="en-US"/>
+        </w:rPr>
+        <w:t xml:space="preserve">when </w:t>
+      </w:r>
+      <w:r>
+        <w:rPr>
+          <w:color w:val="7030A0"/>
+          <w:lang w:val="en-US"/>
+        </w:rPr>
+        <w:t xml:space="preserve">looking at </w:t>
+      </w:r>
+      <w:r>
+        <w:rPr>
+          <w:color w:val="7030A0"/>
+          <w:lang w:val="en-US"/>
+        </w:rPr>
+        <w:t>95% confidence intervals</w:t>
+      </w:r>
+      <w:r>
+        <w:rPr>
+          <w:color w:val="7030A0"/>
+          <w:lang w:val="en-US"/>
+        </w:rPr>
+        <w:t>, the overlap suggest</w:t>
+      </w:r>
+      <w:r>
+        <w:rPr>
+          <w:color w:val="7030A0"/>
+          <w:lang w:val="en-US"/>
+        </w:rPr>
+        <w:t>s</w:t>
+      </w:r>
+      <w:r>
+        <w:rPr>
+          <w:color w:val="7030A0"/>
+          <w:lang w:val="en-US"/>
+        </w:rPr>
+        <w:t xml:space="preserve"> that there is no difference. </w:t>
+      </w:r>
+      <w:r>
+        <w:rPr>
+          <w:color w:val="7030A0"/>
+          <w:lang w:val="en-US"/>
+        </w:rPr>
+        <w:t>Ecologically</w:t>
+      </w:r>
+      <w:r>
+        <w:rPr>
+          <w:color w:val="7030A0"/>
+          <w:lang w:val="en-US"/>
+        </w:rPr>
+        <w:t xml:space="preserve"> speaking</w:t>
+      </w:r>
+      <w:r>
+        <w:rPr>
+          <w:color w:val="7030A0"/>
+          <w:lang w:val="en-US"/>
+        </w:rPr>
+        <w:t xml:space="preserve">, </w:t>
+      </w:r>
+      <w:r>
+        <w:rPr>
+          <w:color w:val="7030A0"/>
+          <w:lang w:val="en-US"/>
+        </w:rPr>
+        <w:t xml:space="preserve">marginal </w:t>
+      </w:r>
+      <w:r>
+        <w:rPr>
+          <w:color w:val="7030A0"/>
+          <w:lang w:val="en-US"/>
+        </w:rPr>
+        <w:t>occupancy</w:t>
+      </w:r>
+      <w:r>
+        <w:rPr>
+          <w:color w:val="7030A0"/>
+          <w:lang w:val="en-US"/>
+        </w:rPr>
+        <w:t xml:space="preserve"> </w:t>
+      </w:r>
+      <w:r>
+        <w:rPr>
+          <w:color w:val="7030A0"/>
+          <w:lang w:val="en-US"/>
+        </w:rPr>
+        <w:t xml:space="preserve">may be </w:t>
+      </w:r>
+      <w:r>
+        <w:rPr>
+          <w:color w:val="7030A0"/>
+          <w:lang w:val="en-US"/>
+        </w:rPr>
+        <w:t xml:space="preserve">still </w:t>
+      </w:r>
+      <w:r>
+        <w:rPr>
+          <w:color w:val="7030A0"/>
+          <w:lang w:val="en-US"/>
+        </w:rPr>
+        <w:t xml:space="preserve">estimated high despite </w:t>
+      </w:r>
+      <w:r>
+        <w:rPr>
+          <w:color w:val="7030A0"/>
+          <w:lang w:val="en-US"/>
+        </w:rPr>
+        <w:t>misclassification</w:t>
+      </w:r>
+      <w:r>
+        <w:rPr>
+          <w:color w:val="7030A0"/>
+          <w:lang w:val="en-US"/>
+        </w:rPr>
+        <w:t xml:space="preserve"> if the</w:t>
+      </w:r>
+      <w:r>
+        <w:rPr>
+          <w:color w:val="7030A0"/>
+          <w:lang w:val="en-US"/>
+        </w:rPr>
+        <w:t xml:space="preserve"> correctly </w:t>
+      </w:r>
+      <w:r>
+        <w:rPr>
+          <w:color w:val="7030A0"/>
+          <w:lang w:val="en-US"/>
+        </w:rPr>
+        <w:t xml:space="preserve">classified </w:t>
+      </w:r>
+      <w:r>
+        <w:rPr>
+          <w:color w:val="7030A0"/>
+          <w:lang w:val="en-US"/>
+        </w:rPr>
+        <w:t xml:space="preserve">data </w:t>
+      </w:r>
+      <w:r>
+        <w:rPr>
+          <w:color w:val="7030A0"/>
+          <w:lang w:val="en-US"/>
+        </w:rPr>
+        <w:t xml:space="preserve">are spread over </w:t>
+      </w:r>
+      <w:r>
+        <w:rPr>
+          <w:color w:val="7030A0"/>
+          <w:lang w:val="en-US"/>
+        </w:rPr>
+        <w:t>all camera traps.</w:t>
+      </w:r>
+      <w:r>
+        <w:rPr>
+          <w:color w:val="7030A0"/>
+          <w:lang w:val="en-US"/>
+        </w:rPr>
+        <w:t xml:space="preserve"> </w:t>
+      </w:r>
+      <w:r>
+        <w:rPr>
+          <w:color w:val="7030A0"/>
+          <w:lang w:val="en-US"/>
+        </w:rPr>
+        <w:t>We added this interpretation</w:t>
+      </w:r>
+      <w:r>
+        <w:rPr>
+          <w:color w:val="7030A0"/>
+          <w:lang w:val="en-US"/>
+        </w:rPr>
+        <w:t xml:space="preserve"> in the manuscript</w:t>
+      </w:r>
+      <w:r>
+        <w:rPr>
+          <w:color w:val="7030A0"/>
+          <w:lang w:val="en-US"/>
+        </w:rPr>
+        <w:t>: “</w:t>
+      </w:r>
+      <w:r>
+        <w:rPr>
+          <w:color w:val="7030A0"/>
+          <w:lang w:val="en-US"/>
+        </w:rPr>
+        <w:t>Note that, despite chamois being often misclassified (Figure 2), its marginal occupancy tends to be higher when estimated with the classified dataset. Ecologically speaking, this might well be the case if the correctly classified detections are spread over all camera traps. The difference in marginal occupancy seems however non-significant judging by the overlap between the two confidence intervals.</w:t>
+      </w:r>
+      <w:r>
+        <w:rPr>
+          <w:color w:val="7030A0"/>
+          <w:lang w:val="en-US"/>
+        </w:rPr>
+        <w:t>”.</w:t>
+      </w:r>
+    </w:p>
+    <w:p>
+      <w:pPr>
+        <w:spacing w:before="100" w:beforeAutospacing="1" w:after="100" w:afterAutospacing="1"/>
+        <w:rPr>
+          <w:lang w:val="en-US"/>
+        </w:rPr>
+      </w:pPr>
+      <w:r>
+        <w:rPr>
+          <w:lang w:val="en-US"/>
+        </w:rPr>
         <w:lastRenderedPageBreak/>
-        <w:t>Are the estimated probability of detection given in the document derived from the ground truth or the classified dataset ? This could be clarified, even the authors claim taht they are both quite similar, and actually providing the corresponding results on the second dataset could help the reader to figure out how close the two point estimates are.</w:t>
-      </w:r>
-    </w:p>
-    <w:p>
-      <w:pPr>
-        <w:rPr>
-          <w:color w:val="7030A0"/>
-          <w:lang w:val="en-US"/>
-        </w:rPr>
-      </w:pPr>
-      <w:r>
-        <w:rPr>
-          <w:color w:val="7030A0"/>
-          <w:lang w:val="en-US"/>
-        </w:rPr>
-        <w:t xml:space="preserve">&gt;&gt; </w:t>
-      </w:r>
-      <w:r>
-        <w:rPr>
-          <w:color w:val="7030A0"/>
-          <w:lang w:val="en-US"/>
-        </w:rPr>
-        <w:t>The estimates are</w:t>
-      </w:r>
-      <w:r>
-        <w:rPr>
-          <w:color w:val="7030A0"/>
-          <w:lang w:val="en-US"/>
-        </w:rPr>
-        <w:t xml:space="preserve"> truly</w:t>
-      </w:r>
-      <w:r>
-        <w:rPr>
-          <w:color w:val="7030A0"/>
-          <w:lang w:val="en-US"/>
-        </w:rPr>
-        <w:t xml:space="preserve"> </w:t>
-      </w:r>
-      <w:r>
-        <w:rPr>
-          <w:color w:val="7030A0"/>
-          <w:lang w:val="en-US"/>
-        </w:rPr>
-        <w:t>indistinguishable</w:t>
-      </w:r>
-      <w:r>
-        <w:rPr>
-          <w:color w:val="7030A0"/>
-          <w:lang w:val="en-US"/>
-        </w:rPr>
-        <w:t xml:space="preserve">; below </w:t>
-      </w:r>
-      <w:r>
-        <w:rPr>
-          <w:color w:val="7030A0"/>
-          <w:lang w:val="en-US"/>
-        </w:rPr>
-        <w:t>are</w:t>
-      </w:r>
-      <w:r>
-        <w:rPr>
-          <w:color w:val="7030A0"/>
-          <w:lang w:val="en-US"/>
-        </w:rPr>
-        <w:t xml:space="preserve"> the </w:t>
-      </w:r>
-      <w:r>
-        <w:rPr>
-          <w:color w:val="7030A0"/>
-          <w:lang w:val="en-US"/>
-        </w:rPr>
-        <w:t xml:space="preserve">results </w:t>
-      </w:r>
-      <w:r>
-        <w:rPr>
-          <w:color w:val="7030A0"/>
-          <w:lang w:val="en-US"/>
-        </w:rPr>
-        <w:t xml:space="preserve">(point estimate ‘mle’, lower ‘lci’ and upper ‘uci’ bounds of the 95% confidence interval) </w:t>
-      </w:r>
-      <w:r>
-        <w:rPr>
-          <w:color w:val="7030A0"/>
-          <w:lang w:val="en-US"/>
-        </w:rPr>
-        <w:t>for the ground truth dataset (</w:t>
-      </w:r>
-      <w:r>
-        <w:rPr>
-          <w:color w:val="7030A0"/>
-          <w:lang w:val="en-US"/>
-        </w:rPr>
-        <w:t>p_lynx1</w:t>
-      </w:r>
-      <w:r>
-        <w:rPr>
-          <w:color w:val="7030A0"/>
-          <w:lang w:val="en-US"/>
-        </w:rPr>
-        <w:t xml:space="preserve">, </w:t>
-      </w:r>
-      <w:r>
-        <w:rPr>
-          <w:color w:val="7030A0"/>
-          <w:lang w:val="en-US"/>
-        </w:rPr>
-        <w:t>p_chamois1</w:t>
-      </w:r>
-      <w:r>
-        <w:rPr>
-          <w:color w:val="7030A0"/>
-          <w:lang w:val="en-US"/>
-        </w:rPr>
-        <w:t xml:space="preserve">, </w:t>
-      </w:r>
-      <w:r>
-        <w:rPr>
-          <w:color w:val="7030A0"/>
-          <w:lang w:val="en-US"/>
-        </w:rPr>
-        <w:t>p_</w:t>
-      </w:r>
-      <w:r>
-        <w:rPr>
-          <w:color w:val="7030A0"/>
-          <w:lang w:val="en-US"/>
-        </w:rPr>
-        <w:t>deer</w:t>
-      </w:r>
-      <w:r>
-        <w:rPr>
-          <w:color w:val="7030A0"/>
-          <w:lang w:val="en-US"/>
-        </w:rPr>
-        <w:t>1</w:t>
-      </w:r>
-      <w:r>
-        <w:rPr>
-          <w:color w:val="7030A0"/>
-          <w:lang w:val="en-US"/>
-        </w:rPr>
-        <w:t xml:space="preserve">) and the </w:t>
-      </w:r>
-      <w:r>
-        <w:rPr>
-          <w:color w:val="7030A0"/>
-          <w:lang w:val="en-US"/>
-        </w:rPr>
-        <w:t xml:space="preserve">classified dataset </w:t>
-      </w:r>
-      <w:r>
-        <w:rPr>
-          <w:color w:val="7030A0"/>
-          <w:lang w:val="en-US"/>
-        </w:rPr>
-        <w:t>(p_lynx</w:t>
-      </w:r>
-      <w:r>
-        <w:rPr>
-          <w:color w:val="7030A0"/>
-          <w:lang w:val="en-US"/>
-        </w:rPr>
-        <w:t>2</w:t>
-      </w:r>
-      <w:r>
-        <w:rPr>
-          <w:color w:val="7030A0"/>
-          <w:lang w:val="en-US"/>
-        </w:rPr>
-        <w:t>, p_chamois</w:t>
-      </w:r>
-      <w:r>
-        <w:rPr>
-          <w:color w:val="7030A0"/>
-          <w:lang w:val="en-US"/>
-        </w:rPr>
-        <w:t>2</w:t>
-      </w:r>
-      <w:r>
-        <w:rPr>
-          <w:color w:val="7030A0"/>
-          <w:lang w:val="en-US"/>
-        </w:rPr>
-        <w:t>, p_deer</w:t>
-      </w:r>
-      <w:r>
-        <w:rPr>
-          <w:color w:val="7030A0"/>
-          <w:lang w:val="en-US"/>
-        </w:rPr>
-        <w:t>2</w:t>
-      </w:r>
-      <w:r>
-        <w:rPr>
-          <w:color w:val="7030A0"/>
-          <w:lang w:val="en-US"/>
-        </w:rPr>
-        <w:t>)</w:t>
-      </w:r>
-      <w:r>
-        <w:rPr>
-          <w:color w:val="7030A0"/>
-          <w:lang w:val="en-US"/>
-        </w:rPr>
-        <w:t>.</w:t>
-      </w:r>
-      <w:r>
-        <w:rPr>
-          <w:color w:val="7030A0"/>
-          <w:lang w:val="en-US"/>
-        </w:rPr>
-        <w:t xml:space="preserve"> </w:t>
-      </w:r>
-      <w:r>
-        <w:rPr>
-          <w:color w:val="7030A0"/>
-          <w:lang w:val="en-US"/>
-        </w:rPr>
-        <w:t xml:space="preserve">To make </w:t>
-      </w:r>
-      <w:r>
-        <w:rPr>
-          <w:color w:val="7030A0"/>
-          <w:lang w:val="en-US"/>
-        </w:rPr>
-        <w:t xml:space="preserve">this explicit, we </w:t>
-      </w:r>
-      <w:r>
-        <w:rPr>
-          <w:color w:val="7030A0"/>
-          <w:lang w:val="en-US"/>
-        </w:rPr>
-        <w:t>now write “</w:t>
-      </w:r>
-      <w:r>
-        <w:rPr>
-          <w:color w:val="7030A0"/>
-          <w:lang w:val="en-US"/>
-        </w:rPr>
-        <w:t>indistinguishable</w:t>
-      </w:r>
-      <w:r>
-        <w:rPr>
-          <w:color w:val="7030A0"/>
-          <w:lang w:val="en-US"/>
-        </w:rPr>
-        <w:t xml:space="preserve"> at the third decimal”. </w:t>
-      </w:r>
-    </w:p>
-    <w:p>
-      <w:pPr>
-        <w:rPr>
-          <w:color w:val="7030A0"/>
-          <w:lang w:val="en-US"/>
-        </w:rPr>
-      </w:pPr>
-    </w:p>
-    <w:p>
-      <w:pPr>
-        <w:rPr>
-          <w:color w:val="7030A0"/>
-          <w:lang w:val="en-US"/>
-        </w:rPr>
-      </w:pPr>
-      <w:r>
-        <w:rPr>
-          <w:color w:val="7030A0"/>
-          <w:lang w:val="en-US"/>
-        </w:rPr>
-        <w:t>&gt; p_lynx1</w:t>
-      </w:r>
-    </w:p>
-    <w:p>
-      <w:pPr>
-        <w:rPr>
-          <w:color w:val="7030A0"/>
-        </w:rPr>
-      </w:pPr>
-      <w:r>
-        <w:rPr>
-          <w:color w:val="7030A0"/>
-          <w:lang w:val="en-US"/>
-        </w:rPr>
-        <w:t xml:space="preserve">          </w:t>
-      </w:r>
-      <w:r>
-        <w:rPr>
-          <w:color w:val="7030A0"/>
-        </w:rPr>
-        <w:t>mle      lci       uci</w:t>
-      </w:r>
-    </w:p>
-    <w:p>
-      <w:pPr>
-        <w:rPr>
-          <w:color w:val="7030A0"/>
-        </w:rPr>
-      </w:pPr>
-      <w:r>
-        <w:rPr>
-          <w:color w:val="7030A0"/>
-        </w:rPr>
-        <w:t>lp1 0.5135232 0.450439 0.5761795</w:t>
-      </w:r>
-    </w:p>
-    <w:p>
-      <w:pPr>
-        <w:rPr>
-          <w:color w:val="7030A0"/>
-        </w:rPr>
-      </w:pPr>
-      <w:r>
-        <w:rPr>
-          <w:color w:val="7030A0"/>
-        </w:rPr>
-        <w:t>&gt; p_lynx2</w:t>
-      </w:r>
-    </w:p>
-    <w:p>
-      <w:pPr>
-        <w:rPr>
-          <w:color w:val="7030A0"/>
-        </w:rPr>
-      </w:pPr>
-      <w:r>
-        <w:rPr>
-          <w:color w:val="7030A0"/>
-        </w:rPr>
-        <w:t xml:space="preserve">          mle       lci       uci</w:t>
-      </w:r>
-    </w:p>
-    <w:p>
-      <w:pPr>
-        <w:rPr>
-          <w:color w:val="7030A0"/>
-        </w:rPr>
-      </w:pPr>
-      <w:r>
-        <w:rPr>
-          <w:color w:val="7030A0"/>
-        </w:rPr>
-        <w:t>lp1 0.5135843 0.4504804 0.5762581</w:t>
-      </w:r>
-    </w:p>
-    <w:p>
-      <w:pPr>
-        <w:rPr>
-          <w:color w:val="7030A0"/>
-        </w:rPr>
-      </w:pPr>
-      <w:r>
-        <w:rPr>
-          <w:color w:val="7030A0"/>
-        </w:rPr>
-        <w:t>&gt; p_chamois1</w:t>
-      </w:r>
-    </w:p>
-    <w:p>
-      <w:pPr>
-        <w:rPr>
-          <w:color w:val="7030A0"/>
-        </w:rPr>
-      </w:pPr>
-      <w:r>
-        <w:rPr>
-          <w:color w:val="7030A0"/>
-        </w:rPr>
-        <w:t xml:space="preserve">          mle       lci       uci</w:t>
-      </w:r>
-    </w:p>
-    <w:p>
-      <w:pPr>
-        <w:rPr>
-          <w:color w:val="7030A0"/>
-        </w:rPr>
-      </w:pPr>
-      <w:r>
-        <w:rPr>
-          <w:color w:val="7030A0"/>
-        </w:rPr>
-        <w:t>lp3 0.6106873 0.5467317 0.6710483</w:t>
-      </w:r>
-    </w:p>
-    <w:p>
-      <w:pPr>
-        <w:rPr>
-          <w:color w:val="7030A0"/>
-        </w:rPr>
-      </w:pPr>
-      <w:r>
-        <w:rPr>
-          <w:color w:val="7030A0"/>
-        </w:rPr>
-        <w:t>&gt; p_chamois2</w:t>
-      </w:r>
-    </w:p>
-    <w:p>
-      <w:pPr>
-        <w:rPr>
-          <w:color w:val="7030A0"/>
-        </w:rPr>
-      </w:pPr>
-      <w:r>
-        <w:rPr>
-          <w:color w:val="7030A0"/>
-        </w:rPr>
-        <w:t xml:space="preserve">         mle       lci       uci</w:t>
-      </w:r>
-    </w:p>
-    <w:p>
-      <w:pPr>
-        <w:rPr>
-          <w:color w:val="7030A0"/>
-        </w:rPr>
-      </w:pPr>
-      <w:r>
-        <w:rPr>
-          <w:color w:val="7030A0"/>
-        </w:rPr>
-        <w:t>lp3 0.610839 0.5468376 0.6712357</w:t>
-      </w:r>
-    </w:p>
-    <w:p>
-      <w:pPr>
-        <w:rPr>
-          <w:color w:val="7030A0"/>
-        </w:rPr>
-      </w:pPr>
-      <w:r>
-        <w:rPr>
-          <w:color w:val="7030A0"/>
-        </w:rPr>
-        <w:t>&gt; p_deer1</w:t>
-      </w:r>
-    </w:p>
-    <w:p>
-      <w:pPr>
-        <w:rPr>
-          <w:color w:val="7030A0"/>
-        </w:rPr>
-      </w:pPr>
-      <w:r>
-        <w:rPr>
-          <w:color w:val="7030A0"/>
-        </w:rPr>
-        <w:t xml:space="preserve">         mle       lci      uci</w:t>
-      </w:r>
-    </w:p>
-    <w:p>
-      <w:pPr>
-        <w:rPr>
-          <w:color w:val="7030A0"/>
-          <w:lang w:val="en-US"/>
-        </w:rPr>
-      </w:pPr>
-      <w:r>
-        <w:rPr>
-          <w:color w:val="7030A0"/>
-          <w:lang w:val="en-US"/>
-        </w:rPr>
-        <w:t>lp2 0.628033 0.5678552 0.684487</w:t>
-      </w:r>
-    </w:p>
-    <w:p>
-      <w:pPr>
-        <w:rPr>
-          <w:color w:val="7030A0"/>
-          <w:lang w:val="en-US"/>
-        </w:rPr>
-      </w:pPr>
-      <w:r>
-        <w:rPr>
-          <w:color w:val="7030A0"/>
-          <w:lang w:val="en-US"/>
-        </w:rPr>
-        <w:t>&gt; p_deer2</w:t>
-      </w:r>
-    </w:p>
-    <w:p>
-      <w:pPr>
-        <w:rPr>
-          <w:color w:val="7030A0"/>
-          <w:lang w:val="en-US"/>
-        </w:rPr>
-      </w:pPr>
-      <w:r>
-        <w:rPr>
-          <w:color w:val="7030A0"/>
-          <w:lang w:val="en-US"/>
-        </w:rPr>
-        <w:t xml:space="preserve">          mle       lci       uci</w:t>
-      </w:r>
-    </w:p>
-    <w:p>
-      <w:pPr>
-        <w:rPr>
-          <w:rFonts w:asciiTheme="minorHAnsi" w:eastAsiaTheme="minorHAnsi" w:hAnsiTheme="minorHAnsi" w:cstheme="minorBidi"/>
-          <w:color w:val="7030A0"/>
-          <w:lang w:val="en-US" w:eastAsia="en-US"/>
-        </w:rPr>
-      </w:pPr>
-      <w:r>
-        <w:rPr>
-          <w:color w:val="7030A0"/>
-          <w:lang w:val="en-US"/>
-        </w:rPr>
-        <w:t>lp2 0.6281928 0.5679774 0.6846749</w:t>
-      </w:r>
-      <w:r>
-        <w:rPr>
-          <w:color w:val="7030A0"/>
-          <w:lang w:val="en-US"/>
-        </w:rPr>
-        <w:t xml:space="preserve"> </w:t>
-      </w:r>
-    </w:p>
-    <w:p>
-      <w:pPr>
-        <w:spacing w:before="100" w:beforeAutospacing="1" w:after="100" w:afterAutospacing="1"/>
-        <w:rPr>
-          <w:lang w:val="en-US"/>
-        </w:rPr>
-      </w:pPr>
-      <w:r>
-        <w:rPr>
-          <w:lang w:val="en-US"/>
-        </w:rPr>
-        <w:t>How is it that the marginal occupancy is higher for chamois with classified dataset while so many chamois are missclassified ? This is quite counterintuitive. Could you provide some insights on this aspect ? With similar probability detection, I would expect that missing chamois identification would lead to a smaller marginal occupancy probabilities.</w:t>
-      </w:r>
-    </w:p>
-    <w:p>
-      <w:pPr>
-        <w:rPr>
-          <w:rFonts w:asciiTheme="minorHAnsi" w:eastAsiaTheme="minorHAnsi" w:hAnsiTheme="minorHAnsi" w:cstheme="minorBidi"/>
-          <w:color w:val="7030A0"/>
-          <w:lang w:val="en-US" w:eastAsia="en-US"/>
-        </w:rPr>
-      </w:pPr>
-      <w:r>
-        <w:rPr>
-          <w:color w:val="7030A0"/>
-          <w:lang w:val="en-US"/>
-        </w:rPr>
-        <w:t xml:space="preserve">&gt;&gt; </w:t>
-      </w:r>
-      <w:r>
-        <w:rPr>
-          <w:color w:val="7030A0"/>
-          <w:lang w:val="en-US"/>
-        </w:rPr>
-        <w:t>C</w:t>
-      </w:r>
-      <w:r>
-        <w:rPr>
-          <w:color w:val="7030A0"/>
-          <w:lang w:val="en-US"/>
-        </w:rPr>
-        <w:t xml:space="preserve">hamois marginal occupancy </w:t>
-      </w:r>
-      <w:r>
-        <w:rPr>
-          <w:color w:val="7030A0"/>
-          <w:lang w:val="en-US"/>
-        </w:rPr>
-        <w:t>seem</w:t>
-      </w:r>
-      <w:r>
-        <w:rPr>
-          <w:color w:val="7030A0"/>
-          <w:lang w:val="en-US"/>
-        </w:rPr>
-        <w:t>s indeed</w:t>
-      </w:r>
-      <w:r>
-        <w:rPr>
-          <w:color w:val="7030A0"/>
-          <w:lang w:val="en-US"/>
-        </w:rPr>
-        <w:t xml:space="preserve"> higher</w:t>
-      </w:r>
-      <w:r>
-        <w:rPr>
-          <w:color w:val="7030A0"/>
-          <w:lang w:val="en-US"/>
-        </w:rPr>
-        <w:t xml:space="preserve"> </w:t>
-      </w:r>
-      <w:r>
-        <w:rPr>
-          <w:color w:val="7030A0"/>
-          <w:lang w:val="en-US"/>
-        </w:rPr>
-        <w:t>when estimated</w:t>
-      </w:r>
-      <w:r>
-        <w:rPr>
-          <w:color w:val="7030A0"/>
-          <w:lang w:val="en-US"/>
-        </w:rPr>
-        <w:t xml:space="preserve"> with</w:t>
-      </w:r>
-      <w:r>
-        <w:rPr>
-          <w:color w:val="7030A0"/>
-          <w:lang w:val="en-US"/>
-        </w:rPr>
-        <w:t xml:space="preserve"> the </w:t>
-      </w:r>
-      <w:r>
-        <w:rPr>
-          <w:color w:val="7030A0"/>
-          <w:lang w:val="en-US"/>
-        </w:rPr>
-        <w:t>classified</w:t>
-      </w:r>
-      <w:r>
-        <w:rPr>
-          <w:color w:val="7030A0"/>
-          <w:lang w:val="en-US"/>
-        </w:rPr>
-        <w:t xml:space="preserve"> </w:t>
-      </w:r>
-      <w:r>
-        <w:rPr>
-          <w:color w:val="7030A0"/>
-          <w:lang w:val="en-US"/>
-        </w:rPr>
-        <w:t>dataset</w:t>
-      </w:r>
-      <w:r>
-        <w:rPr>
-          <w:color w:val="7030A0"/>
-          <w:lang w:val="en-US"/>
-        </w:rPr>
-        <w:t xml:space="preserve">, but this </w:t>
-      </w:r>
-      <w:r>
-        <w:rPr>
-          <w:color w:val="7030A0"/>
-          <w:lang w:val="en-US"/>
-        </w:rPr>
-        <w:t xml:space="preserve">is when </w:t>
-      </w:r>
-      <w:r>
-        <w:rPr>
-          <w:color w:val="7030A0"/>
-          <w:lang w:val="en-US"/>
-        </w:rPr>
-        <w:t xml:space="preserve">relying on </w:t>
-      </w:r>
-      <w:r>
-        <w:rPr>
-          <w:color w:val="7030A0"/>
-          <w:lang w:val="en-US"/>
-        </w:rPr>
-        <w:t xml:space="preserve">point estimates </w:t>
-      </w:r>
-      <w:r>
-        <w:rPr>
-          <w:color w:val="7030A0"/>
-          <w:lang w:val="en-US"/>
-        </w:rPr>
-        <w:t>only;</w:t>
-      </w:r>
-      <w:r>
-        <w:rPr>
-          <w:color w:val="7030A0"/>
-          <w:lang w:val="en-US"/>
-        </w:rPr>
-        <w:t xml:space="preserve"> </w:t>
-      </w:r>
-      <w:r>
-        <w:rPr>
-          <w:color w:val="7030A0"/>
-          <w:lang w:val="en-US"/>
-        </w:rPr>
-        <w:t xml:space="preserve">when </w:t>
-      </w:r>
-      <w:r>
-        <w:rPr>
-          <w:color w:val="7030A0"/>
-          <w:lang w:val="en-US"/>
-        </w:rPr>
-        <w:t xml:space="preserve">looking at </w:t>
-      </w:r>
-      <w:r>
-        <w:rPr>
-          <w:color w:val="7030A0"/>
-          <w:lang w:val="en-US"/>
-        </w:rPr>
-        <w:t>95% confidence intervals</w:t>
-      </w:r>
-      <w:r>
-        <w:rPr>
-          <w:color w:val="7030A0"/>
-          <w:lang w:val="en-US"/>
-        </w:rPr>
-        <w:t>, the overlap suggest</w:t>
-      </w:r>
-      <w:r>
-        <w:rPr>
-          <w:color w:val="7030A0"/>
-          <w:lang w:val="en-US"/>
-        </w:rPr>
-        <w:t>s</w:t>
-      </w:r>
-      <w:r>
-        <w:rPr>
-          <w:color w:val="7030A0"/>
-          <w:lang w:val="en-US"/>
-        </w:rPr>
-        <w:t xml:space="preserve"> that there is no difference. </w:t>
-      </w:r>
-      <w:r>
-        <w:rPr>
-          <w:color w:val="7030A0"/>
-          <w:lang w:val="en-US"/>
-        </w:rPr>
-        <w:t>Ecologically</w:t>
-      </w:r>
-      <w:r>
-        <w:rPr>
-          <w:color w:val="7030A0"/>
-          <w:lang w:val="en-US"/>
-        </w:rPr>
-        <w:t xml:space="preserve"> speaking</w:t>
-      </w:r>
-      <w:r>
-        <w:rPr>
-          <w:color w:val="7030A0"/>
-          <w:lang w:val="en-US"/>
-        </w:rPr>
-        <w:t xml:space="preserve">, </w:t>
-      </w:r>
-      <w:r>
-        <w:rPr>
-          <w:color w:val="7030A0"/>
-          <w:lang w:val="en-US"/>
-        </w:rPr>
-        <w:t xml:space="preserve">marginal </w:t>
-      </w:r>
-      <w:r>
-        <w:rPr>
-          <w:color w:val="7030A0"/>
-          <w:lang w:val="en-US"/>
-        </w:rPr>
-        <w:t>occupancy</w:t>
-      </w:r>
-      <w:r>
-        <w:rPr>
-          <w:color w:val="7030A0"/>
-          <w:lang w:val="en-US"/>
-        </w:rPr>
-        <w:t xml:space="preserve"> </w:t>
-      </w:r>
-      <w:r>
-        <w:rPr>
-          <w:color w:val="7030A0"/>
-          <w:lang w:val="en-US"/>
-        </w:rPr>
-        <w:t xml:space="preserve">may be </w:t>
-      </w:r>
-      <w:r>
-        <w:rPr>
-          <w:color w:val="7030A0"/>
-          <w:lang w:val="en-US"/>
-        </w:rPr>
-        <w:t xml:space="preserve">still </w:t>
-      </w:r>
-      <w:r>
-        <w:rPr>
-          <w:color w:val="7030A0"/>
-          <w:lang w:val="en-US"/>
-        </w:rPr>
-        <w:t xml:space="preserve">estimated high despite </w:t>
-      </w:r>
-      <w:r>
-        <w:rPr>
-          <w:color w:val="7030A0"/>
-          <w:lang w:val="en-US"/>
-        </w:rPr>
-        <w:t>misclassification</w:t>
-      </w:r>
-      <w:r>
-        <w:rPr>
-          <w:color w:val="7030A0"/>
-          <w:lang w:val="en-US"/>
-        </w:rPr>
-        <w:t xml:space="preserve"> if the</w:t>
-      </w:r>
-      <w:r>
-        <w:rPr>
-          <w:color w:val="7030A0"/>
-          <w:lang w:val="en-US"/>
-        </w:rPr>
-        <w:t xml:space="preserve"> correctly </w:t>
-      </w:r>
-      <w:r>
-        <w:rPr>
-          <w:color w:val="7030A0"/>
-          <w:lang w:val="en-US"/>
-        </w:rPr>
-        <w:t xml:space="preserve">classified </w:t>
-      </w:r>
-      <w:r>
-        <w:rPr>
-          <w:color w:val="7030A0"/>
-          <w:lang w:val="en-US"/>
-        </w:rPr>
-        <w:t xml:space="preserve">data </w:t>
-      </w:r>
-      <w:r>
-        <w:rPr>
-          <w:color w:val="7030A0"/>
-          <w:lang w:val="en-US"/>
-        </w:rPr>
-        <w:t xml:space="preserve">are spread over </w:t>
-      </w:r>
-      <w:r>
-        <w:rPr>
-          <w:color w:val="7030A0"/>
-          <w:lang w:val="en-US"/>
-        </w:rPr>
-        <w:t>all camera traps.</w:t>
-      </w:r>
-      <w:r>
-        <w:rPr>
-          <w:color w:val="7030A0"/>
-          <w:lang w:val="en-US"/>
-        </w:rPr>
-        <w:t xml:space="preserve"> </w:t>
-      </w:r>
-      <w:r>
-        <w:rPr>
-          <w:color w:val="7030A0"/>
-          <w:lang w:val="en-US"/>
-        </w:rPr>
-        <w:t>We added this interpretation</w:t>
-      </w:r>
-      <w:r>
-        <w:rPr>
-          <w:color w:val="7030A0"/>
-          <w:lang w:val="en-US"/>
-        </w:rPr>
-        <w:t xml:space="preserve"> in the manuscript</w:t>
-      </w:r>
-      <w:r>
-        <w:rPr>
-          <w:color w:val="7030A0"/>
-          <w:lang w:val="en-US"/>
-        </w:rPr>
-        <w:t>: “</w:t>
-      </w:r>
-      <w:r>
-        <w:rPr>
-          <w:color w:val="7030A0"/>
-          <w:lang w:val="en-US"/>
-        </w:rPr>
-        <w:t>Note that, despite chamois being often misclassified (Figure 2), its marginal occupancy tends to be higher when estimated with the classified dataset. Ecologically speaking, this might well be the case if the correctly classified detections are spread over all camera traps. The difference in marginal occupancy seems however non-significant judging by the overlap between the two confidence intervals.</w:t>
-      </w:r>
-      <w:r>
-        <w:rPr>
-          <w:color w:val="7030A0"/>
-          <w:lang w:val="en-US"/>
-        </w:rPr>
-        <w:t>”.</w:t>
-      </w:r>
-    </w:p>
-    <w:p>
-      <w:pPr>
-        <w:spacing w:before="100" w:beforeAutospacing="1" w:after="100" w:afterAutospacing="1"/>
-        <w:rPr>
-          <w:lang w:val="en-US"/>
-        </w:rPr>
-      </w:pPr>
-      <w:r>
-        <w:rPr>
-          <w:lang w:val="en-US"/>
-        </w:rPr>
         <w:t>Why is there no uncertainty associated with the occupancy probability for roe deer ?</w:t>
       </w:r>
     </w:p>
@@ -6537,37 +6694,22 @@
           <w:color w:val="7030A0"/>
           <w:lang w:val="en-US"/>
         </w:rPr>
-        <w:lastRenderedPageBreak/>
-        <w:t xml:space="preserve">&gt; </w:t>
-      </w:r>
-      <w:r>
-        <w:rPr>
-          <w:color w:val="7030A0"/>
-          <w:lang w:val="en-US"/>
-        </w:rPr>
-        <w:t>ground truth dataset</w:t>
-      </w:r>
-    </w:p>
-    <w:p>
-      <w:pPr>
-        <w:rPr>
-          <w:color w:val="7030A0"/>
-          <w:lang w:val="en-US"/>
-        </w:rPr>
-      </w:pPr>
-      <w:r>
-        <w:rPr>
-          <w:color w:val="7030A0"/>
-          <w:lang w:val="en-US"/>
-        </w:rPr>
-        <w:t xml:space="preserve">param    </w:t>
-      </w:r>
-      <w:r>
-        <w:rPr>
-          <w:color w:val="7030A0"/>
-          <w:lang w:val="en-US"/>
-        </w:rPr>
-        <w:t xml:space="preserve">     </w:t>
+        <w:t>&gt; ground truth dataset</w:t>
+      </w:r>
+    </w:p>
+    <w:p>
+      <w:pPr>
+        <w:rPr>
+          <w:color w:val="7030A0"/>
+          <w:lang w:val="en-US"/>
+        </w:rPr>
+      </w:pPr>
+      <w:r>
+        <w:rPr>
+          <w:color w:val="7030A0"/>
+          <w:lang w:val="en-US"/>
+        </w:rPr>
+        <w:t xml:space="preserve">param         </w:t>
       </w:r>
       <w:r>
         <w:rPr>
@@ -6588,69 +6730,36 @@
           <w:color w:val="7030A0"/>
           <w:lang w:val="en-US"/>
         </w:rPr>
-        <w:t xml:space="preserve">low2.5       </w:t>
-      </w:r>
-      <w:r>
-        <w:rPr>
-          <w:color w:val="7030A0"/>
-          <w:lang w:val="en-US"/>
-        </w:rPr>
-        <w:t xml:space="preserve"> </w:t>
-      </w:r>
-      <w:r>
-        <w:rPr>
-          <w:color w:val="7030A0"/>
-          <w:lang w:val="en-US"/>
-        </w:rPr>
-        <w:t xml:space="preserve">est     </w:t>
-      </w:r>
-      <w:r>
-        <w:rPr>
-          <w:color w:val="7030A0"/>
-          <w:lang w:val="en-US"/>
-        </w:rPr>
-        <w:t xml:space="preserve">          </w:t>
-      </w:r>
-      <w:r>
-        <w:rPr>
-          <w:color w:val="7030A0"/>
-          <w:lang w:val="en-US"/>
-        </w:rPr>
-        <w:t>up2.5</w:t>
-      </w:r>
-    </w:p>
-    <w:p>
-      <w:pPr>
-        <w:rPr>
-          <w:color w:val="7030A0"/>
-          <w:lang w:val="en-US"/>
-        </w:rPr>
-      </w:pPr>
-      <w:r>
-        <w:rPr>
-          <w:color w:val="7030A0"/>
-          <w:lang w:val="en-US"/>
+        <w:t>low2.5        est               up2.5</w:t>
+      </w:r>
+    </w:p>
+    <w:p>
+      <w:pPr>
+        <w:rPr>
+          <w:color w:val="7030A0"/>
+        </w:rPr>
+      </w:pPr>
+      <w:r>
+        <w:rPr>
+          <w:color w:val="7030A0"/>
         </w:rPr>
         <w:t xml:space="preserve">Pr(lynx present) </w:t>
       </w:r>
       <w:r>
         <w:rPr>
           <w:color w:val="7030A0"/>
-          <w:lang w:val="en-US"/>
         </w:rPr>
         <w:t xml:space="preserve">         </w:t>
       </w:r>
       <w:r>
         <w:rPr>
           <w:color w:val="7030A0"/>
-          <w:lang w:val="en-US"/>
         </w:rPr>
         <w:tab/>
       </w:r>
       <w:r>
         <w:rPr>
           <w:color w:val="7030A0"/>
-          <w:lang w:val="en-US"/>
         </w:rPr>
         <w:t>0.5974656 0.9305875 0.9830940</w:t>
       </w:r>
@@ -6661,7 +6770,6 @@
           <w:b/>
           <w:bCs/>
           <w:color w:val="7030A0"/>
-          <w:lang w:val="en-US"/>
         </w:rPr>
       </w:pPr>
       <w:r>
@@ -6669,7 +6777,6 @@
           <w:b/>
           <w:bCs/>
           <w:color w:val="7030A0"/>
-          <w:lang w:val="en-US"/>
         </w:rPr>
         <w:t xml:space="preserve">Pr(roe deer present) </w:t>
       </w:r>
@@ -6678,7 +6785,6 @@
           <w:b/>
           <w:bCs/>
           <w:color w:val="7030A0"/>
-          <w:lang w:val="en-US"/>
         </w:rPr>
         <w:tab/>
       </w:r>
@@ -6687,7 +6793,6 @@
           <w:b/>
           <w:bCs/>
           <w:color w:val="7030A0"/>
-          <w:lang w:val="en-US"/>
         </w:rPr>
         <w:t>0.9793906 0.9858191 0.9889957</w:t>
       </w:r>
@@ -6696,41 +6801,35 @@
       <w:pPr>
         <w:rPr>
           <w:color w:val="7030A0"/>
-          <w:lang w:val="en-US"/>
-        </w:rPr>
-      </w:pPr>
-      <w:r>
-        <w:rPr>
-          <w:color w:val="7030A0"/>
-          <w:lang w:val="en-US"/>
+        </w:rPr>
+      </w:pPr>
+      <w:r>
+        <w:rPr>
+          <w:color w:val="7030A0"/>
         </w:rPr>
         <w:t xml:space="preserve">Pr(chamois present) </w:t>
       </w:r>
       <w:r>
         <w:rPr>
           <w:color w:val="7030A0"/>
-          <w:lang w:val="en-US"/>
         </w:rPr>
         <w:t xml:space="preserve"> </w:t>
       </w:r>
       <w:r>
         <w:rPr>
           <w:color w:val="7030A0"/>
-          <w:lang w:val="en-US"/>
         </w:rPr>
         <w:tab/>
       </w:r>
       <w:r>
         <w:rPr>
           <w:color w:val="7030A0"/>
-          <w:lang w:val="en-US"/>
         </w:rPr>
         <w:tab/>
       </w:r>
       <w:r>
         <w:rPr>
           <w:color w:val="7030A0"/>
-          <w:lang w:val="en-US"/>
         </w:rPr>
         <w:t>0.6637510 0.8869227 0.9704254</w:t>
       </w:r>
@@ -6739,7 +6838,6 @@
       <w:pPr>
         <w:rPr>
           <w:color w:val="7030A0"/>
-          <w:lang w:val="en-US"/>
         </w:rPr>
       </w:pPr>
     </w:p>
@@ -6827,34 +6925,29 @@
       <w:pPr>
         <w:rPr>
           <w:color w:val="7030A0"/>
-          <w:lang w:val="en-US"/>
-        </w:rPr>
-      </w:pPr>
-      <w:r>
-        <w:rPr>
-          <w:color w:val="7030A0"/>
-          <w:lang w:val="en-US"/>
+        </w:rPr>
+      </w:pPr>
+      <w:r>
+        <w:rPr>
+          <w:color w:val="7030A0"/>
         </w:rPr>
         <w:t xml:space="preserve">Pr(lynx present) </w:t>
       </w:r>
       <w:r>
         <w:rPr>
           <w:color w:val="7030A0"/>
-          <w:lang w:val="en-US"/>
         </w:rPr>
         <w:tab/>
       </w:r>
       <w:r>
         <w:rPr>
           <w:color w:val="7030A0"/>
-          <w:lang w:val="en-US"/>
         </w:rPr>
         <w:tab/>
       </w:r>
       <w:r>
         <w:rPr>
           <w:color w:val="7030A0"/>
-          <w:lang w:val="en-US"/>
         </w:rPr>
         <w:t>0.4423301 0.9312505 0.9937810</w:t>
       </w:r>
@@ -6865,7 +6958,6 @@
           <w:b/>
           <w:bCs/>
           <w:color w:val="7030A0"/>
-          <w:lang w:val="en-US"/>
         </w:rPr>
       </w:pPr>
       <w:r>
@@ -6873,7 +6965,6 @@
           <w:b/>
           <w:bCs/>
           <w:color w:val="7030A0"/>
-          <w:lang w:val="en-US"/>
         </w:rPr>
         <w:t xml:space="preserve">Pr(roe deer present) </w:t>
       </w:r>
@@ -6882,7 +6973,6 @@
           <w:b/>
           <w:bCs/>
           <w:color w:val="7030A0"/>
-          <w:lang w:val="en-US"/>
         </w:rPr>
         <w:tab/>
       </w:r>
@@ -6891,7 +6981,6 @@
           <w:b/>
           <w:bCs/>
           <w:color w:val="7030A0"/>
-          <w:lang w:val="en-US"/>
         </w:rPr>
         <w:t>0.9862049 0.9917414 0.9942772</w:t>
       </w:r>
@@ -7030,14 +7119,7 @@
           <w:color w:val="7030A0"/>
           <w:lang w:val="en-US"/>
         </w:rPr>
-        <w:t xml:space="preserve"> </w:t>
-      </w:r>
-      <w:r>
-        <w:rPr>
-          <w:color w:val="7030A0"/>
-          <w:lang w:val="en-US"/>
-        </w:rPr>
-        <w:t>At this stage</w:t>
+        <w:t xml:space="preserve"> At this stage</w:t>
       </w:r>
       <w:r>
         <w:rPr>
@@ -7224,13 +7306,11 @@
       <w:pPr>
         <w:rPr>
           <w:color w:val="7030A0"/>
-          <w:lang w:val="en-US"/>
-        </w:rPr>
-      </w:pPr>
-      <w:r>
-        <w:rPr>
-          <w:color w:val="7030A0"/>
-          <w:lang w:val="en-US"/>
+        </w:rPr>
+      </w:pPr>
+      <w:r>
+        <w:rPr>
+          <w:color w:val="7030A0"/>
         </w:rPr>
         <w:t>Tabulation of y observations:</w:t>
       </w:r>
@@ -7239,13 +7319,11 @@
       <w:pPr>
         <w:rPr>
           <w:color w:val="7030A0"/>
-          <w:lang w:val="en-US"/>
-        </w:rPr>
-      </w:pPr>
-      <w:r>
-        <w:rPr>
-          <w:color w:val="7030A0"/>
-          <w:lang w:val="en-US"/>
+        </w:rPr>
+      </w:pPr>
+      <w:r>
+        <w:rPr>
+          <w:color w:val="7030A0"/>
         </w:rPr>
         <w:t>lynx:</w:t>
       </w:r>
@@ -7254,13 +7332,11 @@
       <w:pPr>
         <w:rPr>
           <w:color w:val="7030A0"/>
-          <w:lang w:val="en-US"/>
-        </w:rPr>
-      </w:pPr>
-      <w:r>
-        <w:rPr>
-          <w:color w:val="7030A0"/>
-          <w:lang w:val="en-US"/>
+        </w:rPr>
+      </w:pPr>
+      <w:r>
+        <w:rPr>
+          <w:color w:val="7030A0"/>
         </w:rPr>
         <w:t xml:space="preserve">  0   1 </w:t>
       </w:r>
@@ -7269,13 +7345,11 @@
       <w:pPr>
         <w:rPr>
           <w:color w:val="7030A0"/>
-          <w:lang w:val="en-US"/>
-        </w:rPr>
-      </w:pPr>
-      <w:r>
-        <w:rPr>
-          <w:color w:val="7030A0"/>
-          <w:lang w:val="en-US"/>
+        </w:rPr>
+      </w:pPr>
+      <w:r>
+        <w:rPr>
+          <w:color w:val="7030A0"/>
         </w:rPr>
         <w:t xml:space="preserve">142 119 </w:t>
       </w:r>
@@ -7284,13 +7358,11 @@
       <w:pPr>
         <w:rPr>
           <w:color w:val="7030A0"/>
-          <w:lang w:val="en-US"/>
-        </w:rPr>
-      </w:pPr>
-      <w:r>
-        <w:rPr>
-          <w:color w:val="7030A0"/>
-          <w:lang w:val="en-US"/>
+        </w:rPr>
+      </w:pPr>
+      <w:r>
+        <w:rPr>
+          <w:color w:val="7030A0"/>
         </w:rPr>
         <w:t>deer:</w:t>
       </w:r>
@@ -7299,13 +7371,11 @@
       <w:pPr>
         <w:rPr>
           <w:color w:val="7030A0"/>
-          <w:lang w:val="en-US"/>
-        </w:rPr>
-      </w:pPr>
-      <w:r>
-        <w:rPr>
-          <w:color w:val="7030A0"/>
-          <w:lang w:val="en-US"/>
+        </w:rPr>
+      </w:pPr>
+      <w:r>
+        <w:rPr>
+          <w:color w:val="7030A0"/>
         </w:rPr>
         <w:t xml:space="preserve">  0   1 </w:t>
       </w:r>
@@ -7314,13 +7384,11 @@
       <w:pPr>
         <w:rPr>
           <w:color w:val="7030A0"/>
-          <w:lang w:val="en-US"/>
-        </w:rPr>
-      </w:pPr>
-      <w:r>
-        <w:rPr>
-          <w:color w:val="7030A0"/>
-          <w:lang w:val="en-US"/>
+        </w:rPr>
+      </w:pPr>
+      <w:r>
+        <w:rPr>
+          <w:color w:val="7030A0"/>
         </w:rPr>
         <w:t xml:space="preserve">101 160 </w:t>
       </w:r>
@@ -7329,13 +7397,11 @@
       <w:pPr>
         <w:rPr>
           <w:color w:val="7030A0"/>
-          <w:lang w:val="en-US"/>
-        </w:rPr>
-      </w:pPr>
-      <w:r>
-        <w:rPr>
-          <w:color w:val="7030A0"/>
-          <w:lang w:val="en-US"/>
+        </w:rPr>
+      </w:pPr>
+      <w:r>
+        <w:rPr>
+          <w:color w:val="7030A0"/>
         </w:rPr>
         <w:t>chamois:</w:t>
       </w:r>
@@ -7344,13 +7410,11 @@
       <w:pPr>
         <w:rPr>
           <w:color w:val="7030A0"/>
-          <w:lang w:val="en-US"/>
-        </w:rPr>
-      </w:pPr>
-      <w:r>
-        <w:rPr>
-          <w:color w:val="7030A0"/>
-          <w:lang w:val="en-US"/>
+        </w:rPr>
+      </w:pPr>
+      <w:r>
+        <w:rPr>
+          <w:color w:val="7030A0"/>
         </w:rPr>
         <w:t xml:space="preserve">  0   1 </w:t>
       </w:r>
@@ -7359,13 +7423,11 @@
       <w:pPr>
         <w:rPr>
           <w:color w:val="7030A0"/>
-          <w:lang w:val="en-US"/>
-        </w:rPr>
-      </w:pPr>
-      <w:r>
-        <w:rPr>
-          <w:color w:val="7030A0"/>
-          <w:lang w:val="en-US"/>
+        </w:rPr>
+      </w:pPr>
+      <w:r>
+        <w:rPr>
+          <w:color w:val="7030A0"/>
         </w:rPr>
         <w:t xml:space="preserve">154 107 </w:t>
       </w:r>
@@ -7374,13 +7436,11 @@
       <w:pPr>
         <w:rPr>
           <w:color w:val="7030A0"/>
-          <w:lang w:val="en-US"/>
-        </w:rPr>
-      </w:pPr>
-      <w:r>
-        <w:rPr>
-          <w:color w:val="7030A0"/>
-          <w:lang w:val="en-US"/>
+        </w:rPr>
+      </w:pPr>
+      <w:r>
+        <w:rPr>
+          <w:color w:val="7030A0"/>
         </w:rPr>
         <w:t>fox:</w:t>
       </w:r>
@@ -7389,13 +7449,11 @@
       <w:pPr>
         <w:rPr>
           <w:color w:val="7030A0"/>
-          <w:lang w:val="en-US"/>
-        </w:rPr>
-      </w:pPr>
-      <w:r>
-        <w:rPr>
-          <w:color w:val="7030A0"/>
-          <w:lang w:val="en-US"/>
+        </w:rPr>
+      </w:pPr>
+      <w:r>
+        <w:rPr>
+          <w:color w:val="7030A0"/>
         </w:rPr>
         <w:t xml:space="preserve">  0   1 </w:t>
       </w:r>
@@ -7404,13 +7462,11 @@
       <w:pPr>
         <w:rPr>
           <w:color w:val="7030A0"/>
-          <w:lang w:val="en-US"/>
-        </w:rPr>
-      </w:pPr>
-      <w:r>
-        <w:rPr>
-          <w:color w:val="7030A0"/>
-          <w:lang w:val="en-US"/>
+        </w:rPr>
+      </w:pPr>
+      <w:r>
+        <w:rPr>
+          <w:color w:val="7030A0"/>
         </w:rPr>
         <w:t xml:space="preserve"> 86 175 </w:t>
       </w:r>
@@ -7419,13 +7475,11 @@
       <w:pPr>
         <w:rPr>
           <w:color w:val="7030A0"/>
-          <w:lang w:val="en-US"/>
-        </w:rPr>
-      </w:pPr>
-      <w:r>
-        <w:rPr>
-          <w:color w:val="7030A0"/>
-          <w:lang w:val="en-US"/>
+        </w:rPr>
+      </w:pPr>
+      <w:r>
+        <w:rPr>
+          <w:color w:val="7030A0"/>
         </w:rPr>
         <w:t>cat:</w:t>
       </w:r>
@@ -7434,14 +7488,13 @@
       <w:pPr>
         <w:rPr>
           <w:color w:val="7030A0"/>
-          <w:lang w:val="en-US"/>
-        </w:rPr>
-      </w:pPr>
-      <w:r>
-        <w:rPr>
-          <w:color w:val="7030A0"/>
-          <w:lang w:val="en-US"/>
-        </w:rPr>
+        </w:rPr>
+      </w:pPr>
+      <w:r>
+        <w:rPr>
+          <w:color w:val="7030A0"/>
+        </w:rPr>
+        <w:lastRenderedPageBreak/>
         <w:t xml:space="preserve">  0   1 </w:t>
       </w:r>
     </w:p>
@@ -7449,13 +7502,11 @@
       <w:pPr>
         <w:rPr>
           <w:color w:val="7030A0"/>
-          <w:lang w:val="en-US"/>
-        </w:rPr>
-      </w:pPr>
-      <w:r>
-        <w:rPr>
-          <w:color w:val="7030A0"/>
-          <w:lang w:val="en-US"/>
+        </w:rPr>
+      </w:pPr>
+      <w:r>
+        <w:rPr>
+          <w:color w:val="7030A0"/>
         </w:rPr>
         <w:t>222  39</w:t>
       </w:r>
@@ -7464,29 +7515,25 @@
       <w:pPr>
         <w:rPr>
           <w:color w:val="7030A0"/>
-          <w:lang w:val="en-US"/>
-        </w:rPr>
-      </w:pPr>
-    </w:p>
-    <w:p>
-      <w:pPr>
-        <w:rPr>
-          <w:color w:val="7030A0"/>
-          <w:lang w:val="en-US"/>
-        </w:rPr>
-      </w:pPr>
-    </w:p>
-    <w:p>
-      <w:pPr>
-        <w:rPr>
-          <w:color w:val="7030A0"/>
-          <w:lang w:val="en-US"/>
-        </w:rPr>
-      </w:pPr>
-      <w:r>
-        <w:rPr>
-          <w:color w:val="7030A0"/>
-          <w:lang w:val="en-US"/>
+        </w:rPr>
+      </w:pPr>
+    </w:p>
+    <w:p>
+      <w:pPr>
+        <w:rPr>
+          <w:color w:val="7030A0"/>
+        </w:rPr>
+      </w:pPr>
+    </w:p>
+    <w:p>
+      <w:pPr>
+        <w:rPr>
+          <w:color w:val="7030A0"/>
+        </w:rPr>
+      </w:pPr>
+      <w:r>
+        <w:rPr>
+          <w:color w:val="7030A0"/>
         </w:rPr>
         <w:t>Classified dataset:</w:t>
       </w:r>
@@ -7495,21 +7542,18 @@
       <w:pPr>
         <w:rPr>
           <w:color w:val="7030A0"/>
-          <w:lang w:val="en-US"/>
-        </w:rPr>
-      </w:pPr>
-    </w:p>
-    <w:p>
-      <w:pPr>
-        <w:rPr>
-          <w:color w:val="7030A0"/>
-          <w:lang w:val="en-US"/>
-        </w:rPr>
-      </w:pPr>
-      <w:r>
-        <w:rPr>
-          <w:color w:val="7030A0"/>
-          <w:lang w:val="en-US"/>
+        </w:rPr>
+      </w:pPr>
+    </w:p>
+    <w:p>
+      <w:pPr>
+        <w:rPr>
+          <w:color w:val="7030A0"/>
+        </w:rPr>
+      </w:pPr>
+      <w:r>
+        <w:rPr>
+          <w:color w:val="7030A0"/>
         </w:rPr>
         <w:t>29 sites</w:t>
       </w:r>
@@ -7987,6 +8031,7 @@
           <w:color w:val="7030A0"/>
           <w:lang w:val="en-US"/>
         </w:rPr>
+        <w:lastRenderedPageBreak/>
         <w:t xml:space="preserve">&gt;&gt; </w:t>
       </w:r>
       <w:r>
@@ -8036,14 +8081,7 @@
           <w:color w:val="7030A0"/>
           <w:lang w:val="en-US"/>
         </w:rPr>
-        <w:t xml:space="preserve">that </w:t>
-      </w:r>
-      <w:r>
-        <w:rPr>
-          <w:color w:val="7030A0"/>
-          <w:lang w:val="en-US"/>
-        </w:rPr>
-        <w:t xml:space="preserve">error rates could be added to multispecies occupancy models </w:t>
+        <w:t xml:space="preserve">that error rates could be added to multispecies occupancy models </w:t>
       </w:r>
       <w:r>
         <w:rPr>
@@ -8148,15 +8186,7 @@
           <w:color w:val="7030A0"/>
           <w:lang w:val="en-US"/>
         </w:rPr>
-        <w:t xml:space="preserve">An alternative quick and dirty approach would consist in adopting a Monte Carlo approach by sampling the </w:t>
-      </w:r>
-      <w:r>
-        <w:rPr>
-          <w:color w:val="7030A0"/>
-          <w:lang w:val="en-US"/>
-        </w:rPr>
-        <w:lastRenderedPageBreak/>
-        <w:t xml:space="preserve">species detected or non-detected in each picture according to its predicted probability of belonging to </w:t>
+        <w:t xml:space="preserve">An alternative quick and dirty approach would consist in adopting a Monte Carlo approach by sampling the species detected or non-detected in each picture according to its predicted probability of belonging to </w:t>
       </w:r>
       <w:r>
         <w:rPr>
@@ -8875,7 +8905,16 @@
           <w:color w:val="7030A0"/>
           <w:lang w:val="en-US" w:eastAsia="fr-FR"/>
         </w:rPr>
-        <w:t xml:space="preserve"> which now reads: “</w:t>
+        <w:t xml:space="preserve"> </w:t>
+      </w:r>
+      <w:r>
+        <w:rPr>
+          <w:rFonts w:ascii="Times New Roman" w:eastAsia="Times New Roman" w:hAnsi="Times New Roman" w:cs="Times New Roman"/>
+          <w:color w:val="7030A0"/>
+          <w:lang w:val="en-US" w:eastAsia="fr-FR"/>
+        </w:rPr>
+        <w:lastRenderedPageBreak/>
+        <w:t>which now reads: “</w:t>
       </w:r>
       <w:r>
         <w:rPr>
@@ -8917,7 +8956,6 @@
         <w:rPr>
           <w:lang w:val="en-US"/>
         </w:rPr>
-        <w:lastRenderedPageBreak/>
         <w:t>flipping, brightness and contrast modi!cations; Shorten and Khoshgoftaar (2019))</w:t>
       </w:r>
       <w:r>
@@ -9151,16 +9189,17 @@
       <w:pPr>
         <w:ind w:left="708"/>
         <w:rPr>
-          <w:color w:val="7030A0"/>
-          <w:lang w:val="en-US"/>
-        </w:rPr>
-      </w:pPr>
-      <w:r>
-        <w:rPr>
           <w:rStyle w:val="pl-s1"/>
           <w:color w:val="7030A0"/>
           <w:lang w:val="en-US"/>
         </w:rPr>
+      </w:pPr>
+      <w:r>
+        <w:rPr>
+          <w:rStyle w:val="pl-s1"/>
+          <w:color w:val="7030A0"/>
+          <w:lang w:val="en-US"/>
+        </w:rPr>
         <w:t xml:space="preserve">&gt;&gt; </w:t>
       </w:r>
       <w:r>
@@ -9219,7 +9258,7 @@
         </w:rPr>
         <w:t xml:space="preserve">official webpage </w:t>
       </w:r>
-      <w:hyperlink r:id="rId8" w:history="1">
+      <w:hyperlink r:id="rId11" w:history="1">
         <w:r>
           <w:rPr>
             <w:rStyle w:val="Lienhypertexte"/>
@@ -9237,7 +9276,7 @@
         </w:rPr>
         <w:t xml:space="preserve">, and in particular that one </w:t>
       </w:r>
-      <w:hyperlink r:id="rId9" w:anchor="image-data" w:history="1">
+      <w:hyperlink r:id="rId12" w:anchor="image-data" w:history="1">
         <w:r>
           <w:rPr>
             <w:rStyle w:val="Lienhypertexte"/>
@@ -9254,6 +9293,48 @@
           <w:lang w:val="en-US"/>
         </w:rPr>
         <w:t xml:space="preserve"> which uses the function that seems to cause the problem. </w:t>
+      </w:r>
+    </w:p>
+    <w:p>
+      <w:pPr>
+        <w:ind w:left="708"/>
+        <w:rPr>
+          <w:color w:val="7030A0"/>
+          <w:lang w:val="en-US"/>
+        </w:rPr>
+      </w:pPr>
+      <w:r>
+        <w:rPr>
+          <w:rStyle w:val="pl-s1"/>
+          <w:color w:val="7030A0"/>
+          <w:lang w:val="en-US"/>
+        </w:rPr>
+        <w:t xml:space="preserve">&gt;&gt; Note that while resubmitting, we’ve been experiencing issues with the fastai package </w:t>
+      </w:r>
+      <w:r>
+        <w:rPr>
+          <w:rStyle w:val="pl-s1"/>
+          <w:color w:val="7030A0"/>
+          <w:lang w:val="en-US"/>
+        </w:rPr>
+        <w:t xml:space="preserve">that might be related to what the referee is describing. We’ve filed an issue </w:t>
+      </w:r>
+      <w:hyperlink r:id="rId13" w:history="1">
+        <w:r>
+          <w:rPr>
+            <w:rStyle w:val="Lienhypertexte"/>
+            <w:lang w:val="en-US"/>
+          </w:rPr>
+          <w:t>https://github.com/EagerAI/fastai/issues/144</w:t>
+        </w:r>
+      </w:hyperlink>
+      <w:r>
+        <w:rPr>
+          <w:rStyle w:val="pl-s1"/>
+          <w:color w:val="7030A0"/>
+          <w:lang w:val="en-US"/>
+        </w:rPr>
+        <w:t xml:space="preserve"> and we’re waiting for feedbacks from the package developer. </w:t>
       </w:r>
     </w:p>
     <w:p>
@@ -10671,6 +10752,75 @@
       <w:u w:val="single"/>
     </w:rPr>
   </w:style>
+  <w:style w:type="character" w:styleId="Marquedecommentaire">
+    <w:name w:val="annotation reference"/>
+    <w:basedOn w:val="Policepardfaut"/>
+    <w:uiPriority w:val="99"/>
+    <w:semiHidden/>
+    <w:unhideWhenUsed/>
+    <w:rsid w:val="00AC3723"/>
+    <w:rPr>
+      <w:sz w:val="16"/>
+      <w:szCs w:val="16"/>
+    </w:rPr>
+  </w:style>
+  <w:style w:type="paragraph" w:styleId="Commentaire">
+    <w:name w:val="annotation text"/>
+    <w:basedOn w:val="Normal"/>
+    <w:link w:val="CommentaireCar"/>
+    <w:uiPriority w:val="99"/>
+    <w:semiHidden/>
+    <w:unhideWhenUsed/>
+    <w:rsid w:val="00AC3723"/>
+    <w:rPr>
+      <w:sz w:val="20"/>
+      <w:szCs w:val="20"/>
+    </w:rPr>
+  </w:style>
+  <w:style w:type="character" w:customStyle="1" w:styleId="CommentaireCar">
+    <w:name w:val="Commentaire Car"/>
+    <w:basedOn w:val="Policepardfaut"/>
+    <w:link w:val="Commentaire"/>
+    <w:uiPriority w:val="99"/>
+    <w:semiHidden/>
+    <w:rsid w:val="00AC3723"/>
+    <w:rPr>
+      <w:rFonts w:ascii="Times New Roman" w:eastAsia="Times New Roman" w:hAnsi="Times New Roman" w:cs="Times New Roman"/>
+      <w:sz w:val="20"/>
+      <w:szCs w:val="20"/>
+      <w:lang w:eastAsia="fr-FR"/>
+    </w:rPr>
+  </w:style>
+  <w:style w:type="paragraph" w:styleId="Objetducommentaire">
+    <w:name w:val="annotation subject"/>
+    <w:basedOn w:val="Commentaire"/>
+    <w:next w:val="Commentaire"/>
+    <w:link w:val="ObjetducommentaireCar"/>
+    <w:uiPriority w:val="99"/>
+    <w:semiHidden/>
+    <w:unhideWhenUsed/>
+    <w:rsid w:val="00AC3723"/>
+    <w:rPr>
+      <w:b/>
+      <w:bCs/>
+    </w:rPr>
+  </w:style>
+  <w:style w:type="character" w:customStyle="1" w:styleId="ObjetducommentaireCar">
+    <w:name w:val="Objet du commentaire Car"/>
+    <w:basedOn w:val="CommentaireCar"/>
+    <w:link w:val="Objetducommentaire"/>
+    <w:uiPriority w:val="99"/>
+    <w:semiHidden/>
+    <w:rsid w:val="00AC3723"/>
+    <w:rPr>
+      <w:rFonts w:ascii="Times New Roman" w:eastAsia="Times New Roman" w:hAnsi="Times New Roman" w:cs="Times New Roman"/>
+      <w:b/>
+      <w:bCs/>
+      <w:sz w:val="20"/>
+      <w:szCs w:val="20"/>
+      <w:lang w:eastAsia="fr-FR"/>
+    </w:rPr>
+  </w:style>
 </w:styles>
 </file>
 

</xml_diff>

<commit_message>
Use bits of fastai yml https://github.com/EagerAI/fastai/blob/master/.github/workflows/mac_os.yml
</commit_message>
<xml_diff>
--- a/revisions/revision-Computo.docx
+++ b/revisions/revision-Computo.docx
@@ -58,7 +58,21 @@
         <w:rPr>
           <w:lang w:val="en-US"/>
         </w:rPr>
-        <w:t>, submitted for publication to Computo.</w:t>
+        <w:t xml:space="preserve">, submitted for publication to </w:t>
+      </w:r>
+      <w:proofErr w:type="spellStart"/>
+      <w:r>
+        <w:rPr>
+          <w:lang w:val="en-US"/>
+        </w:rPr>
+        <w:t>Computo</w:t>
+      </w:r>
+      <w:proofErr w:type="spellEnd"/>
+      <w:r>
+        <w:rPr>
+          <w:lang w:val="en-US"/>
+        </w:rPr>
+        <w:t>.</w:t>
       </w:r>
     </w:p>
     <w:p>
@@ -111,6 +125,7 @@
         </w:rPr>
         <w:t xml:space="preserve">to </w:t>
       </w:r>
+      <w:proofErr w:type="spellStart"/>
       <w:r>
         <w:rPr>
           <w:color w:val="7030A0"/>
@@ -118,6 +133,7 @@
         </w:rPr>
         <w:t>Computo</w:t>
       </w:r>
+      <w:proofErr w:type="spellEnd"/>
       <w:r>
         <w:rPr>
           <w:color w:val="7030A0"/>
@@ -344,8 +360,19 @@
           <w:color w:val="7030A0"/>
           <w:lang w:val="en-US"/>
         </w:rPr>
-        <w:t>r-addons.R</w:t>
-      </w:r>
+        <w:t>r-</w:t>
+      </w:r>
+      <w:proofErr w:type="spellStart"/>
+      <w:proofErr w:type="gramStart"/>
+      <w:r>
+        <w:rPr>
+          <w:color w:val="7030A0"/>
+          <w:lang w:val="en-US"/>
+        </w:rPr>
+        <w:t>addons.R</w:t>
+      </w:r>
+      <w:proofErr w:type="spellEnd"/>
+      <w:proofErr w:type="gramEnd"/>
       <w:r>
         <w:rPr>
           <w:color w:val="7030A0"/>
@@ -495,7 +522,23 @@
           <w:color w:val="7030A0"/>
           <w:lang w:val="en-US"/>
         </w:rPr>
-        <w:t>we’ve been experiencing issues with the fastai package</w:t>
+        <w:t xml:space="preserve">we’ve been experiencing issues with the </w:t>
+      </w:r>
+      <w:proofErr w:type="spellStart"/>
+      <w:r>
+        <w:rPr>
+          <w:color w:val="7030A0"/>
+          <w:lang w:val="en-US"/>
+        </w:rPr>
+        <w:t>fastai</w:t>
+      </w:r>
+      <w:proofErr w:type="spellEnd"/>
+      <w:r>
+        <w:rPr>
+          <w:color w:val="7030A0"/>
+          <w:lang w:val="en-US"/>
+        </w:rPr>
+        <w:t xml:space="preserve"> package</w:t>
       </w:r>
       <w:r>
         <w:rPr>
@@ -567,7 +610,23 @@
           <w:color w:val="7030A0"/>
           <w:lang w:val="en-US"/>
         </w:rPr>
-        <w:t xml:space="preserve">For the time being, the Rmd notebook </w:t>
+        <w:t xml:space="preserve">For the time being, the </w:t>
+      </w:r>
+      <w:proofErr w:type="spellStart"/>
+      <w:r>
+        <w:rPr>
+          <w:color w:val="7030A0"/>
+          <w:lang w:val="en-US"/>
+        </w:rPr>
+        <w:t>Rmd</w:t>
+      </w:r>
+      <w:proofErr w:type="spellEnd"/>
+      <w:r>
+        <w:rPr>
+          <w:color w:val="7030A0"/>
+          <w:lang w:val="en-US"/>
+        </w:rPr>
+        <w:t xml:space="preserve"> notebook </w:t>
       </w:r>
       <w:r>
         <w:rPr>
@@ -641,8 +700,30 @@
         <w:rPr>
           <w:lang w:val="en-US"/>
         </w:rPr>
-        <w:t>Julien Chiquet, Chief editor of Computo</w:t>
-      </w:r>
+        <w:t xml:space="preserve">Julien </w:t>
+      </w:r>
+      <w:proofErr w:type="spellStart"/>
+      <w:r>
+        <w:rPr>
+          <w:lang w:val="en-US"/>
+        </w:rPr>
+        <w:t>Chiquet</w:t>
+      </w:r>
+      <w:proofErr w:type="spellEnd"/>
+      <w:r>
+        <w:rPr>
+          <w:lang w:val="en-US"/>
+        </w:rPr>
+        <w:t xml:space="preserve">, Chief editor of </w:t>
+      </w:r>
+      <w:proofErr w:type="spellStart"/>
+      <w:r>
+        <w:rPr>
+          <w:lang w:val="en-US"/>
+        </w:rPr>
+        <w:t>Computo</w:t>
+      </w:r>
+      <w:proofErr w:type="spellEnd"/>
     </w:p>
     <w:p>
       <w:pPr>
@@ -691,7 +772,91 @@
         <w:rPr>
           <w:lang w:val="en-US"/>
         </w:rPr>
-        <w:t>The study is clearly and nicely written with an intersting perspective. The authors made a clear effort to illustrate sophisticated posterior-analysis tasks based on deep learning image classification. I percieve the main points of originality to (i) the integrated and reproducible R pipeline that should drive a wide and fast appropriation of such pipeline, (ii) the “end-to-end automation”: Except coding, there is no human labor from data collection to scientific results (not adverstised too much in my opinion, if this is really new), (iii) The aim is not general monitoring, but a the question of species statistical associations, for which such methodology has rarely been used. As developped hereafter, I think the authors might push the discussion of their methodology further, and it doesn’t seem much more expensive to include some other classes to avoid biases and obtain richer results.</w:t>
+        <w:t xml:space="preserve">The study is clearly and nicely written with an </w:t>
+      </w:r>
+      <w:proofErr w:type="spellStart"/>
+      <w:r>
+        <w:rPr>
+          <w:lang w:val="en-US"/>
+        </w:rPr>
+        <w:t>intersting</w:t>
+      </w:r>
+      <w:proofErr w:type="spellEnd"/>
+      <w:r>
+        <w:rPr>
+          <w:lang w:val="en-US"/>
+        </w:rPr>
+        <w:t xml:space="preserve"> perspective. The authors made a clear effort to illustrate sophisticated posterior-analysis tasks based on deep learning image classification. I </w:t>
+      </w:r>
+      <w:proofErr w:type="spellStart"/>
+      <w:r>
+        <w:rPr>
+          <w:lang w:val="en-US"/>
+        </w:rPr>
+        <w:t>percieve</w:t>
+      </w:r>
+      <w:proofErr w:type="spellEnd"/>
+      <w:r>
+        <w:rPr>
+          <w:lang w:val="en-US"/>
+        </w:rPr>
+        <w:t xml:space="preserve"> the main points of originality to (</w:t>
+      </w:r>
+      <w:proofErr w:type="spellStart"/>
+      <w:r>
+        <w:rPr>
+          <w:lang w:val="en-US"/>
+        </w:rPr>
+        <w:t>i</w:t>
+      </w:r>
+      <w:proofErr w:type="spellEnd"/>
+      <w:r>
+        <w:rPr>
+          <w:lang w:val="en-US"/>
+        </w:rPr>
+        <w:t xml:space="preserve">) the integrated and reproducible R pipeline that should drive a wide and fast appropriation of such pipeline, (ii) the “end-to-end automation”: Except coding, there is no human labor from data collection to scientific results (not </w:t>
+      </w:r>
+      <w:proofErr w:type="spellStart"/>
+      <w:r>
+        <w:rPr>
+          <w:lang w:val="en-US"/>
+        </w:rPr>
+        <w:t>adverstised</w:t>
+      </w:r>
+      <w:proofErr w:type="spellEnd"/>
+      <w:r>
+        <w:rPr>
+          <w:lang w:val="en-US"/>
+        </w:rPr>
+        <w:t xml:space="preserve"> too much in my opinion, if this is really new), (iii) The aim is not general monitoring, but </w:t>
+      </w:r>
+      <w:proofErr w:type="gramStart"/>
+      <w:r>
+        <w:rPr>
+          <w:lang w:val="en-US"/>
+        </w:rPr>
+        <w:t>a the</w:t>
+      </w:r>
+      <w:proofErr w:type="gramEnd"/>
+      <w:r>
+        <w:rPr>
+          <w:lang w:val="en-US"/>
+        </w:rPr>
+        <w:t xml:space="preserve"> question of species statistical associations, for which such methodology has rarely been used. As </w:t>
+      </w:r>
+      <w:proofErr w:type="spellStart"/>
+      <w:r>
+        <w:rPr>
+          <w:lang w:val="en-US"/>
+        </w:rPr>
+        <w:t>developped</w:t>
+      </w:r>
+      <w:proofErr w:type="spellEnd"/>
+      <w:r>
+        <w:rPr>
+          <w:lang w:val="en-US"/>
+        </w:rPr>
+        <w:t xml:space="preserve"> hereafter, I think the authors might push the discussion of their methodology further, and it doesn’t seem much more expensive to include some other classes to avoid biases and obtain richer results.</w:t>
       </w:r>
     </w:p>
     <w:p>
@@ -781,7 +946,35 @@
         <w:rPr>
           <w:lang w:val="en-US"/>
         </w:rPr>
-        <w:t>I understand sample size may be limitating, but the comparison of classified dataset with ground truth dataset would be more interesting if the classified dataset contained only machine classified images (not used in training) and no human classified images. For instance, you could split the training/test data from jura based on sites. Thus, you could comparison the posterior occupancy estimates (classified vs ground truth) on jura test+Ain sites only.</w:t>
+        <w:t xml:space="preserve">I understand sample size may be </w:t>
+      </w:r>
+      <w:proofErr w:type="spellStart"/>
+      <w:r>
+        <w:rPr>
+          <w:lang w:val="en-US"/>
+        </w:rPr>
+        <w:t>limitating</w:t>
+      </w:r>
+      <w:proofErr w:type="spellEnd"/>
+      <w:r>
+        <w:rPr>
+          <w:lang w:val="en-US"/>
+        </w:rPr>
+        <w:t xml:space="preserve">, but the comparison of classified dataset with ground truth dataset would be more interesting if the classified dataset contained only machine classified images (not used in training) and no human classified images. For instance, you could split the training/test data from jura based on sites. Thus, you could comparison the posterior occupancy estimates (classified vs ground truth) on jura </w:t>
+      </w:r>
+      <w:proofErr w:type="spellStart"/>
+      <w:r>
+        <w:rPr>
+          <w:lang w:val="en-US"/>
+        </w:rPr>
+        <w:t>test+Ain</w:t>
+      </w:r>
+      <w:proofErr w:type="spellEnd"/>
+      <w:r>
+        <w:rPr>
+          <w:lang w:val="en-US"/>
+        </w:rPr>
+        <w:t xml:space="preserve"> sites only.</w:t>
       </w:r>
     </w:p>
     <w:p>
@@ -1012,7 +1205,43 @@
         <w:rPr>
           <w:lang w:val="en-US"/>
         </w:rPr>
-        <w:t>An important question is the sensitivity of the co-occurrence signal to confusions of the image classification algorithm. This is not directly addressed here, nor even discussed. First, we could expect that high confusions between prey species would artificially increase the estimated level of co-occurrence, and bias co-occurrence with Lynx. For instance, a part of the surplus in estimated Pr(lynx present| roe deer present and chamois absent) and deficit in Pr(lynx present| roe deer present and chamois absent) in classified dataset compared to ground truth (Figure 5) could be due to chamois being often classified as roe-deer (Figure 2). Second, observed co-occurrence patterns between focal species may be driven by co-occurrence patterns with other classes hidden among the focal species. As for example, roe deer has 0.67 precision only and include in reality many foxes. A potential competition Lynx&lt;-&gt;fox for prey could decrease the estimated co-occurrence roe deer / lynx. I invite you to discuss this problem, which might importantly bias your ecological interpretations precisely because of a bias in automatic identification.</w:t>
+        <w:t xml:space="preserve">An important question is the sensitivity of the co-occurrence signal to confusions of the image classification algorithm. This is not directly addressed here, nor even discussed. First, we could expect that high confusions between prey species would artificially increase the estimated level of co-occurrence, and bias co-occurrence with Lynx. For instance, a part of the surplus in estimated </w:t>
+      </w:r>
+      <w:proofErr w:type="spellStart"/>
+      <w:proofErr w:type="gramStart"/>
+      <w:r>
+        <w:rPr>
+          <w:lang w:val="en-US"/>
+        </w:rPr>
+        <w:t>Pr</w:t>
+      </w:r>
+      <w:proofErr w:type="spellEnd"/>
+      <w:r>
+        <w:rPr>
+          <w:lang w:val="en-US"/>
+        </w:rPr>
+        <w:t>(</w:t>
+      </w:r>
+      <w:proofErr w:type="gramEnd"/>
+      <w:r>
+        <w:rPr>
+          <w:lang w:val="en-US"/>
+        </w:rPr>
+        <w:t xml:space="preserve">lynx present| roe deer present and chamois absent) and deficit in </w:t>
+      </w:r>
+      <w:proofErr w:type="spellStart"/>
+      <w:r>
+        <w:rPr>
+          <w:lang w:val="en-US"/>
+        </w:rPr>
+        <w:t>Pr</w:t>
+      </w:r>
+      <w:proofErr w:type="spellEnd"/>
+      <w:r>
+        <w:rPr>
+          <w:lang w:val="en-US"/>
+        </w:rPr>
+        <w:t>(lynx present| roe deer present and chamois absent) in classified dataset compared to ground truth (Figure 5) could be due to chamois being often classified as roe-deer (Figure 2). Second, observed co-occurrence patterns between focal species may be driven by co-occurrence patterns with other classes hidden among the focal species. As for example, roe deer has 0.67 precision only and include in reality many foxes. A potential competition Lynx&lt;-&gt;fox for prey could decrease the estimated co-occurrence roe deer / lynx. I invite you to discuss this problem, which might importantly bias your ecological interpretations precisely because of a bias in automatic identification.</w:t>
       </w:r>
     </w:p>
     <w:p>
@@ -1114,7 +1343,112 @@
           <w:lang w:val="en-US"/>
         </w:rPr>
         <w:lastRenderedPageBreak/>
-        <w:t>between the two prey species might artificially increase the estimated probability of co-occurrence with lynx. This was illustrated by $\Pr(\mbox{lynx present} | \mbox{roe deer present and chamois absent})$ (resp. $\Pr(\mbox{lynx present} | \mbox{roe deer absent and chamois present})$) being estimated higher (resp. lower) with the classified than the ground truth dataset (Figure 5). This pattern could be explained by chamois being often classified as (and confused with) roe deer (Figure 2).</w:t>
+        <w:t>between the two prey species might artificially increase the estimated probability of co-occurrence with lynx. This was illustrated by $\</w:t>
+      </w:r>
+      <w:proofErr w:type="spellStart"/>
+      <w:proofErr w:type="gramStart"/>
+      <w:r>
+        <w:rPr>
+          <w:color w:val="7030A0"/>
+          <w:lang w:val="en-US"/>
+        </w:rPr>
+        <w:t>Pr</w:t>
+      </w:r>
+      <w:proofErr w:type="spellEnd"/>
+      <w:r>
+        <w:rPr>
+          <w:color w:val="7030A0"/>
+          <w:lang w:val="en-US"/>
+        </w:rPr>
+        <w:t>(</w:t>
+      </w:r>
+      <w:proofErr w:type="gramEnd"/>
+      <w:r>
+        <w:rPr>
+          <w:color w:val="7030A0"/>
+          <w:lang w:val="en-US"/>
+        </w:rPr>
+        <w:t>\</w:t>
+      </w:r>
+      <w:proofErr w:type="spellStart"/>
+      <w:r>
+        <w:rPr>
+          <w:color w:val="7030A0"/>
+          <w:lang w:val="en-US"/>
+        </w:rPr>
+        <w:t>mbox</w:t>
+      </w:r>
+      <w:proofErr w:type="spellEnd"/>
+      <w:r>
+        <w:rPr>
+          <w:color w:val="7030A0"/>
+          <w:lang w:val="en-US"/>
+        </w:rPr>
+        <w:t>{lynx present} | \</w:t>
+      </w:r>
+      <w:proofErr w:type="spellStart"/>
+      <w:r>
+        <w:rPr>
+          <w:color w:val="7030A0"/>
+          <w:lang w:val="en-US"/>
+        </w:rPr>
+        <w:t>mbox</w:t>
+      </w:r>
+      <w:proofErr w:type="spellEnd"/>
+      <w:r>
+        <w:rPr>
+          <w:color w:val="7030A0"/>
+          <w:lang w:val="en-US"/>
+        </w:rPr>
+        <w:t>{roe deer present and chamois absent})$ (resp. $\</w:t>
+      </w:r>
+      <w:proofErr w:type="spellStart"/>
+      <w:r>
+        <w:rPr>
+          <w:color w:val="7030A0"/>
+          <w:lang w:val="en-US"/>
+        </w:rPr>
+        <w:t>Pr</w:t>
+      </w:r>
+      <w:proofErr w:type="spellEnd"/>
+      <w:r>
+        <w:rPr>
+          <w:color w:val="7030A0"/>
+          <w:lang w:val="en-US"/>
+        </w:rPr>
+        <w:t>(\</w:t>
+      </w:r>
+      <w:proofErr w:type="spellStart"/>
+      <w:r>
+        <w:rPr>
+          <w:color w:val="7030A0"/>
+          <w:lang w:val="en-US"/>
+        </w:rPr>
+        <w:t>mbox</w:t>
+      </w:r>
+      <w:proofErr w:type="spellEnd"/>
+      <w:r>
+        <w:rPr>
+          <w:color w:val="7030A0"/>
+          <w:lang w:val="en-US"/>
+        </w:rPr>
+        <w:t>{lynx present} | \</w:t>
+      </w:r>
+      <w:proofErr w:type="spellStart"/>
+      <w:r>
+        <w:rPr>
+          <w:color w:val="7030A0"/>
+          <w:lang w:val="en-US"/>
+        </w:rPr>
+        <w:t>mbox</w:t>
+      </w:r>
+      <w:proofErr w:type="spellEnd"/>
+      <w:r>
+        <w:rPr>
+          <w:color w:val="7030A0"/>
+          <w:lang w:val="en-US"/>
+        </w:rPr>
+        <w:t>{roe deer absent and chamois present})$) being estimated higher (resp. lower) with the classified than the ground truth dataset (Figure 5). This pattern could be explained by chamois being often classified as (and confused with) roe deer (Figure 2).</w:t>
       </w:r>
       <w:r>
         <w:rPr>
@@ -1303,10 +1637,78 @@
         <w:rPr>
           <w:lang w:val="en-US"/>
         </w:rPr>
-        <w:t xml:space="preserve">Also, what the about the association between foxes and Lynx, which might compete, and between foxes and the prey? Further, mentionned earlier, it would be better to integrate these species rather than let them bias your focal estimates. The precisions and recalls in Table 3 don’t prevent the inclusion of these classes compared to Chamois or Roe deer. So what is the reason? Estimation variance reason? Computational limit? </w:t>
-      </w:r>
-      <w:r>
-        <w:t>A statement about it would be nice.</w:t>
+        <w:t xml:space="preserve">Also, what the about the association between foxes and Lynx, which might compete, and between foxes and the prey? Further, </w:t>
+      </w:r>
+      <w:proofErr w:type="spellStart"/>
+      <w:r>
+        <w:rPr>
+          <w:lang w:val="en-US"/>
+        </w:rPr>
+        <w:t>mentionned</w:t>
+      </w:r>
+      <w:proofErr w:type="spellEnd"/>
+      <w:r>
+        <w:rPr>
+          <w:lang w:val="en-US"/>
+        </w:rPr>
+        <w:t xml:space="preserve"> earlier, it would be better to integrate these species rather than let them bias your focal estimates. The precisions and recalls in Table 3 don’t prevent the inclusion of these classes compared to Chamois or Roe deer. </w:t>
+      </w:r>
+      <w:proofErr w:type="gramStart"/>
+      <w:r>
+        <w:rPr>
+          <w:lang w:val="en-US"/>
+        </w:rPr>
+        <w:t>So</w:t>
+      </w:r>
+      <w:proofErr w:type="gramEnd"/>
+      <w:r>
+        <w:rPr>
+          <w:lang w:val="en-US"/>
+        </w:rPr>
+        <w:t xml:space="preserve"> what is the reason? Estimation variance reason? Computational limit? </w:t>
+      </w:r>
+      <w:r>
+        <w:t xml:space="preserve">A </w:t>
+      </w:r>
+      <w:proofErr w:type="spellStart"/>
+      <w:r>
+        <w:t>statement</w:t>
+      </w:r>
+      <w:proofErr w:type="spellEnd"/>
+      <w:r>
+        <w:t xml:space="preserve"> about </w:t>
+      </w:r>
+      <w:proofErr w:type="spellStart"/>
+      <w:r>
+        <w:t>it</w:t>
+      </w:r>
+      <w:proofErr w:type="spellEnd"/>
+      <w:r>
+        <w:t xml:space="preserve"> </w:t>
+      </w:r>
+      <w:proofErr w:type="spellStart"/>
+      <w:r>
+        <w:t>would</w:t>
+      </w:r>
+      <w:proofErr w:type="spellEnd"/>
+      <w:r>
+        <w:t xml:space="preserve"> </w:t>
+      </w:r>
+      <w:proofErr w:type="spellStart"/>
+      <w:r>
+        <w:t>be</w:t>
+      </w:r>
+      <w:proofErr w:type="spellEnd"/>
+      <w:r>
+        <w:t xml:space="preserve"> </w:t>
+      </w:r>
+      <w:proofErr w:type="spellStart"/>
+      <w:r>
+        <w:t>nice</w:t>
+      </w:r>
+      <w:proofErr w:type="spellEnd"/>
+      <w:r>
+        <w:t>.</w:t>
       </w:r>
     </w:p>
     <w:p>
@@ -1323,7 +1725,23 @@
           <w:color w:val="7030A0"/>
           <w:lang w:val="en-US"/>
         </w:rPr>
-        <w:t xml:space="preserve">&gt;&gt; This is indeed a fair question. First, in our experience multi-species occupancy models are very much data-hungry, and this is only by using regularization methods (Clipp et al. 2021) that we can </w:t>
+        <w:t>&gt;&gt; This is indeed a fair question. First, in our experience multi-species occupancy models are very much data-hungry, and this is only by using regularization methods (</w:t>
+      </w:r>
+      <w:proofErr w:type="spellStart"/>
+      <w:r>
+        <w:rPr>
+          <w:color w:val="7030A0"/>
+          <w:lang w:val="en-US"/>
+        </w:rPr>
+        <w:t>Clipp</w:t>
+      </w:r>
+      <w:proofErr w:type="spellEnd"/>
+      <w:r>
+        <w:rPr>
+          <w:color w:val="7030A0"/>
+          <w:lang w:val="en-US"/>
+        </w:rPr>
+        <w:t xml:space="preserve"> et al. 2021) that we can </w:t>
       </w:r>
       <w:r>
         <w:rPr>
@@ -2264,7 +2682,49 @@
         <w:rPr>
           <w:lang w:val="en-US"/>
         </w:rPr>
-        <w:t>The work may be positionned to comparable studies with SDM, earlier work used deep-learning-based image classification to produce occurrence data exploitable for species monitoring and test sensitivity to image classification errors, e.g. Botella et al., 2018.</w:t>
+        <w:t xml:space="preserve">The work may be </w:t>
+      </w:r>
+      <w:proofErr w:type="spellStart"/>
+      <w:r>
+        <w:rPr>
+          <w:lang w:val="en-US"/>
+        </w:rPr>
+        <w:t>positionned</w:t>
+      </w:r>
+      <w:proofErr w:type="spellEnd"/>
+      <w:r>
+        <w:rPr>
+          <w:lang w:val="en-US"/>
+        </w:rPr>
+        <w:t xml:space="preserve"> to comparable studies with SDM, earlier work used deep-learning-based image classification to produce occurrence data exploitable for species monitoring and test sensitivity to image classification errors, </w:t>
+      </w:r>
+      <w:proofErr w:type="gramStart"/>
+      <w:r>
+        <w:rPr>
+          <w:lang w:val="en-US"/>
+        </w:rPr>
+        <w:t>e.g.</w:t>
+      </w:r>
+      <w:proofErr w:type="gramEnd"/>
+      <w:r>
+        <w:rPr>
+          <w:lang w:val="en-US"/>
+        </w:rPr>
+        <w:t xml:space="preserve"> </w:t>
+      </w:r>
+      <w:proofErr w:type="spellStart"/>
+      <w:r>
+        <w:rPr>
+          <w:lang w:val="en-US"/>
+        </w:rPr>
+        <w:t>Botella</w:t>
+      </w:r>
+      <w:proofErr w:type="spellEnd"/>
+      <w:r>
+        <w:rPr>
+          <w:lang w:val="en-US"/>
+        </w:rPr>
+        <w:t xml:space="preserve"> et al., 2018.</w:t>
       </w:r>
     </w:p>
     <w:p>
@@ -2327,13 +2787,77 @@
         <w:rPr>
           <w:lang w:val="en-US"/>
         </w:rPr>
-        <w:t xml:space="preserve">“as most, if not all, algorithms are written in the Python language”: Not all, many library have R implementations (e.g. mxnet) or R wrappers (e.g. kerasR, R keras). </w:t>
-      </w:r>
-      <w:r>
-        <w:rPr>
-          <w:lang w:val="en-US"/>
-        </w:rPr>
-        <w:t>Mxnet-R has been used for species distribution.</w:t>
+        <w:t>“</w:t>
+      </w:r>
+      <w:proofErr w:type="gramStart"/>
+      <w:r>
+        <w:rPr>
+          <w:lang w:val="en-US"/>
+        </w:rPr>
+        <w:t>as</w:t>
+      </w:r>
+      <w:proofErr w:type="gramEnd"/>
+      <w:r>
+        <w:rPr>
+          <w:lang w:val="en-US"/>
+        </w:rPr>
+        <w:t xml:space="preserve"> most, if not all, algorithms are written in the Python language”: Not all, many library have R implementations (e.g. </w:t>
+      </w:r>
+      <w:proofErr w:type="spellStart"/>
+      <w:r>
+        <w:rPr>
+          <w:lang w:val="en-US"/>
+        </w:rPr>
+        <w:t>mxnet</w:t>
+      </w:r>
+      <w:proofErr w:type="spellEnd"/>
+      <w:r>
+        <w:rPr>
+          <w:lang w:val="en-US"/>
+        </w:rPr>
+        <w:t xml:space="preserve">) or R wrappers (e.g. </w:t>
+      </w:r>
+      <w:proofErr w:type="spellStart"/>
+      <w:r>
+        <w:rPr>
+          <w:lang w:val="en-US"/>
+        </w:rPr>
+        <w:t>kerasR</w:t>
+      </w:r>
+      <w:proofErr w:type="spellEnd"/>
+      <w:r>
+        <w:rPr>
+          <w:lang w:val="en-US"/>
+        </w:rPr>
+        <w:t xml:space="preserve">, R </w:t>
+      </w:r>
+      <w:proofErr w:type="spellStart"/>
+      <w:r>
+        <w:rPr>
+          <w:lang w:val="en-US"/>
+        </w:rPr>
+        <w:t>keras</w:t>
+      </w:r>
+      <w:proofErr w:type="spellEnd"/>
+      <w:r>
+        <w:rPr>
+          <w:lang w:val="en-US"/>
+        </w:rPr>
+        <w:t xml:space="preserve">). </w:t>
+      </w:r>
+      <w:proofErr w:type="spellStart"/>
+      <w:r>
+        <w:rPr>
+          <w:lang w:val="en-US"/>
+        </w:rPr>
+        <w:t>Mxnet</w:t>
+      </w:r>
+      <w:proofErr w:type="spellEnd"/>
+      <w:r>
+        <w:rPr>
+          <w:lang w:val="en-US"/>
+        </w:rPr>
+        <w:t>-R has been used for species distribution.</w:t>
       </w:r>
     </w:p>
     <w:p>
@@ -2364,14 +2888,46 @@
           <w:color w:val="7030A0"/>
           <w:lang w:val="en-US"/>
         </w:rPr>
-        <w:t xml:space="preserve">both MXNet for R and </w:t>
-      </w:r>
-      <w:r>
-        <w:rPr>
-          <w:color w:val="7030A0"/>
-          <w:lang w:val="en-US"/>
-        </w:rPr>
-        <w:t xml:space="preserve">the R interface to Keras. </w:t>
+        <w:t xml:space="preserve">both </w:t>
+      </w:r>
+      <w:proofErr w:type="spellStart"/>
+      <w:r>
+        <w:rPr>
+          <w:color w:val="7030A0"/>
+          <w:lang w:val="en-US"/>
+        </w:rPr>
+        <w:t>MXNet</w:t>
+      </w:r>
+      <w:proofErr w:type="spellEnd"/>
+      <w:r>
+        <w:rPr>
+          <w:color w:val="7030A0"/>
+          <w:lang w:val="en-US"/>
+        </w:rPr>
+        <w:t xml:space="preserve"> for R and </w:t>
+      </w:r>
+      <w:r>
+        <w:rPr>
+          <w:color w:val="7030A0"/>
+          <w:lang w:val="en-US"/>
+        </w:rPr>
+        <w:t xml:space="preserve">the R interface to </w:t>
+      </w:r>
+      <w:proofErr w:type="spellStart"/>
+      <w:r>
+        <w:rPr>
+          <w:color w:val="7030A0"/>
+          <w:lang w:val="en-US"/>
+        </w:rPr>
+        <w:t>Keras</w:t>
+      </w:r>
+      <w:proofErr w:type="spellEnd"/>
+      <w:r>
+        <w:rPr>
+          <w:color w:val="7030A0"/>
+          <w:lang w:val="en-US"/>
+        </w:rPr>
+        <w:t xml:space="preserve">. </w:t>
       </w:r>
     </w:p>
     <w:p>
@@ -2389,7 +2945,21 @@
         <w:rPr>
           <w:lang w:val="en-US"/>
         </w:rPr>
-        <w:t>“wild board” (picturing it was funny though).</w:t>
+        <w:t>“</w:t>
+      </w:r>
+      <w:proofErr w:type="gramStart"/>
+      <w:r>
+        <w:rPr>
+          <w:lang w:val="en-US"/>
+        </w:rPr>
+        <w:t>wild</w:t>
+      </w:r>
+      <w:proofErr w:type="gramEnd"/>
+      <w:r>
+        <w:rPr>
+          <w:lang w:val="en-US"/>
+        </w:rPr>
+        <w:t xml:space="preserve"> board” (picturing it was funny though).</w:t>
       </w:r>
     </w:p>
     <w:p>
@@ -2480,7 +3050,21 @@
         <w:rPr>
           <w:lang w:val="en-US"/>
         </w:rPr>
-        <w:t>“an ecologist would probably wonder whether ecological inference about the interactions between lynx and its prey is biased by these average performances, a question we address in the next section.” -&gt; What you are looking at further is co-occurrence, not interaction, so stick with “co-occurrence” or “association” consistently across the manuscript.</w:t>
+        <w:t>“</w:t>
+      </w:r>
+      <w:proofErr w:type="gramStart"/>
+      <w:r>
+        <w:rPr>
+          <w:lang w:val="en-US"/>
+        </w:rPr>
+        <w:t>an</w:t>
+      </w:r>
+      <w:proofErr w:type="gramEnd"/>
+      <w:r>
+        <w:rPr>
+          <w:lang w:val="en-US"/>
+        </w:rPr>
+        <w:t xml:space="preserve"> ecologist would probably wonder whether ecological inference about the interactions between lynx and its prey is biased by these average performances, a question we address in the next section.” -&gt; What you are looking at further is co-occurrence, not interaction, so stick with “co-occurrence” or “association” consistently across the manuscript.</w:t>
       </w:r>
     </w:p>
     <w:p>
@@ -2522,7 +3106,21 @@
         <w:rPr>
           <w:lang w:val="en-US"/>
         </w:rPr>
-        <w:t xml:space="preserve">Table 2: Is it training or test/validation metrics here? You suggested earlier in the text that test/validation metrics were computed on 20% of the Jura dataset (this is what we want to see here), but in the caption you write “Model training performance”. This is not very interesting to look at training metrics as they don’t inform on the generalising </w:t>
+        <w:t xml:space="preserve">Table 2: Is it training or test/validation metrics here? You suggested earlier in the text that test/validation metrics were computed on 20% of the Jura dataset (this is what we want to see here), but in the caption you write “Model training performance”. This is not very interesting to look at training metrics as they don’t inform on the </w:t>
+      </w:r>
+      <w:proofErr w:type="spellStart"/>
+      <w:r>
+        <w:rPr>
+          <w:lang w:val="en-US"/>
+        </w:rPr>
+        <w:t>generalising</w:t>
+      </w:r>
+      <w:proofErr w:type="spellEnd"/>
+      <w:r>
+        <w:rPr>
+          <w:lang w:val="en-US"/>
+        </w:rPr>
+        <w:t xml:space="preserve"> </w:t>
       </w:r>
       <w:r>
         <w:rPr>
@@ -2697,7 +3295,21 @@
         <w:rPr>
           <w:lang w:val="en-US"/>
         </w:rPr>
-        <w:t xml:space="preserve">“we may also infer potential interactions by calculating conditional probabilities such as for example the probability of a site being occupied by species 2 conditional of species 1” Again, I wouldn’t speak about interaction here, as this probability may also capture a same response to environmental variability, or a same response to another species, etc. </w:t>
+        <w:t>“</w:t>
+      </w:r>
+      <w:proofErr w:type="gramStart"/>
+      <w:r>
+        <w:rPr>
+          <w:lang w:val="en-US"/>
+        </w:rPr>
+        <w:t>we</w:t>
+      </w:r>
+      <w:proofErr w:type="gramEnd"/>
+      <w:r>
+        <w:rPr>
+          <w:lang w:val="en-US"/>
+        </w:rPr>
+        <w:t xml:space="preserve"> may also infer potential interactions by calculating conditional probabilities such as for example the probability of a site being occupied by species 2 conditional of species 1” Again, I wouldn’t speak about interaction here, as this probability may also capture a same response to environmental variability, or a same response to another species, etc. </w:t>
       </w:r>
       <w:r>
         <w:rPr>
@@ -2741,7 +3353,51 @@
           <w:lang w:val="en-US"/>
         </w:rPr>
         <w:br/>
-        <w:t>I tried to reproduce article using the RmarkDown script but without full success. Most of it worked fine, but a chunk (starting l.644 of dl-occupancy-lynx-paper.Rmd) sends an error and so half of the code couldn’t be tested. The reason is the function “optimizePenalty” is not defined, even though I have installed all dependencies. I guess it is an author’s defined function that they forget to include in the script? Please, include it and test to reproduce the article starting from an empty R environment.</w:t>
+        <w:t xml:space="preserve">I tried to reproduce article using the </w:t>
+      </w:r>
+      <w:proofErr w:type="spellStart"/>
+      <w:r>
+        <w:rPr>
+          <w:lang w:val="en-US"/>
+        </w:rPr>
+        <w:t>RmarkDown</w:t>
+      </w:r>
+      <w:proofErr w:type="spellEnd"/>
+      <w:r>
+        <w:rPr>
+          <w:lang w:val="en-US"/>
+        </w:rPr>
+        <w:t xml:space="preserve"> script but without full success. Most of it worked fine, but a chunk (starting l.644 of dl-occupancy-lynx-</w:t>
+      </w:r>
+      <w:proofErr w:type="spellStart"/>
+      <w:proofErr w:type="gramStart"/>
+      <w:r>
+        <w:rPr>
+          <w:lang w:val="en-US"/>
+        </w:rPr>
+        <w:t>paper.Rmd</w:t>
+      </w:r>
+      <w:proofErr w:type="spellEnd"/>
+      <w:proofErr w:type="gramEnd"/>
+      <w:r>
+        <w:rPr>
+          <w:lang w:val="en-US"/>
+        </w:rPr>
+        <w:t>) sends an error and so half of the code couldn’t be tested. The reason is the function “</w:t>
+      </w:r>
+      <w:proofErr w:type="spellStart"/>
+      <w:r>
+        <w:rPr>
+          <w:lang w:val="en-US"/>
+        </w:rPr>
+        <w:t>optimizePenalty</w:t>
+      </w:r>
+      <w:proofErr w:type="spellEnd"/>
+      <w:r>
+        <w:rPr>
+          <w:lang w:val="en-US"/>
+        </w:rPr>
+        <w:t>” is not defined, even though I have installed all dependencies. I guess it is an author’s defined function that they forget to include in the script? Please, include it and test to reproduce the article starting from an empty R environment.</w:t>
       </w:r>
     </w:p>
     <w:p>
@@ -2835,7 +3491,57 @@
           <w:color w:val="7030A0"/>
           <w:lang w:val="en-US"/>
         </w:rPr>
-        <w:t xml:space="preserve"> via devtools::install_github("rbchan/unmarked")</w:t>
+        <w:t xml:space="preserve"> via </w:t>
+      </w:r>
+      <w:proofErr w:type="spellStart"/>
+      <w:proofErr w:type="gramStart"/>
+      <w:r>
+        <w:rPr>
+          <w:color w:val="7030A0"/>
+          <w:lang w:val="en-US"/>
+        </w:rPr>
+        <w:t>devtools</w:t>
+      </w:r>
+      <w:proofErr w:type="spellEnd"/>
+      <w:r>
+        <w:rPr>
+          <w:color w:val="7030A0"/>
+          <w:lang w:val="en-US"/>
+        </w:rPr>
+        <w:t>::</w:t>
+      </w:r>
+      <w:proofErr w:type="spellStart"/>
+      <w:proofErr w:type="gramEnd"/>
+      <w:r>
+        <w:rPr>
+          <w:color w:val="7030A0"/>
+          <w:lang w:val="en-US"/>
+        </w:rPr>
+        <w:t>install_github</w:t>
+      </w:r>
+      <w:proofErr w:type="spellEnd"/>
+      <w:r>
+        <w:rPr>
+          <w:color w:val="7030A0"/>
+          <w:lang w:val="en-US"/>
+        </w:rPr>
+        <w:t>("</w:t>
+      </w:r>
+      <w:proofErr w:type="spellStart"/>
+      <w:r>
+        <w:rPr>
+          <w:color w:val="7030A0"/>
+          <w:lang w:val="en-US"/>
+        </w:rPr>
+        <w:t>rbchan</w:t>
+      </w:r>
+      <w:proofErr w:type="spellEnd"/>
+      <w:r>
+        <w:rPr>
+          <w:color w:val="7030A0"/>
+          <w:lang w:val="en-US"/>
+        </w:rPr>
+        <w:t>/unmarked")</w:t>
       </w:r>
     </w:p>
     <w:p>
@@ -2898,7 +3604,21 @@
         <w:rPr>
           <w:lang w:val="en-US"/>
         </w:rPr>
-        <w:t>I found the paper interesting, well written and useful for the community of data scientist involved in ecology as well as for ecologists that use camera trap data and automatic identification. Although, as mentioned by the authors, one case study does not make a proof on the small impact of missclassification in ecological answer, this is important to recall that when using DL methods in ecology, the purpose is still to address ecological questions.</w:t>
+        <w:t xml:space="preserve">I found the paper interesting, well written and useful for the community of data scientist involved in ecology as well as for ecologists that use camera trap data and automatic identification. Although, as mentioned by the authors, one case study does not make a proof on the small impact of </w:t>
+      </w:r>
+      <w:proofErr w:type="spellStart"/>
+      <w:r>
+        <w:rPr>
+          <w:lang w:val="en-US"/>
+        </w:rPr>
+        <w:t>missclassification</w:t>
+      </w:r>
+      <w:proofErr w:type="spellEnd"/>
+      <w:r>
+        <w:rPr>
+          <w:lang w:val="en-US"/>
+        </w:rPr>
+        <w:t xml:space="preserve"> in ecological answer, this is important to recall that when using DL methods in ecology, the purpose is still to address ecological questions.</w:t>
       </w:r>
     </w:p>
     <w:p>
@@ -2975,7 +3695,21 @@
         <w:rPr>
           <w:lang w:val="en-US"/>
         </w:rPr>
-        <w:t>The notion of trade off mentions in the title is not clear to me. This would be relevant, if the authors explore different DL approach with different computation/implementation time and prove that several methods provide the same ecologiccal conclusion than the one providing the best classification. Therefore, I found the title a bit misleading. I would suggest to dig around the idea that very high classification rate is not absolutely necessary to answer ecological questions.</w:t>
+        <w:t xml:space="preserve">The notion of trade off mentions in the title is not clear to me. This would be relevant, if the authors explore different DL approach with different computation/implementation time and prove that several methods provide the same </w:t>
+      </w:r>
+      <w:proofErr w:type="spellStart"/>
+      <w:r>
+        <w:rPr>
+          <w:lang w:val="en-US"/>
+        </w:rPr>
+        <w:t>ecologiccal</w:t>
+      </w:r>
+      <w:proofErr w:type="spellEnd"/>
+      <w:r>
+        <w:rPr>
+          <w:lang w:val="en-US"/>
+        </w:rPr>
+        <w:t xml:space="preserve"> conclusion than the one providing the best classification. Therefore, I found the title a bit misleading. I would suggest to dig around the idea that very high classification rate is not absolutely necessary to answer ecological questions.</w:t>
       </w:r>
     </w:p>
     <w:p>
@@ -3332,7 +4066,21 @@
         <w:rPr>
           <w:lang w:val="en-US"/>
         </w:rPr>
-        <w:t>I like the presentation of two blocking points for the diffusion of DL metthods in the Ecology community. I would appreciate that the authors also question a third blocking point: the computational cost and consequently the environmental cost. This concern is probably stronger in the Ecology community than in other sciences, therefore the idea that we do not need to over train models to answer ecological questions might save hours of computational farm time.</w:t>
+        <w:t xml:space="preserve">I like the presentation of two blocking points for the diffusion of DL </w:t>
+      </w:r>
+      <w:proofErr w:type="spellStart"/>
+      <w:r>
+        <w:rPr>
+          <w:lang w:val="en-US"/>
+        </w:rPr>
+        <w:t>metthods</w:t>
+      </w:r>
+      <w:proofErr w:type="spellEnd"/>
+      <w:r>
+        <w:rPr>
+          <w:lang w:val="en-US"/>
+        </w:rPr>
+        <w:t xml:space="preserve"> in the Ecology community. I would appreciate that the authors also question a third blocking point: the computational cost and consequently the environmental cost. This concern is probably stronger in the Ecology community than in other sciences, therefore the idea that we do not need to over train models to answer ecological questions might save hours of computational farm time.</w:t>
       </w:r>
     </w:p>
     <w:p>
@@ -3407,6 +4155,7 @@
         </w:rPr>
         <w:t xml:space="preserve">also cite </w:t>
       </w:r>
+      <w:proofErr w:type="spellStart"/>
       <w:r>
         <w:rPr>
           <w:color w:val="7030A0"/>
@@ -3414,6 +4163,7 @@
         </w:rPr>
         <w:t>Strubell</w:t>
       </w:r>
+      <w:proofErr w:type="spellEnd"/>
       <w:r>
         <w:rPr>
           <w:color w:val="7030A0"/>
@@ -3494,7 +4244,35 @@
         <w:rPr>
           <w:lang w:val="en-US"/>
         </w:rPr>
-        <w:t>Could you add some informations on how similar (or on the opposite different) the two sites are ? This would be nice to have clues to understand the difficulty of the classification task.</w:t>
+        <w:t xml:space="preserve">Could you add some </w:t>
+      </w:r>
+      <w:proofErr w:type="spellStart"/>
+      <w:r>
+        <w:rPr>
+          <w:lang w:val="en-US"/>
+        </w:rPr>
+        <w:t>informations</w:t>
+      </w:r>
+      <w:proofErr w:type="spellEnd"/>
+      <w:r>
+        <w:rPr>
+          <w:lang w:val="en-US"/>
+        </w:rPr>
+        <w:t xml:space="preserve"> on how similar (or on the opposite different) the two sites </w:t>
+      </w:r>
+      <w:proofErr w:type="gramStart"/>
+      <w:r>
+        <w:rPr>
+          <w:lang w:val="en-US"/>
+        </w:rPr>
+        <w:t>are ?</w:t>
+      </w:r>
+      <w:proofErr w:type="gramEnd"/>
+      <w:r>
+        <w:rPr>
+          <w:lang w:val="en-US"/>
+        </w:rPr>
+        <w:t xml:space="preserve"> This would be nice to have clues to understand the difficulty of the classification task.</w:t>
       </w:r>
     </w:p>
     <w:p>
@@ -3579,7 +4357,23 @@
           <w:color w:val="7030A0"/>
           <w:lang w:val="en-US"/>
         </w:rPr>
-        <w:t>The location of camera traps was chosen to maximise lynx detection. More precisely, camera traps were set up along large paths in the forest, on each side of the path at 50cm high.</w:t>
+        <w:t xml:space="preserve">The location of camera traps was chosen to </w:t>
+      </w:r>
+      <w:proofErr w:type="spellStart"/>
+      <w:r>
+        <w:rPr>
+          <w:color w:val="7030A0"/>
+          <w:lang w:val="en-US"/>
+        </w:rPr>
+        <w:t>maximise</w:t>
+      </w:r>
+      <w:proofErr w:type="spellEnd"/>
+      <w:r>
+        <w:rPr>
+          <w:color w:val="7030A0"/>
+          <w:lang w:val="en-US"/>
+        </w:rPr>
+        <w:t xml:space="preserve"> lynx detection. More precisely, camera traps were set up along large paths in the forest, on each side of the path at 50cm high.</w:t>
       </w:r>
       <w:r>
         <w:rPr>
@@ -4159,7 +4953,23 @@
           <w:color w:val="7030A0"/>
           <w:lang w:val="en-US"/>
         </w:rPr>
-        <w:t>with which lynx can be confused, e.g. fox</w:t>
+        <w:t xml:space="preserve">with which lynx can be confused, </w:t>
+      </w:r>
+      <w:proofErr w:type="gramStart"/>
+      <w:r>
+        <w:rPr>
+          <w:color w:val="7030A0"/>
+          <w:lang w:val="en-US"/>
+        </w:rPr>
+        <w:t>e.g.</w:t>
+      </w:r>
+      <w:proofErr w:type="gramEnd"/>
+      <w:r>
+        <w:rPr>
+          <w:color w:val="7030A0"/>
+          <w:lang w:val="en-US"/>
+        </w:rPr>
+        <w:t xml:space="preserve"> fox</w:t>
       </w:r>
       <w:r>
         <w:rPr>
@@ -4390,7 +5200,23 @@
           <w:color w:val="7030A0"/>
           <w:lang w:val="en-US"/>
         </w:rPr>
-        <w:t xml:space="preserve">“Even though in the present work we quantified co-occurrence between lynx and its prey, we included other species in the training to investigate the structure and dynamics of the entire community in future work. Also, the use of specific species categories instead of just a "other" category </w:t>
+        <w:t xml:space="preserve">“Even though in the present work we quantified co-occurrence between lynx and its prey, we included other species in the training to investigate the structure and dynamics of the entire community in future work. Also, the use of specific species categories instead of just </w:t>
+      </w:r>
+      <w:proofErr w:type="gramStart"/>
+      <w:r>
+        <w:rPr>
+          <w:color w:val="7030A0"/>
+          <w:lang w:val="en-US"/>
+        </w:rPr>
+        <w:t>a</w:t>
+      </w:r>
+      <w:proofErr w:type="gramEnd"/>
+      <w:r>
+        <w:rPr>
+          <w:color w:val="7030A0"/>
+          <w:lang w:val="en-US"/>
+        </w:rPr>
+        <w:t xml:space="preserve"> "other" category </w:t>
       </w:r>
       <w:r>
         <w:rPr>
@@ -4454,7 +5280,21 @@
         <w:rPr>
           <w:lang w:val="en-US"/>
         </w:rPr>
-        <w:t xml:space="preserve">I assumed that the precision and the recall are computed on the Jury site using only the validation dataset, but this could be precised. </w:t>
+        <w:t xml:space="preserve">I assumed that the precision and the recall are computed on the Jury site using only the validation dataset, but this could be </w:t>
+      </w:r>
+      <w:proofErr w:type="spellStart"/>
+      <w:r>
+        <w:rPr>
+          <w:lang w:val="en-US"/>
+        </w:rPr>
+        <w:t>precised</w:t>
+      </w:r>
+      <w:proofErr w:type="spellEnd"/>
+      <w:r>
+        <w:rPr>
+          <w:lang w:val="en-US"/>
+        </w:rPr>
+        <w:t xml:space="preserve">. </w:t>
       </w:r>
     </w:p>
     <w:p>
@@ -4519,13 +5359,41 @@
         <w:rPr>
           <w:lang w:val="en-US"/>
         </w:rPr>
-        <w:t xml:space="preserve">As the reproducible example has to be reduced to limit the computation time, we do not know how many individuals in every classes you have in the Jura dataset. Could you add this information ? </w:t>
-      </w:r>
-      <w:r>
-        <w:rPr>
-          <w:lang w:val="en-US"/>
-        </w:rPr>
-        <w:t>Potentially by detailing the computation which lead to every metrics such as precision 0.9 (9 / (9 +1) ) so that the reader may have a better understanding on the robustness of the performance metrics.</w:t>
+        <w:t xml:space="preserve">As the reproducible example has to be reduced to limit the computation time, we do not know how many individuals in every classes you have in the Jura dataset. Could you add this </w:t>
+      </w:r>
+      <w:proofErr w:type="gramStart"/>
+      <w:r>
+        <w:rPr>
+          <w:lang w:val="en-US"/>
+        </w:rPr>
+        <w:t>information ?</w:t>
+      </w:r>
+      <w:proofErr w:type="gramEnd"/>
+      <w:r>
+        <w:rPr>
+          <w:lang w:val="en-US"/>
+        </w:rPr>
+        <w:t xml:space="preserve"> </w:t>
+      </w:r>
+      <w:r>
+        <w:rPr>
+          <w:lang w:val="en-US"/>
+        </w:rPr>
+        <w:t>Potentially by detailing the computation which lead to every metrics such as precision 0.9 (9 / (9 +1</w:t>
+      </w:r>
+      <w:proofErr w:type="gramStart"/>
+      <w:r>
+        <w:rPr>
+          <w:lang w:val="en-US"/>
+        </w:rPr>
+        <w:t>) )</w:t>
+      </w:r>
+      <w:proofErr w:type="gramEnd"/>
+      <w:r>
+        <w:rPr>
+          <w:lang w:val="en-US"/>
+        </w:rPr>
+        <w:t xml:space="preserve"> so that the reader may have a better understanding on the robustness of the performance metrics.</w:t>
       </w:r>
     </w:p>
     <w:p>
@@ -4745,7 +5613,21 @@
         <w:rPr>
           <w:lang w:val="en-US"/>
         </w:rPr>
-        <w:t>The same comments holds for the Ain study, except that the confusion matrix provide good information on the number of images to be classified in every classes.</w:t>
+        <w:t xml:space="preserve">The same comments </w:t>
+      </w:r>
+      <w:proofErr w:type="gramStart"/>
+      <w:r>
+        <w:rPr>
+          <w:lang w:val="en-US"/>
+        </w:rPr>
+        <w:t>holds</w:t>
+      </w:r>
+      <w:proofErr w:type="gramEnd"/>
+      <w:r>
+        <w:rPr>
+          <w:lang w:val="en-US"/>
+        </w:rPr>
+        <w:t xml:space="preserve"> for the Ain study, except that the confusion matrix provide good information on the number of images to be classified in every classes.</w:t>
       </w:r>
     </w:p>
     <w:p>
@@ -4845,8 +5727,16 @@
         <w:rPr>
           <w:lang w:val="en-US"/>
         </w:rPr>
-        <w:t>Could the author provide some examples of miss classified chamois to provide some insight on the source of confusion. Why are chamois so difficult to identify ?</w:t>
-      </w:r>
+        <w:t xml:space="preserve">Could the author provide some examples of miss classified chamois to provide some insight on the source of confusion. Why are chamois so difficult to </w:t>
+      </w:r>
+      <w:proofErr w:type="gramStart"/>
+      <w:r>
+        <w:rPr>
+          <w:lang w:val="en-US"/>
+        </w:rPr>
+        <w:t>identify ?</w:t>
+      </w:r>
+      <w:proofErr w:type="gramEnd"/>
     </w:p>
     <w:p>
       <w:pPr>
@@ -4882,21 +5772,103 @@
           <w:color w:val="7030A0"/>
           <w:lang w:val="en-US"/>
         </w:rPr>
-        <w:t xml:space="preserve"> (sanglier = wild boar, chevreuil = roe deer, </w:t>
-      </w:r>
-      <w:r>
-        <w:rPr>
-          <w:color w:val="7030A0"/>
-          <w:lang w:val="en-US"/>
-        </w:rPr>
-        <w:t xml:space="preserve">chien = dog, </w:t>
-      </w:r>
-      <w:r>
-        <w:rPr>
-          <w:color w:val="7030A0"/>
-          <w:lang w:val="en-US"/>
-        </w:rPr>
-        <w:t>renard = fox, lièvre = hare, blaireau = badger)</w:t>
+        <w:t xml:space="preserve"> (</w:t>
+      </w:r>
+      <w:proofErr w:type="spellStart"/>
+      <w:r>
+        <w:rPr>
+          <w:color w:val="7030A0"/>
+          <w:lang w:val="en-US"/>
+        </w:rPr>
+        <w:t>sanglier</w:t>
+      </w:r>
+      <w:proofErr w:type="spellEnd"/>
+      <w:r>
+        <w:rPr>
+          <w:color w:val="7030A0"/>
+          <w:lang w:val="en-US"/>
+        </w:rPr>
+        <w:t xml:space="preserve"> = wild boar, </w:t>
+      </w:r>
+      <w:proofErr w:type="spellStart"/>
+      <w:r>
+        <w:rPr>
+          <w:color w:val="7030A0"/>
+          <w:lang w:val="en-US"/>
+        </w:rPr>
+        <w:t>chevreuil</w:t>
+      </w:r>
+      <w:proofErr w:type="spellEnd"/>
+      <w:r>
+        <w:rPr>
+          <w:color w:val="7030A0"/>
+          <w:lang w:val="en-US"/>
+        </w:rPr>
+        <w:t xml:space="preserve"> = roe deer, </w:t>
+      </w:r>
+      <w:proofErr w:type="spellStart"/>
+      <w:r>
+        <w:rPr>
+          <w:color w:val="7030A0"/>
+          <w:lang w:val="en-US"/>
+        </w:rPr>
+        <w:t>chien</w:t>
+      </w:r>
+      <w:proofErr w:type="spellEnd"/>
+      <w:r>
+        <w:rPr>
+          <w:color w:val="7030A0"/>
+          <w:lang w:val="en-US"/>
+        </w:rPr>
+        <w:t xml:space="preserve"> = dog, </w:t>
+      </w:r>
+      <w:proofErr w:type="spellStart"/>
+      <w:r>
+        <w:rPr>
+          <w:color w:val="7030A0"/>
+          <w:lang w:val="en-US"/>
+        </w:rPr>
+        <w:t>renard</w:t>
+      </w:r>
+      <w:proofErr w:type="spellEnd"/>
+      <w:r>
+        <w:rPr>
+          <w:color w:val="7030A0"/>
+          <w:lang w:val="en-US"/>
+        </w:rPr>
+        <w:t xml:space="preserve"> = fox, </w:t>
+      </w:r>
+      <w:proofErr w:type="spellStart"/>
+      <w:r>
+        <w:rPr>
+          <w:color w:val="7030A0"/>
+          <w:lang w:val="en-US"/>
+        </w:rPr>
+        <w:t>lièvre</w:t>
+      </w:r>
+      <w:proofErr w:type="spellEnd"/>
+      <w:r>
+        <w:rPr>
+          <w:color w:val="7030A0"/>
+          <w:lang w:val="en-US"/>
+        </w:rPr>
+        <w:t xml:space="preserve"> = hare, </w:t>
+      </w:r>
+      <w:proofErr w:type="spellStart"/>
+      <w:r>
+        <w:rPr>
+          <w:color w:val="7030A0"/>
+          <w:lang w:val="en-US"/>
+        </w:rPr>
+        <w:t>blaireau</w:t>
+      </w:r>
+      <w:proofErr w:type="spellEnd"/>
+      <w:r>
+        <w:rPr>
+          <w:color w:val="7030A0"/>
+          <w:lang w:val="en-US"/>
+        </w:rPr>
+        <w:t xml:space="preserve"> = badger)</w:t>
       </w:r>
       <w:r>
         <w:rPr>
@@ -5076,8 +6048,16 @@
         <w:rPr>
           <w:lang w:val="en-US"/>
         </w:rPr>
-        <w:t>Does the for the sampling occasion stand for a month ?</w:t>
-      </w:r>
+        <w:t xml:space="preserve">Does the for the sampling occasion stand for a </w:t>
+      </w:r>
+      <w:proofErr w:type="gramStart"/>
+      <w:r>
+        <w:rPr>
+          <w:lang w:val="en-US"/>
+        </w:rPr>
+        <w:t>month ?</w:t>
+      </w:r>
+      <w:proofErr w:type="gramEnd"/>
       <w:r>
         <w:rPr>
           <w:lang w:val="en-US"/>
@@ -5162,14 +6142,64 @@
         <w:rPr>
           <w:lang w:val="en-US"/>
         </w:rPr>
-        <w:t>Are the intervals provided with the point estimates asymptotic confidence intervals of credibility intervals ?</w:t>
-      </w:r>
+        <w:t xml:space="preserve">Are the intervals provided with the point estimates asymptotic confidence intervals of credibility </w:t>
+      </w:r>
+      <w:proofErr w:type="gramStart"/>
+      <w:r>
+        <w:rPr>
+          <w:lang w:val="en-US"/>
+        </w:rPr>
+        <w:t>intervals ?</w:t>
+      </w:r>
+      <w:proofErr w:type="gramEnd"/>
       <w:r>
         <w:rPr>
           <w:lang w:val="en-US"/>
         </w:rPr>
         <w:br/>
-        <w:t>–&gt; from the code it seeams that this is the Maximum Likelihood estimation and that the confidence interval is derived using soome asymptotic normal approximation, where the standard deviation is a boostraped estimation.</w:t>
+        <w:t xml:space="preserve">–&gt; from the code it </w:t>
+      </w:r>
+      <w:proofErr w:type="spellStart"/>
+      <w:r>
+        <w:rPr>
+          <w:lang w:val="en-US"/>
+        </w:rPr>
+        <w:t>seeams</w:t>
+      </w:r>
+      <w:proofErr w:type="spellEnd"/>
+      <w:r>
+        <w:rPr>
+          <w:lang w:val="en-US"/>
+        </w:rPr>
+        <w:t xml:space="preserve"> that this is the Maximum Likelihood estimation and that the confidence interval is derived using </w:t>
+      </w:r>
+      <w:proofErr w:type="spellStart"/>
+      <w:r>
+        <w:rPr>
+          <w:lang w:val="en-US"/>
+        </w:rPr>
+        <w:t>soome</w:t>
+      </w:r>
+      <w:proofErr w:type="spellEnd"/>
+      <w:r>
+        <w:rPr>
+          <w:lang w:val="en-US"/>
+        </w:rPr>
+        <w:t xml:space="preserve"> asymptotic normal approximation, where the standard deviation is a </w:t>
+      </w:r>
+      <w:proofErr w:type="spellStart"/>
+      <w:r>
+        <w:rPr>
+          <w:lang w:val="en-US"/>
+        </w:rPr>
+        <w:t>boostraped</w:t>
+      </w:r>
+      <w:proofErr w:type="spellEnd"/>
+      <w:r>
+        <w:rPr>
+          <w:lang w:val="en-US"/>
+        </w:rPr>
+        <w:t xml:space="preserve"> estimation.</w:t>
       </w:r>
     </w:p>
     <w:p>
@@ -5794,7 +6824,23 @@
           <w:color w:val="7030A0"/>
           <w:lang w:val="en-US"/>
         </w:rPr>
-        <w:t xml:space="preserve"> Clipp et al. </w:t>
+        <w:t xml:space="preserve"> </w:t>
+      </w:r>
+      <w:proofErr w:type="spellStart"/>
+      <w:r>
+        <w:rPr>
+          <w:color w:val="7030A0"/>
+          <w:lang w:val="en-US"/>
+        </w:rPr>
+        <w:t>Clipp</w:t>
+      </w:r>
+      <w:proofErr w:type="spellEnd"/>
+      <w:r>
+        <w:rPr>
+          <w:color w:val="7030A0"/>
+          <w:lang w:val="en-US"/>
+        </w:rPr>
+        <w:t xml:space="preserve"> et al. </w:t>
       </w:r>
       <w:r>
         <w:rPr>
@@ -5829,7 +6875,49 @@
         <w:rPr>
           <w:lang w:val="en-US"/>
         </w:rPr>
-        <w:t>Are the estimated probability of detection given in the document derived from the ground truth or the classified dataset ? This could be clarified, even the authors claim taht they are both quite similar, and actually providing the corresponding results on the second dataset could help the reader to figure out how close the two point estimates are.</w:t>
+        <w:t xml:space="preserve">Are the estimated probability of detection given in the document derived from the ground truth or the classified </w:t>
+      </w:r>
+      <w:proofErr w:type="gramStart"/>
+      <w:r>
+        <w:rPr>
+          <w:lang w:val="en-US"/>
+        </w:rPr>
+        <w:t>dataset ?</w:t>
+      </w:r>
+      <w:proofErr w:type="gramEnd"/>
+      <w:r>
+        <w:rPr>
+          <w:lang w:val="en-US"/>
+        </w:rPr>
+        <w:t xml:space="preserve"> This could be clarified, even the authors claim </w:t>
+      </w:r>
+      <w:proofErr w:type="spellStart"/>
+      <w:r>
+        <w:rPr>
+          <w:lang w:val="en-US"/>
+        </w:rPr>
+        <w:t>taht</w:t>
+      </w:r>
+      <w:proofErr w:type="spellEnd"/>
+      <w:r>
+        <w:rPr>
+          <w:lang w:val="en-US"/>
+        </w:rPr>
+        <w:t xml:space="preserve"> they are both quite similar, and actually providing the corresponding results on the second dataset could help the reader to figure out how close the </w:t>
+      </w:r>
+      <w:proofErr w:type="gramStart"/>
+      <w:r>
+        <w:rPr>
+          <w:lang w:val="en-US"/>
+        </w:rPr>
+        <w:t>two point</w:t>
+      </w:r>
+      <w:proofErr w:type="gramEnd"/>
+      <w:r>
+        <w:rPr>
+          <w:lang w:val="en-US"/>
+        </w:rPr>
+        <w:t xml:space="preserve"> estimates are.</w:t>
       </w:r>
     </w:p>
     <w:p>
@@ -5907,7 +6995,55 @@
           <w:color w:val="7030A0"/>
           <w:lang w:val="en-US"/>
         </w:rPr>
-        <w:t xml:space="preserve">(point estimate ‘mle’, lower ‘lci’ and upper ‘uci’ bounds of the 95% confidence interval) </w:t>
+        <w:t>(point estimate ‘</w:t>
+      </w:r>
+      <w:proofErr w:type="spellStart"/>
+      <w:r>
+        <w:rPr>
+          <w:color w:val="7030A0"/>
+          <w:lang w:val="en-US"/>
+        </w:rPr>
+        <w:t>mle</w:t>
+      </w:r>
+      <w:proofErr w:type="spellEnd"/>
+      <w:r>
+        <w:rPr>
+          <w:color w:val="7030A0"/>
+          <w:lang w:val="en-US"/>
+        </w:rPr>
+        <w:t>’, lower ‘</w:t>
+      </w:r>
+      <w:proofErr w:type="spellStart"/>
+      <w:r>
+        <w:rPr>
+          <w:color w:val="7030A0"/>
+          <w:lang w:val="en-US"/>
+        </w:rPr>
+        <w:t>lci</w:t>
+      </w:r>
+      <w:proofErr w:type="spellEnd"/>
+      <w:r>
+        <w:rPr>
+          <w:color w:val="7030A0"/>
+          <w:lang w:val="en-US"/>
+        </w:rPr>
+        <w:t>’ and upper ‘</w:t>
+      </w:r>
+      <w:proofErr w:type="spellStart"/>
+      <w:r>
+        <w:rPr>
+          <w:color w:val="7030A0"/>
+          <w:lang w:val="en-US"/>
+        </w:rPr>
+        <w:t>uci</w:t>
+      </w:r>
+      <w:proofErr w:type="spellEnd"/>
+      <w:r>
+        <w:rPr>
+          <w:color w:val="7030A0"/>
+          <w:lang w:val="en-US"/>
+        </w:rPr>
+        <w:t xml:space="preserve">’ bounds of the 95% confidence interval) </w:t>
       </w:r>
       <w:r>
         <w:rPr>
@@ -6010,13 +7146,47 @@
         </w:rPr>
         <w:t xml:space="preserve">          </w:t>
       </w:r>
-      <w:r>
-        <w:rPr>
-          <w:color w:val="7030A0"/>
-          <w:lang w:val="en-US"/>
-        </w:rPr>
-        <w:t>mle      lci       uci</w:t>
-      </w:r>
+      <w:proofErr w:type="spellStart"/>
+      <w:r>
+        <w:rPr>
+          <w:color w:val="7030A0"/>
+          <w:lang w:val="en-US"/>
+        </w:rPr>
+        <w:t>mle</w:t>
+      </w:r>
+      <w:proofErr w:type="spellEnd"/>
+      <w:r>
+        <w:rPr>
+          <w:color w:val="7030A0"/>
+          <w:lang w:val="en-US"/>
+        </w:rPr>
+        <w:t xml:space="preserve">      </w:t>
+      </w:r>
+      <w:proofErr w:type="spellStart"/>
+      <w:r>
+        <w:rPr>
+          <w:color w:val="7030A0"/>
+          <w:lang w:val="en-US"/>
+        </w:rPr>
+        <w:t>lci</w:t>
+      </w:r>
+      <w:proofErr w:type="spellEnd"/>
+      <w:r>
+        <w:rPr>
+          <w:color w:val="7030A0"/>
+          <w:lang w:val="en-US"/>
+        </w:rPr>
+        <w:t xml:space="preserve">       </w:t>
+      </w:r>
+      <w:proofErr w:type="spellStart"/>
+      <w:r>
+        <w:rPr>
+          <w:color w:val="7030A0"/>
+          <w:lang w:val="en-US"/>
+        </w:rPr>
+        <w:t>uci</w:t>
+      </w:r>
+      <w:proofErr w:type="spellEnd"/>
     </w:p>
     <w:p>
       <w:pPr>
@@ -6060,8 +7230,49 @@
           <w:color w:val="7030A0"/>
           <w:lang w:val="en-US"/>
         </w:rPr>
-        <w:t xml:space="preserve">          mle       lci       uci</w:t>
-      </w:r>
+        <w:t xml:space="preserve">          </w:t>
+      </w:r>
+      <w:proofErr w:type="spellStart"/>
+      <w:r>
+        <w:rPr>
+          <w:color w:val="7030A0"/>
+          <w:lang w:val="en-US"/>
+        </w:rPr>
+        <w:t>mle</w:t>
+      </w:r>
+      <w:proofErr w:type="spellEnd"/>
+      <w:r>
+        <w:rPr>
+          <w:color w:val="7030A0"/>
+          <w:lang w:val="en-US"/>
+        </w:rPr>
+        <w:t xml:space="preserve">       </w:t>
+      </w:r>
+      <w:proofErr w:type="spellStart"/>
+      <w:r>
+        <w:rPr>
+          <w:color w:val="7030A0"/>
+          <w:lang w:val="en-US"/>
+        </w:rPr>
+        <w:t>lci</w:t>
+      </w:r>
+      <w:proofErr w:type="spellEnd"/>
+      <w:r>
+        <w:rPr>
+          <w:color w:val="7030A0"/>
+          <w:lang w:val="en-US"/>
+        </w:rPr>
+        <w:t xml:space="preserve">       </w:t>
+      </w:r>
+      <w:proofErr w:type="spellStart"/>
+      <w:r>
+        <w:rPr>
+          <w:color w:val="7030A0"/>
+          <w:lang w:val="en-US"/>
+        </w:rPr>
+        <w:t>uci</w:t>
+      </w:r>
+      <w:proofErr w:type="spellEnd"/>
     </w:p>
     <w:p>
       <w:pPr>
@@ -6101,20 +7312,66 @@
         <w:rPr>
           <w:color w:val="7030A0"/>
         </w:rPr>
-        <w:t xml:space="preserve">          mle       lci       uci</w:t>
-      </w:r>
-    </w:p>
-    <w:p>
-      <w:pPr>
-        <w:rPr>
-          <w:color w:val="7030A0"/>
-        </w:rPr>
-      </w:pPr>
-      <w:r>
-        <w:rPr>
-          <w:color w:val="7030A0"/>
-        </w:rPr>
-        <w:t>lp3 0.6106873 0.5467317 0.6710483</w:t>
+        <w:t xml:space="preserve">          </w:t>
+      </w:r>
+      <w:proofErr w:type="spellStart"/>
+      <w:proofErr w:type="gramStart"/>
+      <w:r>
+        <w:rPr>
+          <w:color w:val="7030A0"/>
+        </w:rPr>
+        <w:t>mle</w:t>
+      </w:r>
+      <w:proofErr w:type="spellEnd"/>
+      <w:proofErr w:type="gramEnd"/>
+      <w:r>
+        <w:rPr>
+          <w:color w:val="7030A0"/>
+        </w:rPr>
+        <w:t xml:space="preserve">       </w:t>
+      </w:r>
+      <w:proofErr w:type="spellStart"/>
+      <w:r>
+        <w:rPr>
+          <w:color w:val="7030A0"/>
+        </w:rPr>
+        <w:t>lci</w:t>
+      </w:r>
+      <w:proofErr w:type="spellEnd"/>
+      <w:r>
+        <w:rPr>
+          <w:color w:val="7030A0"/>
+        </w:rPr>
+        <w:t xml:space="preserve">       </w:t>
+      </w:r>
+      <w:proofErr w:type="spellStart"/>
+      <w:r>
+        <w:rPr>
+          <w:color w:val="7030A0"/>
+        </w:rPr>
+        <w:t>uci</w:t>
+      </w:r>
+      <w:proofErr w:type="spellEnd"/>
+    </w:p>
+    <w:p>
+      <w:pPr>
+        <w:rPr>
+          <w:color w:val="7030A0"/>
+        </w:rPr>
+      </w:pPr>
+      <w:proofErr w:type="gramStart"/>
+      <w:r>
+        <w:rPr>
+          <w:color w:val="7030A0"/>
+        </w:rPr>
+        <w:t>lp</w:t>
+      </w:r>
+      <w:proofErr w:type="gramEnd"/>
+      <w:r>
+        <w:rPr>
+          <w:color w:val="7030A0"/>
+        </w:rPr>
+        <w:t>3 0.6106873 0.5467317 0.6710483</w:t>
       </w:r>
     </w:p>
     <w:p>
@@ -6140,31 +7397,79 @@
         <w:rPr>
           <w:color w:val="7030A0"/>
         </w:rPr>
-        <w:t xml:space="preserve">         mle       lci       uci</w:t>
-      </w:r>
-    </w:p>
-    <w:p>
-      <w:pPr>
-        <w:rPr>
-          <w:color w:val="7030A0"/>
-        </w:rPr>
-      </w:pPr>
-      <w:r>
-        <w:rPr>
-          <w:color w:val="7030A0"/>
-        </w:rPr>
-        <w:t>lp3 0.610839 0.5468376 0.6712357</w:t>
-      </w:r>
-    </w:p>
-    <w:p>
-      <w:pPr>
-        <w:rPr>
-          <w:color w:val="7030A0"/>
-        </w:rPr>
-      </w:pPr>
-      <w:r>
-        <w:rPr>
-          <w:color w:val="7030A0"/>
+        <w:t xml:space="preserve">         </w:t>
+      </w:r>
+      <w:proofErr w:type="spellStart"/>
+      <w:proofErr w:type="gramStart"/>
+      <w:r>
+        <w:rPr>
+          <w:color w:val="7030A0"/>
+        </w:rPr>
+        <w:t>mle</w:t>
+      </w:r>
+      <w:proofErr w:type="spellEnd"/>
+      <w:proofErr w:type="gramEnd"/>
+      <w:r>
+        <w:rPr>
+          <w:color w:val="7030A0"/>
+        </w:rPr>
+        <w:t xml:space="preserve">       </w:t>
+      </w:r>
+      <w:proofErr w:type="spellStart"/>
+      <w:r>
+        <w:rPr>
+          <w:color w:val="7030A0"/>
+        </w:rPr>
+        <w:t>lci</w:t>
+      </w:r>
+      <w:proofErr w:type="spellEnd"/>
+      <w:r>
+        <w:rPr>
+          <w:color w:val="7030A0"/>
+        </w:rPr>
+        <w:t xml:space="preserve">       </w:t>
+      </w:r>
+      <w:proofErr w:type="spellStart"/>
+      <w:r>
+        <w:rPr>
+          <w:color w:val="7030A0"/>
+        </w:rPr>
+        <w:t>uci</w:t>
+      </w:r>
+      <w:proofErr w:type="spellEnd"/>
+    </w:p>
+    <w:p>
+      <w:pPr>
+        <w:rPr>
+          <w:color w:val="7030A0"/>
+        </w:rPr>
+      </w:pPr>
+      <w:proofErr w:type="gramStart"/>
+      <w:r>
+        <w:rPr>
+          <w:color w:val="7030A0"/>
+        </w:rPr>
+        <w:t>lp</w:t>
+      </w:r>
+      <w:proofErr w:type="gramEnd"/>
+      <w:r>
+        <w:rPr>
+          <w:color w:val="7030A0"/>
+        </w:rPr>
+        <w:t>3 0.610839 0.5468376 0.6712357</w:t>
+      </w:r>
+    </w:p>
+    <w:p>
+      <w:pPr>
+        <w:rPr>
+          <w:color w:val="7030A0"/>
+          <w:lang w:val="en-US"/>
+        </w:rPr>
+      </w:pPr>
+      <w:r>
+        <w:rPr>
+          <w:color w:val="7030A0"/>
+          <w:lang w:val="en-US"/>
         </w:rPr>
         <w:t>&gt; p_deer1</w:t>
       </w:r>
@@ -6173,14 +7478,57 @@
       <w:pPr>
         <w:rPr>
           <w:color w:val="7030A0"/>
-        </w:rPr>
-      </w:pPr>
-      <w:r>
-        <w:rPr>
-          <w:color w:val="7030A0"/>
-        </w:rPr>
-        <w:t xml:space="preserve">         mle       lci      uci</w:t>
-      </w:r>
+          <w:lang w:val="en-US"/>
+        </w:rPr>
+      </w:pPr>
+      <w:r>
+        <w:rPr>
+          <w:color w:val="7030A0"/>
+          <w:lang w:val="en-US"/>
+        </w:rPr>
+        <w:t xml:space="preserve">         </w:t>
+      </w:r>
+      <w:proofErr w:type="spellStart"/>
+      <w:r>
+        <w:rPr>
+          <w:color w:val="7030A0"/>
+          <w:lang w:val="en-US"/>
+        </w:rPr>
+        <w:t>mle</w:t>
+      </w:r>
+      <w:proofErr w:type="spellEnd"/>
+      <w:r>
+        <w:rPr>
+          <w:color w:val="7030A0"/>
+          <w:lang w:val="en-US"/>
+        </w:rPr>
+        <w:t xml:space="preserve">       </w:t>
+      </w:r>
+      <w:proofErr w:type="spellStart"/>
+      <w:r>
+        <w:rPr>
+          <w:color w:val="7030A0"/>
+          <w:lang w:val="en-US"/>
+        </w:rPr>
+        <w:t>lci</w:t>
+      </w:r>
+      <w:proofErr w:type="spellEnd"/>
+      <w:r>
+        <w:rPr>
+          <w:color w:val="7030A0"/>
+          <w:lang w:val="en-US"/>
+        </w:rPr>
+        <w:t xml:space="preserve">      </w:t>
+      </w:r>
+      <w:proofErr w:type="spellStart"/>
+      <w:r>
+        <w:rPr>
+          <w:color w:val="7030A0"/>
+          <w:lang w:val="en-US"/>
+        </w:rPr>
+        <w:t>uci</w:t>
+      </w:r>
+      <w:proofErr w:type="spellEnd"/>
     </w:p>
     <w:p>
       <w:pPr>
@@ -6224,8 +7572,49 @@
           <w:color w:val="7030A0"/>
           <w:lang w:val="en-US"/>
         </w:rPr>
-        <w:t xml:space="preserve">          mle       lci       uci</w:t>
-      </w:r>
+        <w:t xml:space="preserve">          </w:t>
+      </w:r>
+      <w:proofErr w:type="spellStart"/>
+      <w:r>
+        <w:rPr>
+          <w:color w:val="7030A0"/>
+          <w:lang w:val="en-US"/>
+        </w:rPr>
+        <w:t>mle</w:t>
+      </w:r>
+      <w:proofErr w:type="spellEnd"/>
+      <w:r>
+        <w:rPr>
+          <w:color w:val="7030A0"/>
+          <w:lang w:val="en-US"/>
+        </w:rPr>
+        <w:t xml:space="preserve">       </w:t>
+      </w:r>
+      <w:proofErr w:type="spellStart"/>
+      <w:r>
+        <w:rPr>
+          <w:color w:val="7030A0"/>
+          <w:lang w:val="en-US"/>
+        </w:rPr>
+        <w:t>lci</w:t>
+      </w:r>
+      <w:proofErr w:type="spellEnd"/>
+      <w:r>
+        <w:rPr>
+          <w:color w:val="7030A0"/>
+          <w:lang w:val="en-US"/>
+        </w:rPr>
+        <w:t xml:space="preserve">       </w:t>
+      </w:r>
+      <w:proofErr w:type="spellStart"/>
+      <w:r>
+        <w:rPr>
+          <w:color w:val="7030A0"/>
+          <w:lang w:val="en-US"/>
+        </w:rPr>
+        <w:t>uci</w:t>
+      </w:r>
+      <w:proofErr w:type="spellEnd"/>
     </w:p>
     <w:p>
       <w:pPr>
@@ -6261,7 +7650,57 @@
         <w:rPr>
           <w:lang w:val="en-US"/>
         </w:rPr>
-        <w:t>How is it that the marginal occupancy is higher for chamois with classified dataset while so many chamois are missclassified ? This is quite counterintuitive. Could you provide some insights on this aspect ? With similar probability detection, I would expect that missing chamois identification would lead to a smaller marginal occupancy probabilities.</w:t>
+        <w:t xml:space="preserve">How is it that the marginal occupancy is higher for chamois with classified dataset while so many chamois are </w:t>
+      </w:r>
+      <w:proofErr w:type="spellStart"/>
+      <w:proofErr w:type="gramStart"/>
+      <w:r>
+        <w:rPr>
+          <w:lang w:val="en-US"/>
+        </w:rPr>
+        <w:t>missclassified</w:t>
+      </w:r>
+      <w:proofErr w:type="spellEnd"/>
+      <w:r>
+        <w:rPr>
+          <w:lang w:val="en-US"/>
+        </w:rPr>
+        <w:t xml:space="preserve"> ?</w:t>
+      </w:r>
+      <w:proofErr w:type="gramEnd"/>
+      <w:r>
+        <w:rPr>
+          <w:lang w:val="en-US"/>
+        </w:rPr>
+        <w:t xml:space="preserve"> This is quite counterintuitive. Could you provide some insights on this </w:t>
+      </w:r>
+      <w:proofErr w:type="gramStart"/>
+      <w:r>
+        <w:rPr>
+          <w:lang w:val="en-US"/>
+        </w:rPr>
+        <w:t>aspect ?</w:t>
+      </w:r>
+      <w:proofErr w:type="gramEnd"/>
+      <w:r>
+        <w:rPr>
+          <w:lang w:val="en-US"/>
+        </w:rPr>
+        <w:t xml:space="preserve"> With similar probability detection, I would expect that missing chamois identification would lead to a smaller marginal occupancy </w:t>
+      </w:r>
+      <w:proofErr w:type="gramStart"/>
+      <w:r>
+        <w:rPr>
+          <w:lang w:val="en-US"/>
+        </w:rPr>
+        <w:t>probabilities</w:t>
+      </w:r>
+      <w:proofErr w:type="gramEnd"/>
+      <w:r>
+        <w:rPr>
+          <w:lang w:val="en-US"/>
+        </w:rPr>
+        <w:t>.</w:t>
       </w:r>
     </w:p>
     <w:p>
@@ -6614,8 +8053,16 @@
           <w:lang w:val="en-US"/>
         </w:rPr>
         <w:lastRenderedPageBreak/>
-        <w:t>Why is there no uncertainty associated with the occupancy probability for roe deer ?</w:t>
-      </w:r>
+        <w:t xml:space="preserve">Why is there no uncertainty associated with the occupancy probability for roe </w:t>
+      </w:r>
+      <w:proofErr w:type="gramStart"/>
+      <w:r>
+        <w:rPr>
+          <w:lang w:val="en-US"/>
+        </w:rPr>
+        <w:t>deer ?</w:t>
+      </w:r>
+      <w:proofErr w:type="gramEnd"/>
     </w:p>
     <w:p>
       <w:pPr>
@@ -6730,36 +8177,75 @@
           <w:color w:val="7030A0"/>
           <w:lang w:val="en-US"/>
         </w:rPr>
-        <w:t>low2.5        est               up2.5</w:t>
-      </w:r>
-    </w:p>
-    <w:p>
-      <w:pPr>
-        <w:rPr>
-          <w:color w:val="7030A0"/>
-        </w:rPr>
-      </w:pPr>
-      <w:r>
-        <w:rPr>
-          <w:color w:val="7030A0"/>
-        </w:rPr>
-        <w:t xml:space="preserve">Pr(lynx present) </w:t>
-      </w:r>
-      <w:r>
-        <w:rPr>
-          <w:color w:val="7030A0"/>
+        <w:t xml:space="preserve">low2.5        </w:t>
+      </w:r>
+      <w:proofErr w:type="spellStart"/>
+      <w:r>
+        <w:rPr>
+          <w:color w:val="7030A0"/>
+          <w:lang w:val="en-US"/>
+        </w:rPr>
+        <w:t>est</w:t>
+      </w:r>
+      <w:proofErr w:type="spellEnd"/>
+      <w:r>
+        <w:rPr>
+          <w:color w:val="7030A0"/>
+          <w:lang w:val="en-US"/>
+        </w:rPr>
+        <w:t xml:space="preserve">               up2.5</w:t>
+      </w:r>
+    </w:p>
+    <w:p>
+      <w:pPr>
+        <w:rPr>
+          <w:color w:val="7030A0"/>
+          <w:lang w:val="en-US"/>
+        </w:rPr>
+      </w:pPr>
+      <w:proofErr w:type="spellStart"/>
+      <w:proofErr w:type="gramStart"/>
+      <w:r>
+        <w:rPr>
+          <w:color w:val="7030A0"/>
+          <w:lang w:val="en-US"/>
+        </w:rPr>
+        <w:t>Pr</w:t>
+      </w:r>
+      <w:proofErr w:type="spellEnd"/>
+      <w:r>
+        <w:rPr>
+          <w:color w:val="7030A0"/>
+          <w:lang w:val="en-US"/>
+        </w:rPr>
+        <w:t>(</w:t>
+      </w:r>
+      <w:proofErr w:type="gramEnd"/>
+      <w:r>
+        <w:rPr>
+          <w:color w:val="7030A0"/>
+          <w:lang w:val="en-US"/>
+        </w:rPr>
+        <w:t xml:space="preserve">lynx present) </w:t>
+      </w:r>
+      <w:r>
+        <w:rPr>
+          <w:color w:val="7030A0"/>
+          <w:lang w:val="en-US"/>
         </w:rPr>
         <w:t xml:space="preserve">         </w:t>
       </w:r>
       <w:r>
         <w:rPr>
           <w:color w:val="7030A0"/>
+          <w:lang w:val="en-US"/>
         </w:rPr>
         <w:tab/>
       </w:r>
       <w:r>
         <w:rPr>
           <w:color w:val="7030A0"/>
+          <w:lang w:val="en-US"/>
         </w:rPr>
         <w:t>0.5974656 0.9305875 0.9830940</w:t>
       </w:r>
@@ -6772,28 +8258,84 @@
           <w:color w:val="7030A0"/>
         </w:rPr>
       </w:pPr>
+      <w:proofErr w:type="gramStart"/>
       <w:r>
         <w:rPr>
           <w:b/>
           <w:bCs/>
           <w:color w:val="7030A0"/>
         </w:rPr>
-        <w:t xml:space="preserve">Pr(roe deer present) </w:t>
-      </w:r>
+        <w:t>Pr(</w:t>
+      </w:r>
+      <w:proofErr w:type="spellStart"/>
+      <w:proofErr w:type="gramEnd"/>
       <w:r>
         <w:rPr>
           <w:b/>
           <w:bCs/>
           <w:color w:val="7030A0"/>
         </w:rPr>
-        <w:tab/>
-      </w:r>
+        <w:t>roe</w:t>
+      </w:r>
+      <w:proofErr w:type="spellEnd"/>
       <w:r>
         <w:rPr>
           <w:b/>
           <w:bCs/>
           <w:color w:val="7030A0"/>
         </w:rPr>
+        <w:t xml:space="preserve"> </w:t>
+      </w:r>
+      <w:proofErr w:type="spellStart"/>
+      <w:r>
+        <w:rPr>
+          <w:b/>
+          <w:bCs/>
+          <w:color w:val="7030A0"/>
+        </w:rPr>
+        <w:t>deer</w:t>
+      </w:r>
+      <w:proofErr w:type="spellEnd"/>
+      <w:r>
+        <w:rPr>
+          <w:b/>
+          <w:bCs/>
+          <w:color w:val="7030A0"/>
+        </w:rPr>
+        <w:t xml:space="preserve"> </w:t>
+      </w:r>
+      <w:proofErr w:type="spellStart"/>
+      <w:r>
+        <w:rPr>
+          <w:b/>
+          <w:bCs/>
+          <w:color w:val="7030A0"/>
+        </w:rPr>
+        <w:t>present</w:t>
+      </w:r>
+      <w:proofErr w:type="spellEnd"/>
+      <w:r>
+        <w:rPr>
+          <w:b/>
+          <w:bCs/>
+          <w:color w:val="7030A0"/>
+        </w:rPr>
+        <w:t xml:space="preserve">) </w:t>
+      </w:r>
+      <w:r>
+        <w:rPr>
+          <w:b/>
+          <w:bCs/>
+          <w:color w:val="7030A0"/>
+        </w:rPr>
+        <w:tab/>
+      </w:r>
+      <w:r>
+        <w:rPr>
+          <w:b/>
+          <w:bCs/>
+          <w:color w:val="7030A0"/>
+        </w:rPr>
         <w:t>0.9793906 0.9858191 0.9889957</w:t>
       </w:r>
     </w:p>
@@ -6803,11 +8345,33 @@
           <w:color w:val="7030A0"/>
         </w:rPr>
       </w:pPr>
-      <w:r>
-        <w:rPr>
-          <w:color w:val="7030A0"/>
-        </w:rPr>
-        <w:t xml:space="preserve">Pr(chamois present) </w:t>
+      <w:proofErr w:type="gramStart"/>
+      <w:r>
+        <w:rPr>
+          <w:color w:val="7030A0"/>
+        </w:rPr>
+        <w:t>Pr(</w:t>
+      </w:r>
+      <w:proofErr w:type="gramEnd"/>
+      <w:r>
+        <w:rPr>
+          <w:color w:val="7030A0"/>
+        </w:rPr>
+        <w:t xml:space="preserve">chamois </w:t>
+      </w:r>
+      <w:proofErr w:type="spellStart"/>
+      <w:r>
+        <w:rPr>
+          <w:color w:val="7030A0"/>
+        </w:rPr>
+        <w:t>present</w:t>
+      </w:r>
+      <w:proofErr w:type="spellEnd"/>
+      <w:r>
+        <w:rPr>
+          <w:color w:val="7030A0"/>
+        </w:rPr>
+        <w:t xml:space="preserve">) </w:t>
       </w:r>
       <w:r>
         <w:rPr>
@@ -6903,7 +8467,23 @@
           <w:color w:val="7030A0"/>
           <w:lang w:val="en-US"/>
         </w:rPr>
-        <w:t xml:space="preserve">low2.5       est     </w:t>
+        <w:t xml:space="preserve">low2.5       </w:t>
+      </w:r>
+      <w:proofErr w:type="spellStart"/>
+      <w:r>
+        <w:rPr>
+          <w:color w:val="7030A0"/>
+          <w:lang w:val="en-US"/>
+        </w:rPr>
+        <w:t>est</w:t>
+      </w:r>
+      <w:proofErr w:type="spellEnd"/>
+      <w:r>
+        <w:rPr>
+          <w:color w:val="7030A0"/>
+          <w:lang w:val="en-US"/>
+        </w:rPr>
+        <w:t xml:space="preserve">     </w:t>
       </w:r>
       <w:r>
         <w:rPr>
@@ -6927,11 +8507,33 @@
           <w:color w:val="7030A0"/>
         </w:rPr>
       </w:pPr>
-      <w:r>
-        <w:rPr>
-          <w:color w:val="7030A0"/>
-        </w:rPr>
-        <w:t xml:space="preserve">Pr(lynx present) </w:t>
+      <w:proofErr w:type="gramStart"/>
+      <w:r>
+        <w:rPr>
+          <w:color w:val="7030A0"/>
+        </w:rPr>
+        <w:t>Pr(</w:t>
+      </w:r>
+      <w:proofErr w:type="gramEnd"/>
+      <w:r>
+        <w:rPr>
+          <w:color w:val="7030A0"/>
+        </w:rPr>
+        <w:t xml:space="preserve">lynx </w:t>
+      </w:r>
+      <w:proofErr w:type="spellStart"/>
+      <w:r>
+        <w:rPr>
+          <w:color w:val="7030A0"/>
+        </w:rPr>
+        <w:t>present</w:t>
+      </w:r>
+      <w:proofErr w:type="spellEnd"/>
+      <w:r>
+        <w:rPr>
+          <w:color w:val="7030A0"/>
+        </w:rPr>
+        <w:t xml:space="preserve">) </w:t>
       </w:r>
       <w:r>
         <w:rPr>
@@ -6960,28 +8562,84 @@
           <w:color w:val="7030A0"/>
         </w:rPr>
       </w:pPr>
+      <w:proofErr w:type="gramStart"/>
       <w:r>
         <w:rPr>
           <w:b/>
           <w:bCs/>
           <w:color w:val="7030A0"/>
         </w:rPr>
-        <w:t xml:space="preserve">Pr(roe deer present) </w:t>
-      </w:r>
+        <w:t>Pr(</w:t>
+      </w:r>
+      <w:proofErr w:type="spellStart"/>
+      <w:proofErr w:type="gramEnd"/>
       <w:r>
         <w:rPr>
           <w:b/>
           <w:bCs/>
           <w:color w:val="7030A0"/>
         </w:rPr>
-        <w:tab/>
-      </w:r>
+        <w:t>roe</w:t>
+      </w:r>
+      <w:proofErr w:type="spellEnd"/>
       <w:r>
         <w:rPr>
           <w:b/>
           <w:bCs/>
           <w:color w:val="7030A0"/>
         </w:rPr>
+        <w:t xml:space="preserve"> </w:t>
+      </w:r>
+      <w:proofErr w:type="spellStart"/>
+      <w:r>
+        <w:rPr>
+          <w:b/>
+          <w:bCs/>
+          <w:color w:val="7030A0"/>
+        </w:rPr>
+        <w:t>deer</w:t>
+      </w:r>
+      <w:proofErr w:type="spellEnd"/>
+      <w:r>
+        <w:rPr>
+          <w:b/>
+          <w:bCs/>
+          <w:color w:val="7030A0"/>
+        </w:rPr>
+        <w:t xml:space="preserve"> </w:t>
+      </w:r>
+      <w:proofErr w:type="spellStart"/>
+      <w:r>
+        <w:rPr>
+          <w:b/>
+          <w:bCs/>
+          <w:color w:val="7030A0"/>
+        </w:rPr>
+        <w:t>present</w:t>
+      </w:r>
+      <w:proofErr w:type="spellEnd"/>
+      <w:r>
+        <w:rPr>
+          <w:b/>
+          <w:bCs/>
+          <w:color w:val="7030A0"/>
+        </w:rPr>
+        <w:t xml:space="preserve">) </w:t>
+      </w:r>
+      <w:r>
+        <w:rPr>
+          <w:b/>
+          <w:bCs/>
+          <w:color w:val="7030A0"/>
+        </w:rPr>
+        <w:tab/>
+      </w:r>
+      <w:r>
+        <w:rPr>
+          <w:b/>
+          <w:bCs/>
+          <w:color w:val="7030A0"/>
+        </w:rPr>
         <w:t>0.9862049 0.9917414 0.9942772</w:t>
       </w:r>
     </w:p>
@@ -6992,12 +8650,30 @@
           <w:lang w:val="en-US"/>
         </w:rPr>
       </w:pPr>
-      <w:r>
-        <w:rPr>
-          <w:color w:val="7030A0"/>
-          <w:lang w:val="en-US"/>
-        </w:rPr>
-        <w:t xml:space="preserve">Pr(chamois present) </w:t>
+      <w:proofErr w:type="spellStart"/>
+      <w:proofErr w:type="gramStart"/>
+      <w:r>
+        <w:rPr>
+          <w:color w:val="7030A0"/>
+          <w:lang w:val="en-US"/>
+        </w:rPr>
+        <w:t>Pr</w:t>
+      </w:r>
+      <w:proofErr w:type="spellEnd"/>
+      <w:r>
+        <w:rPr>
+          <w:color w:val="7030A0"/>
+          <w:lang w:val="en-US"/>
+        </w:rPr>
+        <w:t>(</w:t>
+      </w:r>
+      <w:proofErr w:type="gramEnd"/>
+      <w:r>
+        <w:rPr>
+          <w:color w:val="7030A0"/>
+          <w:lang w:val="en-US"/>
+        </w:rPr>
+        <w:t xml:space="preserve">chamois present) </w:t>
       </w:r>
       <w:r>
         <w:rPr>
@@ -7037,11 +8713,47 @@
           <w:lang w:val="en-US"/>
         </w:rPr>
       </w:pPr>
-      <w:r>
-        <w:rPr>
-          <w:lang w:val="en-US"/>
-        </w:rPr>
-        <w:t>Also the results from ground truth and classified dataset are similar, the uncertainty for the occupancy probability of lynx is quite larger. This might lead to less powerful statitiscal analysis. This couls de discussed.</w:t>
+      <w:proofErr w:type="gramStart"/>
+      <w:r>
+        <w:rPr>
+          <w:lang w:val="en-US"/>
+        </w:rPr>
+        <w:t>Also</w:t>
+      </w:r>
+      <w:proofErr w:type="gramEnd"/>
+      <w:r>
+        <w:rPr>
+          <w:lang w:val="en-US"/>
+        </w:rPr>
+        <w:t xml:space="preserve"> the results from ground truth and classified dataset are similar, the uncertainty for the occupancy probability of lynx is quite larger. This might lead to less powerful </w:t>
+      </w:r>
+      <w:proofErr w:type="spellStart"/>
+      <w:r>
+        <w:rPr>
+          <w:lang w:val="en-US"/>
+        </w:rPr>
+        <w:t>statitiscal</w:t>
+      </w:r>
+      <w:proofErr w:type="spellEnd"/>
+      <w:r>
+        <w:rPr>
+          <w:lang w:val="en-US"/>
+        </w:rPr>
+        <w:t xml:space="preserve"> analysis. This </w:t>
+      </w:r>
+      <w:proofErr w:type="spellStart"/>
+      <w:r>
+        <w:rPr>
+          <w:lang w:val="en-US"/>
+        </w:rPr>
+        <w:t>couls</w:t>
+      </w:r>
+      <w:proofErr w:type="spellEnd"/>
+      <w:r>
+        <w:rPr>
+          <w:lang w:val="en-US"/>
+        </w:rPr>
+        <w:t xml:space="preserve"> de discussed.</w:t>
       </w:r>
     </w:p>
     <w:p>
@@ -7267,11 +8979,33 @@
           <w:color w:val="7030A0"/>
         </w:rPr>
       </w:pPr>
-      <w:r>
-        <w:rPr>
-          <w:color w:val="7030A0"/>
-        </w:rPr>
-        <w:t xml:space="preserve">lynx: 9  deer: 9  chamois: 9  fox: 9  cat: 9  </w:t>
+      <w:proofErr w:type="gramStart"/>
+      <w:r>
+        <w:rPr>
+          <w:color w:val="7030A0"/>
+        </w:rPr>
+        <w:t>lynx:</w:t>
+      </w:r>
+      <w:proofErr w:type="gramEnd"/>
+      <w:r>
+        <w:rPr>
+          <w:color w:val="7030A0"/>
+        </w:rPr>
+        <w:t xml:space="preserve"> 9  </w:t>
+      </w:r>
+      <w:proofErr w:type="spellStart"/>
+      <w:r>
+        <w:rPr>
+          <w:color w:val="7030A0"/>
+        </w:rPr>
+        <w:t>deer</w:t>
+      </w:r>
+      <w:proofErr w:type="spellEnd"/>
+      <w:r>
+        <w:rPr>
+          <w:color w:val="7030A0"/>
+        </w:rPr>
+        <w:t xml:space="preserve">: 9  chamois: 9  fox: 9  cat: 9  </w:t>
       </w:r>
     </w:p>
     <w:p>
@@ -7295,38 +9029,70 @@
           <w:color w:val="7030A0"/>
         </w:rPr>
       </w:pPr>
-      <w:r>
-        <w:rPr>
-          <w:color w:val="7030A0"/>
-        </w:rPr>
-        <w:t xml:space="preserve">lynx: 25  deer: 29  chamois: 23  fox: 29  cat: 12  </w:t>
-      </w:r>
-    </w:p>
-    <w:p>
-      <w:pPr>
-        <w:rPr>
-          <w:color w:val="7030A0"/>
-        </w:rPr>
-      </w:pPr>
-      <w:r>
-        <w:rPr>
-          <w:color w:val="7030A0"/>
-        </w:rPr>
-        <w:t>Tabulation of y observations:</w:t>
-      </w:r>
-    </w:p>
-    <w:p>
-      <w:pPr>
-        <w:rPr>
-          <w:color w:val="7030A0"/>
-        </w:rPr>
-      </w:pPr>
+      <w:proofErr w:type="gramStart"/>
       <w:r>
         <w:rPr>
           <w:color w:val="7030A0"/>
         </w:rPr>
         <w:t>lynx:</w:t>
       </w:r>
+      <w:proofErr w:type="gramEnd"/>
+      <w:r>
+        <w:rPr>
+          <w:color w:val="7030A0"/>
+        </w:rPr>
+        <w:t xml:space="preserve"> 25  </w:t>
+      </w:r>
+      <w:proofErr w:type="spellStart"/>
+      <w:r>
+        <w:rPr>
+          <w:color w:val="7030A0"/>
+        </w:rPr>
+        <w:t>deer</w:t>
+      </w:r>
+      <w:proofErr w:type="spellEnd"/>
+      <w:r>
+        <w:rPr>
+          <w:color w:val="7030A0"/>
+        </w:rPr>
+        <w:t xml:space="preserve">: 29  chamois: 23  fox: 29  cat: 12  </w:t>
+      </w:r>
+    </w:p>
+    <w:p>
+      <w:pPr>
+        <w:rPr>
+          <w:color w:val="7030A0"/>
+        </w:rPr>
+      </w:pPr>
+      <w:r>
+        <w:rPr>
+          <w:color w:val="7030A0"/>
+        </w:rPr>
+        <w:t xml:space="preserve">Tabulation of y </w:t>
+      </w:r>
+      <w:proofErr w:type="gramStart"/>
+      <w:r>
+        <w:rPr>
+          <w:color w:val="7030A0"/>
+        </w:rPr>
+        <w:t>observations:</w:t>
+      </w:r>
+      <w:proofErr w:type="gramEnd"/>
+    </w:p>
+    <w:p>
+      <w:pPr>
+        <w:rPr>
+          <w:color w:val="7030A0"/>
+        </w:rPr>
+      </w:pPr>
+      <w:proofErr w:type="gramStart"/>
+      <w:r>
+        <w:rPr>
+          <w:color w:val="7030A0"/>
+        </w:rPr>
+        <w:t>lynx:</w:t>
+      </w:r>
+      <w:proofErr w:type="gramEnd"/>
     </w:p>
     <w:p>
       <w:pPr>
@@ -7360,12 +9126,22 @@
           <w:color w:val="7030A0"/>
         </w:rPr>
       </w:pPr>
-      <w:r>
-        <w:rPr>
-          <w:color w:val="7030A0"/>
-        </w:rPr>
-        <w:t>deer:</w:t>
-      </w:r>
+      <w:proofErr w:type="spellStart"/>
+      <w:proofErr w:type="gramStart"/>
+      <w:r>
+        <w:rPr>
+          <w:color w:val="7030A0"/>
+        </w:rPr>
+        <w:t>deer</w:t>
+      </w:r>
+      <w:proofErr w:type="spellEnd"/>
+      <w:r>
+        <w:rPr>
+          <w:color w:val="7030A0"/>
+        </w:rPr>
+        <w:t>:</w:t>
+      </w:r>
+      <w:proofErr w:type="gramEnd"/>
     </w:p>
     <w:p>
       <w:pPr>
@@ -7399,12 +9175,14 @@
           <w:color w:val="7030A0"/>
         </w:rPr>
       </w:pPr>
+      <w:proofErr w:type="gramStart"/>
       <w:r>
         <w:rPr>
           <w:color w:val="7030A0"/>
         </w:rPr>
         <w:t>chamois:</w:t>
       </w:r>
+      <w:proofErr w:type="gramEnd"/>
     </w:p>
     <w:p>
       <w:pPr>
@@ -7438,12 +9216,14 @@
           <w:color w:val="7030A0"/>
         </w:rPr>
       </w:pPr>
+      <w:proofErr w:type="gramStart"/>
       <w:r>
         <w:rPr>
           <w:color w:val="7030A0"/>
         </w:rPr>
         <w:t>fox:</w:t>
       </w:r>
+      <w:proofErr w:type="gramEnd"/>
     </w:p>
     <w:p>
       <w:pPr>
@@ -7477,12 +9257,14 @@
           <w:color w:val="7030A0"/>
         </w:rPr>
       </w:pPr>
+      <w:proofErr w:type="gramStart"/>
       <w:r>
         <w:rPr>
           <w:color w:val="7030A0"/>
         </w:rPr>
         <w:t>cat:</w:t>
       </w:r>
+      <w:proofErr w:type="gramEnd"/>
     </w:p>
     <w:p>
       <w:pPr>
@@ -7504,39 +9286,65 @@
           <w:color w:val="7030A0"/>
         </w:rPr>
       </w:pPr>
+      <w:proofErr w:type="gramStart"/>
       <w:r>
         <w:rPr>
           <w:color w:val="7030A0"/>
         </w:rPr>
         <w:t>222  39</w:t>
       </w:r>
-    </w:p>
-    <w:p>
-      <w:pPr>
-        <w:rPr>
-          <w:color w:val="7030A0"/>
-        </w:rPr>
-      </w:pPr>
-    </w:p>
-    <w:p>
-      <w:pPr>
-        <w:rPr>
-          <w:color w:val="7030A0"/>
-        </w:rPr>
-      </w:pPr>
-    </w:p>
-    <w:p>
-      <w:pPr>
-        <w:rPr>
-          <w:color w:val="7030A0"/>
-        </w:rPr>
-      </w:pPr>
-      <w:r>
-        <w:rPr>
-          <w:color w:val="7030A0"/>
-        </w:rPr>
-        <w:t>Classified dataset:</w:t>
-      </w:r>
+      <w:proofErr w:type="gramEnd"/>
+    </w:p>
+    <w:p>
+      <w:pPr>
+        <w:rPr>
+          <w:color w:val="7030A0"/>
+        </w:rPr>
+      </w:pPr>
+    </w:p>
+    <w:p>
+      <w:pPr>
+        <w:rPr>
+          <w:color w:val="7030A0"/>
+        </w:rPr>
+      </w:pPr>
+    </w:p>
+    <w:p>
+      <w:pPr>
+        <w:rPr>
+          <w:color w:val="7030A0"/>
+        </w:rPr>
+      </w:pPr>
+      <w:proofErr w:type="spellStart"/>
+      <w:r>
+        <w:rPr>
+          <w:color w:val="7030A0"/>
+        </w:rPr>
+        <w:t>Classified</w:t>
+      </w:r>
+      <w:proofErr w:type="spellEnd"/>
+      <w:r>
+        <w:rPr>
+          <w:color w:val="7030A0"/>
+        </w:rPr>
+        <w:t xml:space="preserve"> </w:t>
+      </w:r>
+      <w:proofErr w:type="spellStart"/>
+      <w:proofErr w:type="gramStart"/>
+      <w:r>
+        <w:rPr>
+          <w:color w:val="7030A0"/>
+        </w:rPr>
+        <w:t>dataset</w:t>
+      </w:r>
+      <w:proofErr w:type="spellEnd"/>
+      <w:r>
+        <w:rPr>
+          <w:color w:val="7030A0"/>
+        </w:rPr>
+        <w:t>:</w:t>
+      </w:r>
+      <w:proofErr w:type="gramEnd"/>
     </w:p>
     <w:p>
       <w:pPr>
@@ -7562,30 +9370,90 @@
       <w:pPr>
         <w:rPr>
           <w:color w:val="7030A0"/>
-          <w:lang w:val="en-US"/>
-        </w:rPr>
-      </w:pPr>
-      <w:r>
-        <w:rPr>
-          <w:color w:val="7030A0"/>
-          <w:lang w:val="en-US"/>
-        </w:rPr>
-        <w:t xml:space="preserve">5 species: lynx deer chamois fox cat </w:t>
-      </w:r>
-    </w:p>
-    <w:p>
-      <w:pPr>
-        <w:rPr>
-          <w:color w:val="7030A0"/>
-          <w:lang w:val="en-US"/>
-        </w:rPr>
-      </w:pPr>
-      <w:r>
-        <w:rPr>
-          <w:color w:val="7030A0"/>
-          <w:lang w:val="en-US"/>
-        </w:rPr>
-        <w:t xml:space="preserve">Maximum number of observations per site: 9 </w:t>
+        </w:rPr>
+      </w:pPr>
+      <w:r>
+        <w:rPr>
+          <w:color w:val="7030A0"/>
+        </w:rPr>
+        <w:t xml:space="preserve">5 </w:t>
+      </w:r>
+      <w:proofErr w:type="spellStart"/>
+      <w:proofErr w:type="gramStart"/>
+      <w:r>
+        <w:rPr>
+          <w:color w:val="7030A0"/>
+        </w:rPr>
+        <w:t>species</w:t>
+      </w:r>
+      <w:proofErr w:type="spellEnd"/>
+      <w:r>
+        <w:rPr>
+          <w:color w:val="7030A0"/>
+        </w:rPr>
+        <w:t>:</w:t>
+      </w:r>
+      <w:proofErr w:type="gramEnd"/>
+      <w:r>
+        <w:rPr>
+          <w:color w:val="7030A0"/>
+        </w:rPr>
+        <w:t xml:space="preserve"> lynx </w:t>
+      </w:r>
+      <w:proofErr w:type="spellStart"/>
+      <w:r>
+        <w:rPr>
+          <w:color w:val="7030A0"/>
+        </w:rPr>
+        <w:t>deer</w:t>
+      </w:r>
+      <w:proofErr w:type="spellEnd"/>
+      <w:r>
+        <w:rPr>
+          <w:color w:val="7030A0"/>
+        </w:rPr>
+        <w:t xml:space="preserve"> chamois fox cat </w:t>
+      </w:r>
+    </w:p>
+    <w:p>
+      <w:pPr>
+        <w:rPr>
+          <w:color w:val="7030A0"/>
+        </w:rPr>
+      </w:pPr>
+      <w:r>
+        <w:rPr>
+          <w:color w:val="7030A0"/>
+        </w:rPr>
+        <w:t xml:space="preserve">Maximum </w:t>
+      </w:r>
+      <w:proofErr w:type="spellStart"/>
+      <w:r>
+        <w:rPr>
+          <w:color w:val="7030A0"/>
+        </w:rPr>
+        <w:t>number</w:t>
+      </w:r>
+      <w:proofErr w:type="spellEnd"/>
+      <w:r>
+        <w:rPr>
+          <w:color w:val="7030A0"/>
+        </w:rPr>
+        <w:t xml:space="preserve"> of observations per </w:t>
+      </w:r>
+      <w:proofErr w:type="gramStart"/>
+      <w:r>
+        <w:rPr>
+          <w:color w:val="7030A0"/>
+        </w:rPr>
+        <w:t>site:</w:t>
+      </w:r>
+      <w:proofErr w:type="gramEnd"/>
+      <w:r>
+        <w:rPr>
+          <w:color w:val="7030A0"/>
+        </w:rPr>
+        <w:t xml:space="preserve"> 9 </w:t>
       </w:r>
     </w:p>
     <w:p>
@@ -7609,11 +9477,33 @@
           <w:color w:val="7030A0"/>
         </w:rPr>
       </w:pPr>
-      <w:r>
-        <w:rPr>
-          <w:color w:val="7030A0"/>
-        </w:rPr>
-        <w:t xml:space="preserve">lynx: 9  deer: 9  chamois: 9  fox: 9  cat: 9  </w:t>
+      <w:proofErr w:type="gramStart"/>
+      <w:r>
+        <w:rPr>
+          <w:color w:val="7030A0"/>
+        </w:rPr>
+        <w:t>lynx:</w:t>
+      </w:r>
+      <w:proofErr w:type="gramEnd"/>
+      <w:r>
+        <w:rPr>
+          <w:color w:val="7030A0"/>
+        </w:rPr>
+        <w:t xml:space="preserve"> 9  </w:t>
+      </w:r>
+      <w:proofErr w:type="spellStart"/>
+      <w:r>
+        <w:rPr>
+          <w:color w:val="7030A0"/>
+        </w:rPr>
+        <w:t>deer</w:t>
+      </w:r>
+      <w:proofErr w:type="spellEnd"/>
+      <w:r>
+        <w:rPr>
+          <w:color w:val="7030A0"/>
+        </w:rPr>
+        <w:t xml:space="preserve">: 9  chamois: 9  fox: 9  cat: 9  </w:t>
       </w:r>
     </w:p>
     <w:p>
@@ -7637,11 +9527,33 @@
           <w:color w:val="7030A0"/>
         </w:rPr>
       </w:pPr>
-      <w:r>
-        <w:rPr>
-          <w:color w:val="7030A0"/>
-        </w:rPr>
-        <w:t xml:space="preserve">lynx: 27  deer: 29  chamois: 26  fox: 29  cat: 13  </w:t>
+      <w:proofErr w:type="gramStart"/>
+      <w:r>
+        <w:rPr>
+          <w:color w:val="7030A0"/>
+        </w:rPr>
+        <w:t>lynx:</w:t>
+      </w:r>
+      <w:proofErr w:type="gramEnd"/>
+      <w:r>
+        <w:rPr>
+          <w:color w:val="7030A0"/>
+        </w:rPr>
+        <w:t xml:space="preserve"> 27  </w:t>
+      </w:r>
+      <w:proofErr w:type="spellStart"/>
+      <w:r>
+        <w:rPr>
+          <w:color w:val="7030A0"/>
+        </w:rPr>
+        <w:t>deer</w:t>
+      </w:r>
+      <w:proofErr w:type="spellEnd"/>
+      <w:r>
+        <w:rPr>
+          <w:color w:val="7030A0"/>
+        </w:rPr>
+        <w:t xml:space="preserve">: 29  chamois: 26  fox: 29  cat: 13  </w:t>
       </w:r>
     </w:p>
     <w:p>
@@ -7877,6 +9789,7 @@
           <w:lang w:val="en-US" w:eastAsia="en-US"/>
         </w:rPr>
       </w:pPr>
+      <w:proofErr w:type="gramStart"/>
       <w:r>
         <w:rPr>
           <w:color w:val="7030A0"/>
@@ -7884,6 +9797,7 @@
         </w:rPr>
         <w:t>220  41</w:t>
       </w:r>
+      <w:proofErr w:type="gramEnd"/>
       <w:r>
         <w:rPr>
           <w:color w:val="7030A0"/>
@@ -7903,7 +9817,21 @@
         <w:rPr>
           <w:lang w:val="en-US"/>
         </w:rPr>
-        <w:t>I do enjoy the vizualisation choice made to present marginal and conditional occupancy probabilities.</w:t>
+        <w:t xml:space="preserve">I do enjoy the </w:t>
+      </w:r>
+      <w:proofErr w:type="spellStart"/>
+      <w:r>
+        <w:rPr>
+          <w:lang w:val="en-US"/>
+        </w:rPr>
+        <w:t>vizualisation</w:t>
+      </w:r>
+      <w:proofErr w:type="spellEnd"/>
+      <w:r>
+        <w:rPr>
+          <w:lang w:val="en-US"/>
+        </w:rPr>
+        <w:t xml:space="preserve"> choice made to present marginal and conditional occupancy probabilities.</w:t>
       </w:r>
     </w:p>
     <w:p>
@@ -7966,7 +9894,21 @@
         <w:rPr>
           <w:lang w:val="en-US"/>
         </w:rPr>
-        <w:t>The perspective in the paper regarding the possibility to account for missclassification within the statistical analysis could be more powerful.</w:t>
+        <w:t xml:space="preserve">The perspective in the paper regarding the possibility to account for </w:t>
+      </w:r>
+      <w:proofErr w:type="spellStart"/>
+      <w:r>
+        <w:rPr>
+          <w:lang w:val="en-US"/>
+        </w:rPr>
+        <w:t>missclassification</w:t>
+      </w:r>
+      <w:proofErr w:type="spellEnd"/>
+      <w:r>
+        <w:rPr>
+          <w:lang w:val="en-US"/>
+        </w:rPr>
+        <w:t xml:space="preserve"> within the statistical analysis could be more powerful.</w:t>
       </w:r>
       <w:r>
         <w:rPr>
@@ -8308,11 +10250,75 @@
           <w:lang w:val="en-US"/>
         </w:rPr>
       </w:pPr>
-      <w:r>
-        <w:rPr>
-          <w:lang w:val="en-US"/>
-        </w:rPr>
-        <w:t>Finally the robustness of the result regarding the missclassification might be explained by the aggregation at the month level. A site is declared occupied by species as soon as there is at least one visit during the month. How this robustness to missclassification evolve whith more refined model. The same idea holds if we do not want to assume that the occcupancy probability is constant overtime.</w:t>
+      <w:proofErr w:type="gramStart"/>
+      <w:r>
+        <w:rPr>
+          <w:lang w:val="en-US"/>
+        </w:rPr>
+        <w:t>Finally</w:t>
+      </w:r>
+      <w:proofErr w:type="gramEnd"/>
+      <w:r>
+        <w:rPr>
+          <w:lang w:val="en-US"/>
+        </w:rPr>
+        <w:t xml:space="preserve"> the robustness of the result regarding the </w:t>
+      </w:r>
+      <w:proofErr w:type="spellStart"/>
+      <w:r>
+        <w:rPr>
+          <w:lang w:val="en-US"/>
+        </w:rPr>
+        <w:t>missclassification</w:t>
+      </w:r>
+      <w:proofErr w:type="spellEnd"/>
+      <w:r>
+        <w:rPr>
+          <w:lang w:val="en-US"/>
+        </w:rPr>
+        <w:t xml:space="preserve"> might be explained by the aggregation at the month level. A site is declared occupied by species as soon as there is at least one visit during the month. How this robustness to </w:t>
+      </w:r>
+      <w:proofErr w:type="spellStart"/>
+      <w:r>
+        <w:rPr>
+          <w:lang w:val="en-US"/>
+        </w:rPr>
+        <w:t>missclassification</w:t>
+      </w:r>
+      <w:proofErr w:type="spellEnd"/>
+      <w:r>
+        <w:rPr>
+          <w:lang w:val="en-US"/>
+        </w:rPr>
+        <w:t xml:space="preserve"> evolve </w:t>
+      </w:r>
+      <w:proofErr w:type="spellStart"/>
+      <w:r>
+        <w:rPr>
+          <w:lang w:val="en-US"/>
+        </w:rPr>
+        <w:t>whith</w:t>
+      </w:r>
+      <w:proofErr w:type="spellEnd"/>
+      <w:r>
+        <w:rPr>
+          <w:lang w:val="en-US"/>
+        </w:rPr>
+        <w:t xml:space="preserve"> more refined model. The same idea holds if we do not want to assume that the </w:t>
+      </w:r>
+      <w:proofErr w:type="spellStart"/>
+      <w:r>
+        <w:rPr>
+          <w:lang w:val="en-US"/>
+        </w:rPr>
+        <w:t>occcupancy</w:t>
+      </w:r>
+      <w:proofErr w:type="spellEnd"/>
+      <w:r>
+        <w:rPr>
+          <w:lang w:val="en-US"/>
+        </w:rPr>
+        <w:t xml:space="preserve"> probability is constant overtime.</w:t>
       </w:r>
     </w:p>
     <w:p>
@@ -8419,8 +10425,44 @@
         <w:rPr>
           <w:lang w:val="en-US"/>
         </w:rPr>
-        <w:t>Could we expect to derive more informative data from the camera trap that only a presence/absence data ? What about a monthly count data, would this be as robust to missclassification error ?</w:t>
-      </w:r>
+        <w:t xml:space="preserve">Could we expect to derive more informative data from the camera trap that only a presence/absence </w:t>
+      </w:r>
+      <w:proofErr w:type="gramStart"/>
+      <w:r>
+        <w:rPr>
+          <w:lang w:val="en-US"/>
+        </w:rPr>
+        <w:t>data ?</w:t>
+      </w:r>
+      <w:proofErr w:type="gramEnd"/>
+      <w:r>
+        <w:rPr>
+          <w:lang w:val="en-US"/>
+        </w:rPr>
+        <w:t xml:space="preserve"> What about a monthly count data, would this be as robust to </w:t>
+      </w:r>
+      <w:proofErr w:type="spellStart"/>
+      <w:r>
+        <w:rPr>
+          <w:lang w:val="en-US"/>
+        </w:rPr>
+        <w:t>missclassification</w:t>
+      </w:r>
+      <w:proofErr w:type="spellEnd"/>
+      <w:r>
+        <w:rPr>
+          <w:lang w:val="en-US"/>
+        </w:rPr>
+        <w:t xml:space="preserve"> </w:t>
+      </w:r>
+      <w:proofErr w:type="gramStart"/>
+      <w:r>
+        <w:rPr>
+          <w:lang w:val="en-US"/>
+        </w:rPr>
+        <w:t>error ?</w:t>
+      </w:r>
+      <w:proofErr w:type="gramEnd"/>
     </w:p>
     <w:p>
       <w:pPr>
@@ -8822,17 +10864,101 @@
           <w:iCs/>
           <w:lang w:val="en-US"/>
         </w:rPr>
-        <w:t>To assess the relative contribution of predation and hunting, a predator-prey program was set up jointly by the French O$ce for Biodiversity, the Federations of Hunters from the Jura, Ain and Haute-Savoie counties and the French National Centre for Scienti!c Research.</w:t>
+        <w:t xml:space="preserve">To assess the relative contribution of predation and hunting, a predator-prey program was set up jointly by the French </w:t>
+      </w:r>
+      <w:proofErr w:type="spellStart"/>
+      <w:r>
+        <w:rPr>
+          <w:i/>
+          <w:iCs/>
+          <w:lang w:val="en-US"/>
+        </w:rPr>
+        <w:t>O$ce</w:t>
+      </w:r>
+      <w:proofErr w:type="spellEnd"/>
+      <w:r>
+        <w:rPr>
+          <w:i/>
+          <w:iCs/>
+          <w:lang w:val="en-US"/>
+        </w:rPr>
+        <w:t xml:space="preserve"> for Biodiversity, the Federations of Hunters from the Jura, Ain and Haute-Savoie counties and the French National Centre for </w:t>
+      </w:r>
+      <w:proofErr w:type="spellStart"/>
+      <w:proofErr w:type="gramStart"/>
+      <w:r>
+        <w:rPr>
+          <w:i/>
+          <w:iCs/>
+          <w:lang w:val="en-US"/>
+        </w:rPr>
+        <w:t>Scienti!c</w:t>
+      </w:r>
+      <w:proofErr w:type="spellEnd"/>
+      <w:proofErr w:type="gramEnd"/>
+      <w:r>
+        <w:rPr>
+          <w:i/>
+          <w:iCs/>
+          <w:lang w:val="en-US"/>
+        </w:rPr>
+        <w:t xml:space="preserve"> Research.</w:t>
       </w:r>
       <w:r>
         <w:rPr>
           <w:lang w:val="en-US"/>
         </w:rPr>
         <w:br/>
-        <w:t xml:space="preserve">This sentence is not clear for me. Is it the contribution on the predation and hunting of the repartition of prey ? </w:t>
-      </w:r>
-      <w:r>
-        <w:t>This is not really addressed in the paper.</w:t>
+        <w:t xml:space="preserve">This sentence is not clear for me. Is it the contribution on the predation and hunting of the repartition of </w:t>
+      </w:r>
+      <w:proofErr w:type="gramStart"/>
+      <w:r>
+        <w:rPr>
+          <w:lang w:val="en-US"/>
+        </w:rPr>
+        <w:t>prey ?</w:t>
+      </w:r>
+      <w:proofErr w:type="gramEnd"/>
+      <w:r>
+        <w:rPr>
+          <w:lang w:val="en-US"/>
+        </w:rPr>
+        <w:t xml:space="preserve"> </w:t>
+      </w:r>
+      <w:r>
+        <w:t xml:space="preserve">This </w:t>
+      </w:r>
+      <w:proofErr w:type="spellStart"/>
+      <w:r>
+        <w:t>is</w:t>
+      </w:r>
+      <w:proofErr w:type="spellEnd"/>
+      <w:r>
+        <w:t xml:space="preserve"> not </w:t>
+      </w:r>
+      <w:proofErr w:type="spellStart"/>
+      <w:r>
+        <w:t>really</w:t>
+      </w:r>
+      <w:proofErr w:type="spellEnd"/>
+      <w:r>
+        <w:t xml:space="preserve"> </w:t>
+      </w:r>
+      <w:proofErr w:type="spellStart"/>
+      <w:r>
+        <w:t>addressed</w:t>
+      </w:r>
+      <w:proofErr w:type="spellEnd"/>
+      <w:r>
+        <w:t xml:space="preserve"> in the </w:t>
+      </w:r>
+      <w:proofErr w:type="spellStart"/>
+      <w:r>
+        <w:t>paper</w:t>
+      </w:r>
+      <w:proofErr w:type="spellEnd"/>
+      <w:r>
+        <w:t>.</w:t>
       </w:r>
     </w:p>
     <w:p>
@@ -8956,14 +11082,58 @@
         <w:rPr>
           <w:lang w:val="en-US"/>
         </w:rPr>
-        <w:t>flipping, brightness and contrast modi!cations; Shorten and Khoshgoftaar (2019))</w:t>
+        <w:t xml:space="preserve">flipping, brightness and contrast </w:t>
+      </w:r>
+      <w:proofErr w:type="spellStart"/>
+      <w:proofErr w:type="gramStart"/>
+      <w:r>
+        <w:rPr>
+          <w:lang w:val="en-US"/>
+        </w:rPr>
+        <w:t>modi!cations</w:t>
+      </w:r>
+      <w:proofErr w:type="spellEnd"/>
+      <w:proofErr w:type="gramEnd"/>
+      <w:r>
+        <w:rPr>
+          <w:lang w:val="en-US"/>
+        </w:rPr>
+        <w:t xml:space="preserve">; Shorten and </w:t>
+      </w:r>
+      <w:proofErr w:type="spellStart"/>
+      <w:r>
+        <w:rPr>
+          <w:lang w:val="en-US"/>
+        </w:rPr>
+        <w:t>Khoshgoftaar</w:t>
+      </w:r>
+      <w:proofErr w:type="spellEnd"/>
+      <w:r>
+        <w:rPr>
+          <w:lang w:val="en-US"/>
+        </w:rPr>
+        <w:t xml:space="preserve"> (2019))</w:t>
       </w:r>
       <w:r>
         <w:rPr>
           <w:lang w:val="en-US"/>
         </w:rPr>
         <w:br/>
-        <w:t>the ciation does not appear clearly, may be just add “following Shorten and ….” in place of the “;”</w:t>
+        <w:t xml:space="preserve">the </w:t>
+      </w:r>
+      <w:proofErr w:type="spellStart"/>
+      <w:r>
+        <w:rPr>
+          <w:lang w:val="en-US"/>
+        </w:rPr>
+        <w:t>ciation</w:t>
+      </w:r>
+      <w:proofErr w:type="spellEnd"/>
+      <w:r>
+        <w:rPr>
+          <w:lang w:val="en-US"/>
+        </w:rPr>
+        <w:t xml:space="preserve"> does not appear clearly, may be just add “following Shorten and ….” in place of the “;”</w:t>
       </w:r>
     </w:p>
     <w:p>
@@ -9009,6 +11179,7 @@
           <w:bCs/>
         </w:rPr>
       </w:pPr>
+      <w:proofErr w:type="spellStart"/>
       <w:r>
         <w:rPr>
           <w:b/>
@@ -9016,6 +11187,7 @@
         </w:rPr>
         <w:t>Reproducibility</w:t>
       </w:r>
+      <w:proofErr w:type="spellEnd"/>
     </w:p>
     <w:p>
       <w:pPr>
@@ -9032,7 +11204,77 @@
         <w:rPr>
           <w:lang w:val="en-US"/>
         </w:rPr>
-        <w:t>To run the code, it is important to install the unmarked package from Github and not from the cran, as the function optimizePenalty, was not available on the cran version I installed from cran.</w:t>
+        <w:t xml:space="preserve">To run the code, it is important to install the unmarked package from </w:t>
+      </w:r>
+      <w:proofErr w:type="spellStart"/>
+      <w:r>
+        <w:rPr>
+          <w:lang w:val="en-US"/>
+        </w:rPr>
+        <w:t>Github</w:t>
+      </w:r>
+      <w:proofErr w:type="spellEnd"/>
+      <w:r>
+        <w:rPr>
+          <w:lang w:val="en-US"/>
+        </w:rPr>
+        <w:t xml:space="preserve"> and not from the </w:t>
+      </w:r>
+      <w:proofErr w:type="spellStart"/>
+      <w:r>
+        <w:rPr>
+          <w:lang w:val="en-US"/>
+        </w:rPr>
+        <w:t>cran</w:t>
+      </w:r>
+      <w:proofErr w:type="spellEnd"/>
+      <w:r>
+        <w:rPr>
+          <w:lang w:val="en-US"/>
+        </w:rPr>
+        <w:t xml:space="preserve">, as the function </w:t>
+      </w:r>
+      <w:proofErr w:type="spellStart"/>
+      <w:r>
+        <w:rPr>
+          <w:lang w:val="en-US"/>
+        </w:rPr>
+        <w:t>optimizePenalty</w:t>
+      </w:r>
+      <w:proofErr w:type="spellEnd"/>
+      <w:r>
+        <w:rPr>
+          <w:lang w:val="en-US"/>
+        </w:rPr>
+        <w:t xml:space="preserve">, was not available on the </w:t>
+      </w:r>
+      <w:proofErr w:type="spellStart"/>
+      <w:r>
+        <w:rPr>
+          <w:lang w:val="en-US"/>
+        </w:rPr>
+        <w:t>cran</w:t>
+      </w:r>
+      <w:proofErr w:type="spellEnd"/>
+      <w:r>
+        <w:rPr>
+          <w:lang w:val="en-US"/>
+        </w:rPr>
+        <w:t xml:space="preserve"> version I installed from </w:t>
+      </w:r>
+      <w:proofErr w:type="spellStart"/>
+      <w:r>
+        <w:rPr>
+          <w:lang w:val="en-US"/>
+        </w:rPr>
+        <w:t>cran</w:t>
+      </w:r>
+      <w:proofErr w:type="spellEnd"/>
+      <w:r>
+        <w:rPr>
+          <w:lang w:val="en-US"/>
+        </w:rPr>
+        <w:t>.</w:t>
       </w:r>
     </w:p>
     <w:p>
@@ -9068,7 +11310,63 @@
           <w:color w:val="7030A0"/>
           <w:lang w:val="en-US" w:eastAsia="fr-FR"/>
         </w:rPr>
-        <w:t xml:space="preserve"> we used for occupancy analyses is not on CRAN yet. We added a line of code in the R Markdown script so that the dev version is now installed on the user’s computer via devtools::install_github("rbchan/unmarked")</w:t>
+        <w:t xml:space="preserve"> we used for occupancy analyses is not on CRAN yet. We added a line of code in the R Markdown script so that the dev version is now installed on the user’s computer via </w:t>
+      </w:r>
+      <w:proofErr w:type="spellStart"/>
+      <w:proofErr w:type="gramStart"/>
+      <w:r>
+        <w:rPr>
+          <w:rFonts w:ascii="Times New Roman" w:eastAsia="Times New Roman" w:hAnsi="Times New Roman" w:cs="Times New Roman"/>
+          <w:color w:val="7030A0"/>
+          <w:lang w:val="en-US" w:eastAsia="fr-FR"/>
+        </w:rPr>
+        <w:t>devtools</w:t>
+      </w:r>
+      <w:proofErr w:type="spellEnd"/>
+      <w:r>
+        <w:rPr>
+          <w:rFonts w:ascii="Times New Roman" w:eastAsia="Times New Roman" w:hAnsi="Times New Roman" w:cs="Times New Roman"/>
+          <w:color w:val="7030A0"/>
+          <w:lang w:val="en-US" w:eastAsia="fr-FR"/>
+        </w:rPr>
+        <w:t>::</w:t>
+      </w:r>
+      <w:proofErr w:type="spellStart"/>
+      <w:proofErr w:type="gramEnd"/>
+      <w:r>
+        <w:rPr>
+          <w:rFonts w:ascii="Times New Roman" w:eastAsia="Times New Roman" w:hAnsi="Times New Roman" w:cs="Times New Roman"/>
+          <w:color w:val="7030A0"/>
+          <w:lang w:val="en-US" w:eastAsia="fr-FR"/>
+        </w:rPr>
+        <w:t>install_github</w:t>
+      </w:r>
+      <w:proofErr w:type="spellEnd"/>
+      <w:r>
+        <w:rPr>
+          <w:rFonts w:ascii="Times New Roman" w:eastAsia="Times New Roman" w:hAnsi="Times New Roman" w:cs="Times New Roman"/>
+          <w:color w:val="7030A0"/>
+          <w:lang w:val="en-US" w:eastAsia="fr-FR"/>
+        </w:rPr>
+        <w:t>("</w:t>
+      </w:r>
+      <w:proofErr w:type="spellStart"/>
+      <w:r>
+        <w:rPr>
+          <w:rFonts w:ascii="Times New Roman" w:eastAsia="Times New Roman" w:hAnsi="Times New Roman" w:cs="Times New Roman"/>
+          <w:color w:val="7030A0"/>
+          <w:lang w:val="en-US" w:eastAsia="fr-FR"/>
+        </w:rPr>
+        <w:t>rbchan</w:t>
+      </w:r>
+      <w:proofErr w:type="spellEnd"/>
+      <w:r>
+        <w:rPr>
+          <w:rFonts w:ascii="Times New Roman" w:eastAsia="Times New Roman" w:hAnsi="Times New Roman" w:cs="Times New Roman"/>
+          <w:color w:val="7030A0"/>
+          <w:lang w:val="en-US" w:eastAsia="fr-FR"/>
+        </w:rPr>
+        <w:t>/unmarked")</w:t>
       </w:r>
       <w:r>
         <w:rPr>
@@ -9182,7 +11480,77 @@
         <w:rPr>
           <w:lang w:val="en-US"/>
         </w:rPr>
-        <w:t>I have installed the latest version of fastai, so I tried th one specified in the Session Info provided by the authors, bu I got the same error. So I have not been able to chek the remaining of the code.</w:t>
+        <w:t xml:space="preserve">I have installed the latest version of </w:t>
+      </w:r>
+      <w:proofErr w:type="spellStart"/>
+      <w:r>
+        <w:rPr>
+          <w:lang w:val="en-US"/>
+        </w:rPr>
+        <w:t>fastai</w:t>
+      </w:r>
+      <w:proofErr w:type="spellEnd"/>
+      <w:r>
+        <w:rPr>
+          <w:lang w:val="en-US"/>
+        </w:rPr>
+        <w:t xml:space="preserve">, so I tried </w:t>
+      </w:r>
+      <w:proofErr w:type="spellStart"/>
+      <w:r>
+        <w:rPr>
+          <w:lang w:val="en-US"/>
+        </w:rPr>
+        <w:t>th</w:t>
+      </w:r>
+      <w:proofErr w:type="spellEnd"/>
+      <w:r>
+        <w:rPr>
+          <w:lang w:val="en-US"/>
+        </w:rPr>
+        <w:t xml:space="preserve"> one specified in the Session Info provided by the authors, </w:t>
+      </w:r>
+      <w:proofErr w:type="spellStart"/>
+      <w:r>
+        <w:rPr>
+          <w:lang w:val="en-US"/>
+        </w:rPr>
+        <w:t>bu</w:t>
+      </w:r>
+      <w:proofErr w:type="spellEnd"/>
+      <w:r>
+        <w:rPr>
+          <w:lang w:val="en-US"/>
+        </w:rPr>
+        <w:t xml:space="preserve"> I got the same error. </w:t>
+      </w:r>
+      <w:proofErr w:type="gramStart"/>
+      <w:r>
+        <w:rPr>
+          <w:lang w:val="en-US"/>
+        </w:rPr>
+        <w:t>So</w:t>
+      </w:r>
+      <w:proofErr w:type="gramEnd"/>
+      <w:r>
+        <w:rPr>
+          <w:lang w:val="en-US"/>
+        </w:rPr>
+        <w:t xml:space="preserve"> I have not been able to </w:t>
+      </w:r>
+      <w:proofErr w:type="spellStart"/>
+      <w:r>
+        <w:rPr>
+          <w:lang w:val="en-US"/>
+        </w:rPr>
+        <w:t>chek</w:t>
+      </w:r>
+      <w:proofErr w:type="spellEnd"/>
+      <w:r>
+        <w:rPr>
+          <w:lang w:val="en-US"/>
+        </w:rPr>
+        <w:t xml:space="preserve"> the remaining of the code.</w:t>
       </w:r>
     </w:p>
     <w:p>
@@ -9218,29 +11586,67 @@
         </w:rPr>
         <w:t xml:space="preserve"> </w:t>
       </w:r>
+      <w:proofErr w:type="spellStart"/>
       <w:r>
         <w:rPr>
           <w:rStyle w:val="pl-s1"/>
           <w:color w:val="7030A0"/>
           <w:lang w:val="en-US"/>
         </w:rPr>
-        <w:t>ImageDataLoaders_from_folder</w:t>
-      </w:r>
+        <w:t>ImageDataLoaders_from_</w:t>
+      </w:r>
+      <w:proofErr w:type="gramStart"/>
       <w:r>
         <w:rPr>
           <w:rStyle w:val="pl-s1"/>
           <w:color w:val="7030A0"/>
           <w:lang w:val="en-US"/>
         </w:rPr>
-        <w:t xml:space="preserve">() is used, which </w:t>
-      </w:r>
+        <w:t>folder</w:t>
+      </w:r>
+      <w:proofErr w:type="spellEnd"/>
       <w:r>
         <w:rPr>
           <w:rStyle w:val="pl-s1"/>
           <w:color w:val="7030A0"/>
           <w:lang w:val="en-US"/>
         </w:rPr>
-        <w:t xml:space="preserve">is from the fastai package. </w:t>
+        <w:t>(</w:t>
+      </w:r>
+      <w:proofErr w:type="gramEnd"/>
+      <w:r>
+        <w:rPr>
+          <w:rStyle w:val="pl-s1"/>
+          <w:color w:val="7030A0"/>
+          <w:lang w:val="en-US"/>
+        </w:rPr>
+        <w:t xml:space="preserve">) is used, which </w:t>
+      </w:r>
+      <w:r>
+        <w:rPr>
+          <w:rStyle w:val="pl-s1"/>
+          <w:color w:val="7030A0"/>
+          <w:lang w:val="en-US"/>
+        </w:rPr>
+        <w:t xml:space="preserve">is from the </w:t>
+      </w:r>
+      <w:proofErr w:type="spellStart"/>
+      <w:r>
+        <w:rPr>
+          <w:rStyle w:val="pl-s1"/>
+          <w:color w:val="7030A0"/>
+          <w:lang w:val="en-US"/>
+        </w:rPr>
+        <w:t>fastai</w:t>
+      </w:r>
+      <w:proofErr w:type="spellEnd"/>
+      <w:r>
+        <w:rPr>
+          <w:rStyle w:val="pl-s1"/>
+          <w:color w:val="7030A0"/>
+          <w:lang w:val="en-US"/>
+        </w:rPr>
+        <w:t xml:space="preserve"> package. </w:t>
       </w:r>
       <w:r>
         <w:rPr>
@@ -9309,7 +11715,25 @@
           <w:color w:val="7030A0"/>
           <w:lang w:val="en-US"/>
         </w:rPr>
-        <w:t xml:space="preserve">&gt;&gt; Note that while resubmitting, we’ve been experiencing issues with the fastai package </w:t>
+        <w:t xml:space="preserve">&gt;&gt; Note that while resubmitting, we’ve been experiencing issues with the </w:t>
+      </w:r>
+      <w:proofErr w:type="spellStart"/>
+      <w:r>
+        <w:rPr>
+          <w:rStyle w:val="pl-s1"/>
+          <w:color w:val="7030A0"/>
+          <w:lang w:val="en-US"/>
+        </w:rPr>
+        <w:t>fastai</w:t>
+      </w:r>
+      <w:proofErr w:type="spellEnd"/>
+      <w:r>
+        <w:rPr>
+          <w:rStyle w:val="pl-s1"/>
+          <w:color w:val="7030A0"/>
+          <w:lang w:val="en-US"/>
+        </w:rPr>
+        <w:t xml:space="preserve"> package </w:t>
       </w:r>
       <w:r>
         <w:rPr>

</xml_diff>